<commit_message>
Video 16 al 21: CRUD basico, validación de formularios y Form Request
</commit_message>
<xml_diff>
--- a/resources/Documents/Notas Desarrollo Laravel 10.docx
+++ b/resources/Documents/Notas Desarrollo Laravel 10.docx
@@ -1652,6 +1652,102 @@
     </w:p>
     <w:p>
       <w:pPr>
+        <w:pStyle w:val="Prrafodelista"/>
+        <w:numPr>
+          <w:ilvl w:val="1"/>
+          <w:numId w:val="1"/>
+        </w:numPr>
+        <w:rPr>
+          <w:lang w:val="es-ES"/>
+        </w:rPr>
+      </w:pPr>
+      <w:proofErr w:type="spellStart"/>
+      <w:r>
+        <w:rPr>
+          <w:lang w:val="es-ES"/>
+        </w:rPr>
+        <w:t>php</w:t>
+      </w:r>
+      <w:proofErr w:type="spellEnd"/>
+      <w:r>
+        <w:rPr>
+          <w:lang w:val="es-ES"/>
+        </w:rPr>
+        <w:t xml:space="preserve"> </w:t>
+      </w:r>
+      <w:proofErr w:type="spellStart"/>
+      <w:r>
+        <w:rPr>
+          <w:lang w:val="es-ES"/>
+        </w:rPr>
+        <w:t>artisan</w:t>
+      </w:r>
+      <w:proofErr w:type="spellEnd"/>
+      <w:r>
+        <w:rPr>
+          <w:lang w:val="es-ES"/>
+        </w:rPr>
+        <w:t xml:space="preserve"> </w:t>
+      </w:r>
+      <w:proofErr w:type="spellStart"/>
+      <w:proofErr w:type="gramStart"/>
+      <w:r>
+        <w:rPr>
+          <w:lang w:val="es-ES"/>
+        </w:rPr>
+        <w:t>make:request</w:t>
+      </w:r>
+      <w:proofErr w:type="spellEnd"/>
+      <w:proofErr w:type="gramEnd"/>
+      <w:r>
+        <w:rPr>
+          <w:lang w:val="es-ES"/>
+        </w:rPr>
+        <w:t xml:space="preserve"> </w:t>
+      </w:r>
+      <w:proofErr w:type="spellStart"/>
+      <w:r>
+        <w:rPr>
+          <w:lang w:val="es-ES"/>
+        </w:rPr>
+        <w:t>StoreCurso</w:t>
+      </w:r>
+      <w:proofErr w:type="spellEnd"/>
+      <w:r>
+        <w:rPr>
+          <w:lang w:val="es-ES"/>
+        </w:rPr>
+        <w:t xml:space="preserve"> =&gt; Crea un </w:t>
+      </w:r>
+      <w:proofErr w:type="spellStart"/>
+      <w:r>
+        <w:rPr>
+          <w:lang w:val="es-ES"/>
+        </w:rPr>
+        <w:t>FormRequest</w:t>
+      </w:r>
+      <w:proofErr w:type="spellEnd"/>
+    </w:p>
+    <w:p>
+      <w:pPr>
+        <w:pStyle w:val="Prrafodelista"/>
+        <w:numPr>
+          <w:ilvl w:val="1"/>
+          <w:numId w:val="1"/>
+        </w:numPr>
+        <w:shd w:val="clear" w:color="auto" w:fill="1F1F1F"/>
+        <w:spacing w:after="0" w:line="285" w:lineRule="atLeast"/>
+        <w:rPr>
+          <w:rFonts w:ascii="Consolas" w:eastAsia="Times New Roman" w:hAnsi="Consolas" w:cs="Times New Roman"/>
+          <w:color w:val="CCCCCC"/>
+          <w:sz w:val="21"/>
+          <w:szCs w:val="21"/>
+          <w:lang w:eastAsia="es-CO"/>
+        </w:rPr>
+      </w:pPr>
+    </w:p>
+    <w:p>
+      <w:pPr>
         <w:shd w:val="clear" w:color="auto" w:fill="1F1F1F"/>
         <w:spacing w:after="0" w:line="285" w:lineRule="atLeast"/>
         <w:ind w:left="1080"/>
@@ -2017,6 +2113,7 @@
         <w:rPr>
           <w:lang w:val="es-ES"/>
         </w:rPr>
+        <w:lastRenderedPageBreak/>
         <w:t>});</w:t>
       </w:r>
     </w:p>
@@ -2055,7 +2152,6 @@
         <w:rPr>
           <w:lang w:val="es-ES"/>
         </w:rPr>
-        <w:lastRenderedPageBreak/>
         <w:t>Schema</w:t>
       </w:r>
       <w:proofErr w:type="spellEnd"/>
@@ -4240,7 +4336,6 @@
           <w:lang w:val="es-ES"/>
         </w:rPr>
       </w:pPr>
-      <w:bookmarkStart w:id="0" w:name="_GoBack"/>
       <w:proofErr w:type="spellStart"/>
       <w:r>
         <w:rPr>
@@ -4270,7 +4365,6 @@
         <w:t>:</w:t>
       </w:r>
     </w:p>
-    <w:bookmarkEnd w:id="0"/>
     <w:p>
       <w:pPr>
         <w:pStyle w:val="Prrafodelista"/>
@@ -4287,7 +4381,6 @@
         <w:rPr>
           <w:lang w:val="es-ES"/>
         </w:rPr>
-        <w:lastRenderedPageBreak/>
         <w:t>Mutador</w:t>
       </w:r>
       <w:proofErr w:type="spellEnd"/>
@@ -4900,6 +4993,847 @@
         </w:rPr>
         <w:t>. No modificar valor en base de datos, solo transforma su representación (forma de mostrarlo)</w:t>
       </w:r>
+    </w:p>
+    <w:p>
+      <w:pPr>
+        <w:pStyle w:val="Prrafodelista"/>
+        <w:ind w:left="1440"/>
+        <w:rPr>
+          <w:lang w:val="es-ES"/>
+        </w:rPr>
+      </w:pPr>
+    </w:p>
+    <w:p>
+      <w:pPr>
+        <w:pStyle w:val="Prrafodelista"/>
+        <w:numPr>
+          <w:ilvl w:val="0"/>
+          <w:numId w:val="1"/>
+        </w:numPr>
+        <w:rPr>
+          <w:lang w:val="es-ES"/>
+        </w:rPr>
+      </w:pPr>
+      <w:r>
+        <w:rPr>
+          <w:lang w:val="es-ES"/>
+        </w:rPr>
+        <w:t>Agregar Lenguaj</w:t>
+      </w:r>
+      <w:r>
+        <w:rPr>
+          <w:lang w:val="es-ES"/>
+        </w:rPr>
+        <w:t>e / Traducción al español de los mensajes</w:t>
+      </w:r>
+      <w:r>
+        <w:rPr>
+          <w:lang w:val="es-ES"/>
+        </w:rPr>
+        <w:t>:</w:t>
+      </w:r>
+    </w:p>
+    <w:p>
+      <w:pPr>
+        <w:pStyle w:val="Prrafodelista"/>
+        <w:numPr>
+          <w:ilvl w:val="1"/>
+          <w:numId w:val="1"/>
+        </w:numPr>
+        <w:rPr>
+          <w:lang w:val="es-ES"/>
+        </w:rPr>
+      </w:pPr>
+      <w:proofErr w:type="spellStart"/>
+      <w:r>
+        <w:rPr>
+          <w:lang w:val="es-ES"/>
+        </w:rPr>
+        <w:t>composer</w:t>
+      </w:r>
+      <w:proofErr w:type="spellEnd"/>
+      <w:r>
+        <w:rPr>
+          <w:lang w:val="es-ES"/>
+        </w:rPr>
+        <w:t xml:space="preserve"> </w:t>
+      </w:r>
+      <w:proofErr w:type="spellStart"/>
+      <w:r>
+        <w:rPr>
+          <w:lang w:val="es-ES"/>
+        </w:rPr>
+        <w:t>require</w:t>
+      </w:r>
+      <w:proofErr w:type="spellEnd"/>
+      <w:r>
+        <w:rPr>
+          <w:lang w:val="es-ES"/>
+        </w:rPr>
+        <w:t xml:space="preserve"> </w:t>
+      </w:r>
+      <w:proofErr w:type="spellStart"/>
+      <w:r>
+        <w:rPr>
+          <w:lang w:val="es-ES"/>
+        </w:rPr>
+        <w:t>laravel-lang</w:t>
+      </w:r>
+      <w:proofErr w:type="spellEnd"/>
+      <w:r>
+        <w:rPr>
+          <w:lang w:val="es-ES"/>
+        </w:rPr>
+        <w:t>/</w:t>
+      </w:r>
+      <w:proofErr w:type="spellStart"/>
+      <w:r>
+        <w:rPr>
+          <w:lang w:val="es-ES"/>
+        </w:rPr>
+        <w:t>common</w:t>
+      </w:r>
+      <w:proofErr w:type="spellEnd"/>
+      <w:r>
+        <w:rPr>
+          <w:lang w:val="es-ES"/>
+        </w:rPr>
+        <w:t xml:space="preserve"> --</w:t>
+      </w:r>
+      <w:proofErr w:type="spellStart"/>
+      <w:r>
+        <w:rPr>
+          <w:lang w:val="es-ES"/>
+        </w:rPr>
+        <w:t>dev</w:t>
+      </w:r>
+      <w:proofErr w:type="spellEnd"/>
+    </w:p>
+    <w:p>
+      <w:pPr>
+        <w:pStyle w:val="Prrafodelista"/>
+        <w:numPr>
+          <w:ilvl w:val="1"/>
+          <w:numId w:val="1"/>
+        </w:numPr>
+        <w:rPr>
+          <w:lang w:val="es-ES"/>
+        </w:rPr>
+      </w:pPr>
+      <w:proofErr w:type="spellStart"/>
+      <w:r>
+        <w:rPr>
+          <w:lang w:val="es-ES"/>
+        </w:rPr>
+        <w:t>php</w:t>
+      </w:r>
+      <w:proofErr w:type="spellEnd"/>
+      <w:r>
+        <w:rPr>
+          <w:lang w:val="es-ES"/>
+        </w:rPr>
+        <w:t xml:space="preserve"> </w:t>
+      </w:r>
+      <w:proofErr w:type="spellStart"/>
+      <w:r>
+        <w:rPr>
+          <w:lang w:val="es-ES"/>
+        </w:rPr>
+        <w:t>artisan</w:t>
+      </w:r>
+      <w:proofErr w:type="spellEnd"/>
+      <w:r>
+        <w:rPr>
+          <w:lang w:val="es-ES"/>
+        </w:rPr>
+        <w:t xml:space="preserve"> </w:t>
+      </w:r>
+      <w:proofErr w:type="spellStart"/>
+      <w:proofErr w:type="gramStart"/>
+      <w:r>
+        <w:rPr>
+          <w:lang w:val="es-ES"/>
+        </w:rPr>
+        <w:t>lang:add</w:t>
+      </w:r>
+      <w:proofErr w:type="spellEnd"/>
+      <w:proofErr w:type="gramEnd"/>
+      <w:r>
+        <w:rPr>
+          <w:lang w:val="es-ES"/>
+        </w:rPr>
+        <w:t xml:space="preserve"> </w:t>
+      </w:r>
+      <w:r>
+        <w:rPr>
+          <w:lang w:val="es-ES"/>
+        </w:rPr>
+        <w:t>es</w:t>
+      </w:r>
+    </w:p>
+    <w:p>
+      <w:pPr>
+        <w:pStyle w:val="Prrafodelista"/>
+        <w:numPr>
+          <w:ilvl w:val="1"/>
+          <w:numId w:val="1"/>
+        </w:numPr>
+        <w:rPr>
+          <w:lang w:val="es-ES"/>
+        </w:rPr>
+      </w:pPr>
+      <w:proofErr w:type="spellStart"/>
+      <w:r>
+        <w:rPr>
+          <w:lang w:val="es-ES"/>
+        </w:rPr>
+        <w:t>php</w:t>
+      </w:r>
+      <w:proofErr w:type="spellEnd"/>
+      <w:r>
+        <w:rPr>
+          <w:lang w:val="es-ES"/>
+        </w:rPr>
+        <w:t xml:space="preserve"> </w:t>
+      </w:r>
+      <w:proofErr w:type="spellStart"/>
+      <w:r>
+        <w:rPr>
+          <w:lang w:val="es-ES"/>
+        </w:rPr>
+        <w:t>artisan</w:t>
+      </w:r>
+      <w:proofErr w:type="spellEnd"/>
+      <w:r>
+        <w:rPr>
+          <w:lang w:val="es-ES"/>
+        </w:rPr>
+        <w:t xml:space="preserve"> </w:t>
+      </w:r>
+      <w:proofErr w:type="spellStart"/>
+      <w:proofErr w:type="gramStart"/>
+      <w:r>
+        <w:rPr>
+          <w:lang w:val="es-ES"/>
+        </w:rPr>
+        <w:t>lang:update</w:t>
+      </w:r>
+      <w:proofErr w:type="spellEnd"/>
+      <w:proofErr w:type="gramEnd"/>
+    </w:p>
+    <w:p>
+      <w:pPr>
+        <w:pStyle w:val="Prrafodelista"/>
+        <w:ind w:left="1440"/>
+        <w:rPr>
+          <w:lang w:val="es-ES"/>
+        </w:rPr>
+      </w:pPr>
+    </w:p>
+    <w:p>
+      <w:pPr>
+        <w:pStyle w:val="Prrafodelista"/>
+        <w:numPr>
+          <w:ilvl w:val="0"/>
+          <w:numId w:val="1"/>
+        </w:numPr>
+        <w:rPr>
+          <w:lang w:val="es-ES"/>
+        </w:rPr>
+      </w:pPr>
+      <w:r>
+        <w:rPr>
+          <w:lang w:val="es-ES"/>
+        </w:rPr>
+        <w:t xml:space="preserve">Crear </w:t>
+      </w:r>
+      <w:proofErr w:type="spellStart"/>
+      <w:r>
+        <w:rPr>
+          <w:lang w:val="es-ES"/>
+        </w:rPr>
+        <w:t>Form</w:t>
+      </w:r>
+      <w:proofErr w:type="spellEnd"/>
+      <w:r>
+        <w:rPr>
+          <w:lang w:val="es-ES"/>
+        </w:rPr>
+        <w:t xml:space="preserve"> </w:t>
+      </w:r>
+      <w:proofErr w:type="spellStart"/>
+      <w:r>
+        <w:rPr>
+          <w:lang w:val="es-ES"/>
+        </w:rPr>
+        <w:t>Request</w:t>
+      </w:r>
+      <w:proofErr w:type="spellEnd"/>
+      <w:r>
+        <w:rPr>
+          <w:lang w:val="es-ES"/>
+        </w:rPr>
+        <w:t>: Sirven para hacer las validaciones de formulario</w:t>
+      </w:r>
+    </w:p>
+    <w:p>
+      <w:pPr>
+        <w:pStyle w:val="Prrafodelista"/>
+        <w:numPr>
+          <w:ilvl w:val="1"/>
+          <w:numId w:val="1"/>
+        </w:numPr>
+        <w:rPr>
+          <w:lang w:val="es-ES"/>
+        </w:rPr>
+      </w:pPr>
+      <w:proofErr w:type="spellStart"/>
+      <w:r>
+        <w:rPr>
+          <w:lang w:val="es-ES"/>
+        </w:rPr>
+        <w:t>php</w:t>
+      </w:r>
+      <w:proofErr w:type="spellEnd"/>
+      <w:r>
+        <w:rPr>
+          <w:lang w:val="es-ES"/>
+        </w:rPr>
+        <w:t xml:space="preserve"> </w:t>
+      </w:r>
+      <w:proofErr w:type="spellStart"/>
+      <w:r>
+        <w:rPr>
+          <w:lang w:val="es-ES"/>
+        </w:rPr>
+        <w:t>artisan</w:t>
+      </w:r>
+      <w:proofErr w:type="spellEnd"/>
+      <w:r>
+        <w:rPr>
+          <w:lang w:val="es-ES"/>
+        </w:rPr>
+        <w:t xml:space="preserve"> </w:t>
+      </w:r>
+      <w:proofErr w:type="spellStart"/>
+      <w:proofErr w:type="gramStart"/>
+      <w:r>
+        <w:rPr>
+          <w:lang w:val="es-ES"/>
+        </w:rPr>
+        <w:t>make:request</w:t>
+      </w:r>
+      <w:proofErr w:type="spellEnd"/>
+      <w:proofErr w:type="gramEnd"/>
+      <w:r>
+        <w:rPr>
+          <w:lang w:val="es-ES"/>
+        </w:rPr>
+        <w:t xml:space="preserve"> </w:t>
+      </w:r>
+      <w:proofErr w:type="spellStart"/>
+      <w:r>
+        <w:rPr>
+          <w:lang w:val="es-ES"/>
+        </w:rPr>
+        <w:t>StoreCurso</w:t>
+      </w:r>
+      <w:proofErr w:type="spellEnd"/>
+    </w:p>
+    <w:p>
+      <w:pPr>
+        <w:pStyle w:val="Prrafodelista"/>
+        <w:numPr>
+          <w:ilvl w:val="1"/>
+          <w:numId w:val="1"/>
+        </w:numPr>
+        <w:rPr>
+          <w:lang w:val="es-ES"/>
+        </w:rPr>
+      </w:pPr>
+      <w:r>
+        <w:rPr>
+          <w:lang w:val="es-ES"/>
+        </w:rPr>
+        <w:t xml:space="preserve">Métodos </w:t>
+      </w:r>
+    </w:p>
+    <w:p>
+      <w:pPr>
+        <w:pStyle w:val="Prrafodelista"/>
+        <w:numPr>
+          <w:ilvl w:val="2"/>
+          <w:numId w:val="1"/>
+        </w:numPr>
+        <w:shd w:val="clear" w:color="auto" w:fill="1F1F1F"/>
+        <w:spacing w:after="0" w:line="285" w:lineRule="atLeast"/>
+        <w:rPr>
+          <w:lang w:val="es-ES"/>
+        </w:rPr>
+      </w:pPr>
+      <w:proofErr w:type="spellStart"/>
+      <w:r>
+        <w:rPr>
+          <w:rFonts w:ascii="Consolas" w:eastAsia="Times New Roman" w:hAnsi="Consolas" w:cs="Times New Roman"/>
+          <w:color w:val="569CD6"/>
+          <w:sz w:val="21"/>
+          <w:szCs w:val="21"/>
+          <w:lang w:eastAsia="es-CO"/>
+        </w:rPr>
+        <w:t>public</w:t>
+      </w:r>
+      <w:proofErr w:type="spellEnd"/>
+      <w:r>
+        <w:rPr>
+          <w:rFonts w:ascii="Consolas" w:eastAsia="Times New Roman" w:hAnsi="Consolas" w:cs="Times New Roman"/>
+          <w:color w:val="D4D4D4"/>
+          <w:sz w:val="21"/>
+          <w:szCs w:val="21"/>
+          <w:lang w:eastAsia="es-CO"/>
+        </w:rPr>
+        <w:t xml:space="preserve"> </w:t>
+      </w:r>
+      <w:proofErr w:type="spellStart"/>
+      <w:r>
+        <w:rPr>
+          <w:rFonts w:ascii="Consolas" w:eastAsia="Times New Roman" w:hAnsi="Consolas" w:cs="Times New Roman"/>
+          <w:color w:val="569CD6"/>
+          <w:sz w:val="21"/>
+          <w:szCs w:val="21"/>
+          <w:lang w:eastAsia="es-CO"/>
+        </w:rPr>
+        <w:t>function</w:t>
+      </w:r>
+      <w:proofErr w:type="spellEnd"/>
+      <w:r>
+        <w:rPr>
+          <w:rFonts w:ascii="Consolas" w:eastAsia="Times New Roman" w:hAnsi="Consolas" w:cs="Times New Roman"/>
+          <w:color w:val="D4D4D4"/>
+          <w:sz w:val="21"/>
+          <w:szCs w:val="21"/>
+          <w:lang w:eastAsia="es-CO"/>
+        </w:rPr>
+        <w:t xml:space="preserve"> </w:t>
+      </w:r>
+      <w:proofErr w:type="spellStart"/>
+      <w:proofErr w:type="gramStart"/>
+      <w:r>
+        <w:rPr>
+          <w:rFonts w:ascii="Consolas" w:eastAsia="Times New Roman" w:hAnsi="Consolas" w:cs="Times New Roman"/>
+          <w:color w:val="DCDCAA"/>
+          <w:sz w:val="21"/>
+          <w:szCs w:val="21"/>
+          <w:lang w:eastAsia="es-CO"/>
+        </w:rPr>
+        <w:t>authorize</w:t>
+      </w:r>
+      <w:proofErr w:type="spellEnd"/>
+      <w:r>
+        <w:rPr>
+          <w:rFonts w:ascii="Consolas" w:eastAsia="Times New Roman" w:hAnsi="Consolas" w:cs="Times New Roman"/>
+          <w:color w:val="D4D4D4"/>
+          <w:sz w:val="21"/>
+          <w:szCs w:val="21"/>
+          <w:lang w:eastAsia="es-CO"/>
+        </w:rPr>
+        <w:t>(</w:t>
+      </w:r>
+      <w:proofErr w:type="gramEnd"/>
+      <w:r>
+        <w:rPr>
+          <w:rFonts w:ascii="Consolas" w:eastAsia="Times New Roman" w:hAnsi="Consolas" w:cs="Times New Roman"/>
+          <w:color w:val="D4D4D4"/>
+          <w:sz w:val="21"/>
+          <w:szCs w:val="21"/>
+          <w:lang w:eastAsia="es-CO"/>
+        </w:rPr>
+        <w:t xml:space="preserve">): </w:t>
+      </w:r>
+      <w:proofErr w:type="spellStart"/>
+      <w:r>
+        <w:rPr>
+          <w:rFonts w:ascii="Consolas" w:eastAsia="Times New Roman" w:hAnsi="Consolas" w:cs="Times New Roman"/>
+          <w:color w:val="569CD6"/>
+          <w:sz w:val="21"/>
+          <w:szCs w:val="21"/>
+          <w:lang w:eastAsia="es-CO"/>
+        </w:rPr>
+        <w:t>bool</w:t>
+      </w:r>
+      <w:proofErr w:type="spellEnd"/>
+      <w:r>
+        <w:rPr>
+          <w:rFonts w:ascii="Consolas" w:eastAsia="Times New Roman" w:hAnsi="Consolas" w:cs="Times New Roman"/>
+          <w:color w:val="569CD6"/>
+          <w:sz w:val="21"/>
+          <w:szCs w:val="21"/>
+          <w:lang w:eastAsia="es-CO"/>
+        </w:rPr>
+        <w:t xml:space="preserve"> </w:t>
+      </w:r>
+      <w:r>
+        <w:rPr>
+          <w:rFonts w:ascii="Consolas" w:eastAsia="Times New Roman" w:hAnsi="Consolas" w:cs="Times New Roman"/>
+          <w:color w:val="569CD6"/>
+          <w:sz w:val="21"/>
+          <w:szCs w:val="21"/>
+          <w:lang w:eastAsia="es-CO"/>
+        </w:rPr>
+        <w:t>=&gt;</w:t>
+      </w:r>
+      <w:r>
+        <w:rPr>
+          <w:lang w:val="es-ES"/>
+        </w:rPr>
+        <w:t xml:space="preserve"> Ver</w:t>
+      </w:r>
+      <w:r>
+        <w:rPr>
+          <w:lang w:val="es-ES"/>
+        </w:rPr>
+        <w:t>i</w:t>
+      </w:r>
+      <w:r>
+        <w:rPr>
+          <w:lang w:val="es-ES"/>
+        </w:rPr>
+        <w:t>fica permisos</w:t>
+      </w:r>
+      <w:r>
+        <w:rPr>
+          <w:lang w:val="es-ES"/>
+        </w:rPr>
+        <w:t xml:space="preserve"> de usuario para usar el componente </w:t>
+      </w:r>
+    </w:p>
+    <w:p>
+      <w:pPr>
+        <w:pStyle w:val="Prrafodelista"/>
+        <w:numPr>
+          <w:ilvl w:val="2"/>
+          <w:numId w:val="1"/>
+        </w:numPr>
+        <w:shd w:val="clear" w:color="auto" w:fill="1F1F1F"/>
+        <w:spacing w:after="0" w:line="285" w:lineRule="atLeast"/>
+        <w:rPr>
+          <w:lang w:val="es-ES"/>
+        </w:rPr>
+      </w:pPr>
+      <w:proofErr w:type="spellStart"/>
+      <w:r>
+        <w:rPr>
+          <w:rFonts w:ascii="Consolas" w:eastAsia="Times New Roman" w:hAnsi="Consolas" w:cs="Times New Roman"/>
+          <w:color w:val="569CD6"/>
+          <w:sz w:val="21"/>
+          <w:szCs w:val="21"/>
+          <w:lang w:eastAsia="es-CO"/>
+        </w:rPr>
+        <w:t>public</w:t>
+      </w:r>
+      <w:proofErr w:type="spellEnd"/>
+      <w:r>
+        <w:rPr>
+          <w:rFonts w:ascii="Consolas" w:eastAsia="Times New Roman" w:hAnsi="Consolas" w:cs="Times New Roman"/>
+          <w:color w:val="D4D4D4"/>
+          <w:sz w:val="21"/>
+          <w:szCs w:val="21"/>
+          <w:lang w:eastAsia="es-CO"/>
+        </w:rPr>
+        <w:t xml:space="preserve"> </w:t>
+      </w:r>
+      <w:proofErr w:type="spellStart"/>
+      <w:r>
+        <w:rPr>
+          <w:rFonts w:ascii="Consolas" w:eastAsia="Times New Roman" w:hAnsi="Consolas" w:cs="Times New Roman"/>
+          <w:color w:val="569CD6"/>
+          <w:sz w:val="21"/>
+          <w:szCs w:val="21"/>
+          <w:lang w:eastAsia="es-CO"/>
+        </w:rPr>
+        <w:t>function</w:t>
+      </w:r>
+      <w:proofErr w:type="spellEnd"/>
+      <w:r>
+        <w:rPr>
+          <w:rFonts w:ascii="Consolas" w:eastAsia="Times New Roman" w:hAnsi="Consolas" w:cs="Times New Roman"/>
+          <w:color w:val="D4D4D4"/>
+          <w:sz w:val="21"/>
+          <w:szCs w:val="21"/>
+          <w:lang w:eastAsia="es-CO"/>
+        </w:rPr>
+        <w:t xml:space="preserve"> </w:t>
+      </w:r>
+      <w:proofErr w:type="gramStart"/>
+      <w:r>
+        <w:rPr>
+          <w:rFonts w:ascii="Consolas" w:eastAsia="Times New Roman" w:hAnsi="Consolas" w:cs="Times New Roman"/>
+          <w:color w:val="DCDCAA"/>
+          <w:sz w:val="21"/>
+          <w:szCs w:val="21"/>
+          <w:lang w:eastAsia="es-CO"/>
+        </w:rPr>
+        <w:t>rules</w:t>
+      </w:r>
+      <w:r>
+        <w:rPr>
+          <w:rFonts w:ascii="Consolas" w:eastAsia="Times New Roman" w:hAnsi="Consolas" w:cs="Times New Roman"/>
+          <w:color w:val="D4D4D4"/>
+          <w:sz w:val="21"/>
+          <w:szCs w:val="21"/>
+          <w:lang w:eastAsia="es-CO"/>
+        </w:rPr>
+        <w:t>(</w:t>
+      </w:r>
+      <w:proofErr w:type="gramEnd"/>
+      <w:r>
+        <w:rPr>
+          <w:rFonts w:ascii="Consolas" w:eastAsia="Times New Roman" w:hAnsi="Consolas" w:cs="Times New Roman"/>
+          <w:color w:val="D4D4D4"/>
+          <w:sz w:val="21"/>
+          <w:szCs w:val="21"/>
+          <w:lang w:eastAsia="es-CO"/>
+        </w:rPr>
+        <w:t xml:space="preserve">): </w:t>
+      </w:r>
+      <w:r>
+        <w:rPr>
+          <w:rFonts w:ascii="Consolas" w:eastAsia="Times New Roman" w:hAnsi="Consolas" w:cs="Times New Roman"/>
+          <w:color w:val="569CD6"/>
+          <w:sz w:val="21"/>
+          <w:szCs w:val="21"/>
+          <w:lang w:eastAsia="es-CO"/>
+        </w:rPr>
+        <w:t xml:space="preserve">array =&gt; </w:t>
+      </w:r>
+      <w:r>
+        <w:rPr>
+          <w:lang w:val="es-ES"/>
+        </w:rPr>
+        <w:t>Reglas de validación</w:t>
+      </w:r>
+    </w:p>
+    <w:p>
+      <w:pPr>
+        <w:pStyle w:val="Prrafodelista"/>
+        <w:numPr>
+          <w:ilvl w:val="2"/>
+          <w:numId w:val="1"/>
+        </w:numPr>
+        <w:shd w:val="clear" w:color="auto" w:fill="1F1F1F"/>
+        <w:spacing w:after="0" w:line="285" w:lineRule="atLeast"/>
+        <w:rPr>
+          <w:rFonts w:ascii="Consolas" w:eastAsia="Times New Roman" w:hAnsi="Consolas" w:cs="Times New Roman"/>
+          <w:color w:val="CCCCCC"/>
+          <w:sz w:val="21"/>
+          <w:szCs w:val="21"/>
+          <w:lang w:eastAsia="es-CO"/>
+        </w:rPr>
+      </w:pPr>
+      <w:proofErr w:type="spellStart"/>
+      <w:r>
+        <w:rPr>
+          <w:rFonts w:ascii="Consolas" w:eastAsia="Times New Roman" w:hAnsi="Consolas" w:cs="Times New Roman"/>
+          <w:color w:val="569CD6"/>
+          <w:sz w:val="21"/>
+          <w:szCs w:val="21"/>
+          <w:lang w:eastAsia="es-CO"/>
+        </w:rPr>
+        <w:t>public</w:t>
+      </w:r>
+      <w:proofErr w:type="spellEnd"/>
+      <w:r>
+        <w:rPr>
+          <w:rFonts w:ascii="Consolas" w:eastAsia="Times New Roman" w:hAnsi="Consolas" w:cs="Times New Roman"/>
+          <w:color w:val="D4D4D4"/>
+          <w:sz w:val="21"/>
+          <w:szCs w:val="21"/>
+          <w:lang w:eastAsia="es-CO"/>
+        </w:rPr>
+        <w:t xml:space="preserve"> </w:t>
+      </w:r>
+      <w:proofErr w:type="spellStart"/>
+      <w:r>
+        <w:rPr>
+          <w:rFonts w:ascii="Consolas" w:eastAsia="Times New Roman" w:hAnsi="Consolas" w:cs="Times New Roman"/>
+          <w:color w:val="569CD6"/>
+          <w:sz w:val="21"/>
+          <w:szCs w:val="21"/>
+          <w:lang w:eastAsia="es-CO"/>
+        </w:rPr>
+        <w:t>function</w:t>
+      </w:r>
+      <w:proofErr w:type="spellEnd"/>
+      <w:r>
+        <w:rPr>
+          <w:rFonts w:ascii="Consolas" w:eastAsia="Times New Roman" w:hAnsi="Consolas" w:cs="Times New Roman"/>
+          <w:color w:val="D4D4D4"/>
+          <w:sz w:val="21"/>
+          <w:szCs w:val="21"/>
+          <w:lang w:eastAsia="es-CO"/>
+        </w:rPr>
+        <w:t xml:space="preserve"> </w:t>
+      </w:r>
+      <w:proofErr w:type="spellStart"/>
+      <w:proofErr w:type="gramStart"/>
+      <w:r>
+        <w:rPr>
+          <w:rFonts w:ascii="Consolas" w:eastAsia="Times New Roman" w:hAnsi="Consolas" w:cs="Times New Roman"/>
+          <w:color w:val="DCDCAA"/>
+          <w:sz w:val="21"/>
+          <w:szCs w:val="21"/>
+          <w:lang w:eastAsia="es-CO"/>
+        </w:rPr>
+        <w:t>attributes</w:t>
+      </w:r>
+      <w:proofErr w:type="spellEnd"/>
+      <w:r>
+        <w:rPr>
+          <w:rFonts w:ascii="Consolas" w:eastAsia="Times New Roman" w:hAnsi="Consolas" w:cs="Times New Roman"/>
+          <w:color w:val="D4D4D4"/>
+          <w:sz w:val="21"/>
+          <w:szCs w:val="21"/>
+          <w:lang w:eastAsia="es-CO"/>
+        </w:rPr>
+        <w:t>(</w:t>
+      </w:r>
+      <w:proofErr w:type="gramEnd"/>
+      <w:r>
+        <w:rPr>
+          <w:rFonts w:ascii="Consolas" w:eastAsia="Times New Roman" w:hAnsi="Consolas" w:cs="Times New Roman"/>
+          <w:color w:val="D4D4D4"/>
+          <w:sz w:val="21"/>
+          <w:szCs w:val="21"/>
+          <w:lang w:eastAsia="es-CO"/>
+        </w:rPr>
+        <w:t xml:space="preserve">): </w:t>
+      </w:r>
+      <w:r>
+        <w:rPr>
+          <w:rFonts w:ascii="Consolas" w:eastAsia="Times New Roman" w:hAnsi="Consolas" w:cs="Times New Roman"/>
+          <w:color w:val="569CD6"/>
+          <w:sz w:val="21"/>
+          <w:szCs w:val="21"/>
+          <w:lang w:eastAsia="es-CO"/>
+        </w:rPr>
+        <w:t>array</w:t>
+      </w:r>
+      <w:r>
+        <w:rPr>
+          <w:rFonts w:ascii="Consolas" w:eastAsia="Times New Roman" w:hAnsi="Consolas" w:cs="Times New Roman"/>
+          <w:color w:val="569CD6"/>
+          <w:sz w:val="21"/>
+          <w:szCs w:val="21"/>
+          <w:lang w:eastAsia="es-CO"/>
+        </w:rPr>
+        <w:t xml:space="preserve"> =&gt; Permite personalizar el nombre con el que se quiere mostrar el campo.</w:t>
+      </w:r>
+    </w:p>
+    <w:p>
+      <w:pPr>
+        <w:pStyle w:val="Prrafodelista"/>
+        <w:numPr>
+          <w:ilvl w:val="2"/>
+          <w:numId w:val="1"/>
+        </w:numPr>
+        <w:shd w:val="clear" w:color="auto" w:fill="1F1F1F"/>
+        <w:spacing w:after="0" w:line="285" w:lineRule="atLeast"/>
+        <w:rPr>
+          <w:rFonts w:ascii="Consolas" w:eastAsia="Times New Roman" w:hAnsi="Consolas" w:cs="Times New Roman"/>
+          <w:color w:val="CCCCCC"/>
+          <w:sz w:val="21"/>
+          <w:szCs w:val="21"/>
+          <w:lang w:eastAsia="es-CO"/>
+        </w:rPr>
+      </w:pPr>
+      <w:proofErr w:type="spellStart"/>
+      <w:r>
+        <w:rPr>
+          <w:rFonts w:ascii="Consolas" w:eastAsia="Times New Roman" w:hAnsi="Consolas" w:cs="Times New Roman"/>
+          <w:color w:val="569CD6"/>
+          <w:sz w:val="21"/>
+          <w:szCs w:val="21"/>
+          <w:lang w:eastAsia="es-CO"/>
+        </w:rPr>
+        <w:t>public</w:t>
+      </w:r>
+      <w:proofErr w:type="spellEnd"/>
+      <w:r>
+        <w:rPr>
+          <w:rFonts w:ascii="Consolas" w:eastAsia="Times New Roman" w:hAnsi="Consolas" w:cs="Times New Roman"/>
+          <w:color w:val="D4D4D4"/>
+          <w:sz w:val="21"/>
+          <w:szCs w:val="21"/>
+          <w:lang w:eastAsia="es-CO"/>
+        </w:rPr>
+        <w:t xml:space="preserve"> </w:t>
+      </w:r>
+      <w:proofErr w:type="spellStart"/>
+      <w:r>
+        <w:rPr>
+          <w:rFonts w:ascii="Consolas" w:eastAsia="Times New Roman" w:hAnsi="Consolas" w:cs="Times New Roman"/>
+          <w:color w:val="569CD6"/>
+          <w:sz w:val="21"/>
+          <w:szCs w:val="21"/>
+          <w:lang w:eastAsia="es-CO"/>
+        </w:rPr>
+        <w:t>function</w:t>
+      </w:r>
+      <w:proofErr w:type="spellEnd"/>
+      <w:r>
+        <w:rPr>
+          <w:rFonts w:ascii="Consolas" w:eastAsia="Times New Roman" w:hAnsi="Consolas" w:cs="Times New Roman"/>
+          <w:color w:val="D4D4D4"/>
+          <w:sz w:val="21"/>
+          <w:szCs w:val="21"/>
+          <w:lang w:eastAsia="es-CO"/>
+        </w:rPr>
+        <w:t xml:space="preserve"> </w:t>
+      </w:r>
+      <w:proofErr w:type="spellStart"/>
+      <w:r>
+        <w:rPr>
+          <w:rFonts w:ascii="Consolas" w:eastAsia="Times New Roman" w:hAnsi="Consolas" w:cs="Times New Roman"/>
+          <w:color w:val="DCDCAA"/>
+          <w:sz w:val="21"/>
+          <w:szCs w:val="21"/>
+          <w:lang w:eastAsia="es-CO"/>
+        </w:rPr>
+        <w:t>messages</w:t>
+      </w:r>
+      <w:proofErr w:type="spellEnd"/>
+      <w:r>
+        <w:rPr>
+          <w:rFonts w:ascii="Consolas" w:eastAsia="Times New Roman" w:hAnsi="Consolas" w:cs="Times New Roman"/>
+          <w:color w:val="D4D4D4"/>
+          <w:sz w:val="21"/>
+          <w:szCs w:val="21"/>
+          <w:lang w:eastAsia="es-CO"/>
+        </w:rPr>
+        <w:t>()</w:t>
+      </w:r>
+      <w:r>
+        <w:rPr>
+          <w:rFonts w:ascii="Consolas" w:eastAsia="Times New Roman" w:hAnsi="Consolas" w:cs="Times New Roman"/>
+          <w:color w:val="D4D4D4"/>
+          <w:sz w:val="21"/>
+          <w:szCs w:val="21"/>
+          <w:lang w:eastAsia="es-CO"/>
+        </w:rPr>
+        <w:t xml:space="preserve"> =&gt; Personalizar mensajes de validación </w:t>
+      </w:r>
+      <w:bookmarkStart w:id="0" w:name="_GoBack"/>
+      <w:bookmarkEnd w:id="0"/>
+    </w:p>
+    <w:p>
+      <w:pPr>
+        <w:pStyle w:val="Prrafodelista"/>
+        <w:shd w:val="clear" w:color="auto" w:fill="1F1F1F"/>
+        <w:spacing w:after="0" w:line="285" w:lineRule="atLeast"/>
+        <w:ind w:left="2160"/>
+        <w:rPr>
+          <w:lang w:val="es-ES"/>
+        </w:rPr>
+      </w:pPr>
     </w:p>
     <w:p>
       <w:pPr>

</xml_diff>

<commit_message>
Videos 24-26: Navegabilidad Básica, Envio de Emails y creación de Formulario de Contacto.
</commit_message>
<xml_diff>
--- a/resources/Documents/Notas Desarrollo Laravel 10.docx
+++ b/resources/Documents/Notas Desarrollo Laravel 10.docx
@@ -4,6 +4,344 @@
   <w:body>
     <w:p>
       <w:pPr>
+        <w:ind w:left="720" w:hanging="360"/>
+      </w:pPr>
+    </w:p>
+    <w:p>
+      <w:pPr>
+        <w:pStyle w:val="Prrafodelista"/>
+        <w:numPr>
+          <w:ilvl w:val="0"/>
+          <w:numId w:val="1"/>
+        </w:numPr>
+        <w:rPr>
+          <w:lang w:val="es-ES"/>
+        </w:rPr>
+      </w:pPr>
+      <w:r>
+        <w:rPr>
+          <w:lang w:val="es-ES"/>
+        </w:rPr>
+        <w:t>Clonar Repositorio Laravel</w:t>
+      </w:r>
+    </w:p>
+    <w:p>
+      <w:pPr>
+        <w:pStyle w:val="Prrafodelista"/>
+        <w:numPr>
+          <w:ilvl w:val="1"/>
+          <w:numId w:val="1"/>
+        </w:numPr>
+        <w:rPr>
+          <w:lang w:val="es-ES"/>
+        </w:rPr>
+      </w:pPr>
+      <w:r>
+        <w:rPr>
+          <w:lang w:val="es-ES"/>
+        </w:rPr>
+        <w:t xml:space="preserve">No se suben todas las carpetas por seguridad y provoca que el proyecto no arranque bien. Se deben hacer configuraciones </w:t>
+      </w:r>
+      <w:r>
+        <w:rPr>
+          <w:u w:val="single"/>
+          <w:lang w:val="es-ES"/>
+        </w:rPr>
+        <w:t>adicionales</w:t>
+      </w:r>
+      <w:r>
+        <w:rPr>
+          <w:lang w:val="es-ES"/>
+        </w:rPr>
+        <w:t>.</w:t>
+      </w:r>
+    </w:p>
+    <w:p>
+      <w:pPr>
+        <w:pStyle w:val="Prrafodelista"/>
+        <w:numPr>
+          <w:ilvl w:val="1"/>
+          <w:numId w:val="1"/>
+        </w:numPr>
+        <w:rPr>
+          <w:lang w:val="es-ES"/>
+        </w:rPr>
+      </w:pPr>
+      <w:r>
+        <w:rPr>
+          <w:lang w:val="es-ES"/>
+        </w:rPr>
+        <w:t xml:space="preserve">No instala la carpeta </w:t>
+      </w:r>
+      <w:proofErr w:type="spellStart"/>
+      <w:r>
+        <w:rPr>
+          <w:lang w:val="es-ES"/>
+        </w:rPr>
+        <w:t>vendor</w:t>
+      </w:r>
+      <w:proofErr w:type="spellEnd"/>
+    </w:p>
+    <w:p>
+      <w:pPr>
+        <w:pStyle w:val="Prrafodelista"/>
+        <w:numPr>
+          <w:ilvl w:val="2"/>
+          <w:numId w:val="1"/>
+        </w:numPr>
+        <w:rPr>
+          <w:lang w:val="es-ES"/>
+        </w:rPr>
+      </w:pPr>
+      <w:r>
+        <w:rPr>
+          <w:lang w:val="es-ES"/>
+        </w:rPr>
+        <w:t xml:space="preserve">Se debe instalar </w:t>
+      </w:r>
+      <w:proofErr w:type="spellStart"/>
+      <w:r>
+        <w:rPr>
+          <w:lang w:val="es-ES"/>
+        </w:rPr>
+        <w:t>composer</w:t>
+      </w:r>
+      <w:proofErr w:type="spellEnd"/>
+      <w:r>
+        <w:rPr>
+          <w:lang w:val="es-ES"/>
+        </w:rPr>
+        <w:t xml:space="preserve">: lee </w:t>
+      </w:r>
+      <w:proofErr w:type="spellStart"/>
+      <w:proofErr w:type="gramStart"/>
+      <w:r>
+        <w:rPr>
+          <w:lang w:val="es-ES"/>
+        </w:rPr>
+        <w:t>composer.Json</w:t>
+      </w:r>
+      <w:proofErr w:type="spellEnd"/>
+      <w:proofErr w:type="gramEnd"/>
+      <w:r>
+        <w:rPr>
+          <w:lang w:val="es-ES"/>
+        </w:rPr>
+        <w:t xml:space="preserve"> para hacer la instalación</w:t>
+      </w:r>
+    </w:p>
+    <w:p>
+      <w:pPr>
+        <w:pStyle w:val="Prrafodelista"/>
+        <w:numPr>
+          <w:ilvl w:val="2"/>
+          <w:numId w:val="1"/>
+        </w:numPr>
+        <w:rPr>
+          <w:lang w:val="es-ES"/>
+        </w:rPr>
+      </w:pPr>
+      <w:r>
+        <w:rPr>
+          <w:lang w:val="es-ES"/>
+        </w:rPr>
+        <w:t xml:space="preserve">Instalar </w:t>
+      </w:r>
+      <w:proofErr w:type="spellStart"/>
+      <w:r>
+        <w:rPr>
+          <w:lang w:val="es-ES"/>
+        </w:rPr>
+        <w:t>npm</w:t>
+      </w:r>
+      <w:proofErr w:type="spellEnd"/>
+      <w:r>
+        <w:rPr>
+          <w:lang w:val="es-ES"/>
+        </w:rPr>
+        <w:t xml:space="preserve">: Instala </w:t>
+      </w:r>
+      <w:proofErr w:type="spellStart"/>
+      <w:r>
+        <w:rPr>
+          <w:lang w:val="es-ES"/>
+        </w:rPr>
+        <w:t>node</w:t>
+      </w:r>
+      <w:proofErr w:type="spellEnd"/>
+      <w:r>
+        <w:rPr>
+          <w:lang w:val="es-ES"/>
+        </w:rPr>
+        <w:t xml:space="preserve"> modules</w:t>
+      </w:r>
+    </w:p>
+    <w:p>
+      <w:pPr>
+        <w:pStyle w:val="Prrafodelista"/>
+        <w:numPr>
+          <w:ilvl w:val="2"/>
+          <w:numId w:val="1"/>
+        </w:numPr>
+        <w:rPr>
+          <w:lang w:val="es-ES"/>
+        </w:rPr>
+      </w:pPr>
+      <w:r>
+        <w:rPr>
+          <w:lang w:val="es-ES"/>
+        </w:rPr>
+        <w:t xml:space="preserve">Crear el </w:t>
+      </w:r>
+      <w:proofErr w:type="gramStart"/>
+      <w:r>
+        <w:rPr>
+          <w:lang w:val="es-ES"/>
+        </w:rPr>
+        <w:t>archivo .</w:t>
+      </w:r>
+      <w:proofErr w:type="spellStart"/>
+      <w:r>
+        <w:rPr>
+          <w:lang w:val="es-ES"/>
+        </w:rPr>
+        <w:t>env</w:t>
+      </w:r>
+      <w:proofErr w:type="spellEnd"/>
+      <w:proofErr w:type="gramEnd"/>
+      <w:r>
+        <w:rPr>
+          <w:lang w:val="es-ES"/>
+        </w:rPr>
+        <w:t>: Copiar el de Ejemplo y registrar la información correspondiente.</w:t>
+      </w:r>
+    </w:p>
+    <w:p>
+      <w:pPr>
+        <w:pStyle w:val="Prrafodelista"/>
+        <w:numPr>
+          <w:ilvl w:val="2"/>
+          <w:numId w:val="1"/>
+        </w:numPr>
+        <w:rPr>
+          <w:lang w:val="es-ES"/>
+        </w:rPr>
+      </w:pPr>
+      <w:r>
+        <w:rPr>
+          <w:lang w:val="es-ES"/>
+        </w:rPr>
+        <w:t xml:space="preserve">Se debe generar la Key del proyecto. Se genera a través de comando </w:t>
+      </w:r>
+      <w:proofErr w:type="spellStart"/>
+      <w:r>
+        <w:rPr>
+          <w:lang w:val="es-ES"/>
+        </w:rPr>
+        <w:t>artisan</w:t>
+      </w:r>
+      <w:proofErr w:type="spellEnd"/>
+      <w:r>
+        <w:rPr>
+          <w:lang w:val="es-ES"/>
+        </w:rPr>
+        <w:t xml:space="preserve">: </w:t>
+      </w:r>
+      <w:proofErr w:type="spellStart"/>
+      <w:r>
+        <w:rPr>
+          <w:lang w:val="es-ES"/>
+        </w:rPr>
+        <w:t>php</w:t>
+      </w:r>
+      <w:proofErr w:type="spellEnd"/>
+      <w:r>
+        <w:rPr>
+          <w:lang w:val="es-ES"/>
+        </w:rPr>
+        <w:t xml:space="preserve"> </w:t>
+      </w:r>
+      <w:proofErr w:type="spellStart"/>
+      <w:r>
+        <w:rPr>
+          <w:lang w:val="es-ES"/>
+        </w:rPr>
+        <w:t>artisan</w:t>
+      </w:r>
+      <w:proofErr w:type="spellEnd"/>
+      <w:r>
+        <w:rPr>
+          <w:lang w:val="es-ES"/>
+        </w:rPr>
+        <w:t xml:space="preserve"> </w:t>
+      </w:r>
+      <w:proofErr w:type="spellStart"/>
+      <w:proofErr w:type="gramStart"/>
+      <w:r>
+        <w:rPr>
+          <w:lang w:val="es-ES"/>
+        </w:rPr>
+        <w:t>key:generate</w:t>
+      </w:r>
+      <w:proofErr w:type="spellEnd"/>
+      <w:proofErr w:type="gramEnd"/>
+      <w:r>
+        <w:rPr>
+          <w:lang w:val="es-ES"/>
+        </w:rPr>
+        <w:t>.</w:t>
+      </w:r>
+    </w:p>
+    <w:p>
+      <w:pPr>
+        <w:pStyle w:val="Prrafodelista"/>
+        <w:numPr>
+          <w:ilvl w:val="2"/>
+          <w:numId w:val="1"/>
+        </w:numPr>
+        <w:rPr>
+          <w:lang w:val="es-ES"/>
+        </w:rPr>
+      </w:pPr>
+      <w:r>
+        <w:rPr>
+          <w:lang w:val="es-ES"/>
+        </w:rPr>
+        <w:t>Realizar las migraciones</w:t>
+      </w:r>
+    </w:p>
+    <w:p>
+      <w:pPr>
+        <w:pStyle w:val="Prrafodelista"/>
+        <w:numPr>
+          <w:ilvl w:val="1"/>
+          <w:numId w:val="1"/>
+        </w:numPr>
+        <w:rPr>
+          <w:lang w:val="es-ES"/>
+        </w:rPr>
+      </w:pPr>
+      <w:hyperlink r:id="rId5" w:history="1">
+        <w:r>
+          <w:rPr>
+            <w:rStyle w:val="Hipervnculo"/>
+            <w:lang w:val="es-ES"/>
+          </w:rPr>
+          <w:t>https://www.youtube.com/watch?v=EdZ0hQtrfEU</w:t>
+        </w:r>
+      </w:hyperlink>
+    </w:p>
+    <w:p>
+      <w:pPr>
+        <w:pStyle w:val="Prrafodelista"/>
+        <w:ind w:left="1440"/>
+        <w:rPr>
+          <w:lang w:val="es-ES"/>
+        </w:rPr>
+      </w:pPr>
+    </w:p>
+    <w:p>
+      <w:pPr>
         <w:pStyle w:val="Prrafodelista"/>
         <w:numPr>
           <w:ilvl w:val="0"/>
@@ -1448,6 +1786,7 @@
           <w:szCs w:val="21"/>
           <w:lang w:eastAsia="es-CO"/>
         </w:rPr>
+        <w:lastRenderedPageBreak/>
         <w:t>php</w:t>
       </w:r>
       <w:proofErr w:type="spellEnd"/>
@@ -2113,7 +2452,6 @@
         <w:rPr>
           <w:lang w:val="es-ES"/>
         </w:rPr>
-        <w:lastRenderedPageBreak/>
         <w:t>});</w:t>
       </w:r>
     </w:p>
@@ -3237,6 +3575,7 @@
           <w:szCs w:val="21"/>
           <w:lang w:eastAsia="es-CO"/>
         </w:rPr>
+        <w:lastRenderedPageBreak/>
         <w:t xml:space="preserve">            </w:t>
       </w:r>
       <w:r>
@@ -5528,6 +5867,7 @@
           <w:szCs w:val="21"/>
           <w:lang w:eastAsia="es-CO"/>
         </w:rPr>
+        <w:lastRenderedPageBreak/>
         <w:t>public</w:t>
       </w:r>
       <w:proofErr w:type="spellEnd"/>
@@ -5790,6 +6130,7 @@
         <w:t xml:space="preserve"> </w:t>
       </w:r>
       <w:proofErr w:type="spellStart"/>
+      <w:proofErr w:type="gramStart"/>
       <w:r>
         <w:rPr>
           <w:rFonts w:ascii="Consolas" w:eastAsia="Times New Roman" w:hAnsi="Consolas" w:cs="Times New Roman"/>
@@ -5809,8 +6150,9 @@
           <w:szCs w:val="21"/>
           <w:lang w:eastAsia="es-CO"/>
         </w:rPr>
-        <w:t>()</w:t>
-      </w:r>
+        <w:t>(</w:t>
+      </w:r>
+      <w:proofErr w:type="gramEnd"/>
       <w:r>
         <w:rPr>
           <w:rFonts w:ascii="Consolas" w:eastAsia="Times New Roman" w:hAnsi="Consolas" w:cs="Times New Roman"/>
@@ -5819,10 +6161,18 @@
           <w:szCs w:val="21"/>
           <w:lang w:eastAsia="es-CO"/>
         </w:rPr>
+        <w:t>)</w:t>
+      </w:r>
+      <w:r>
+        <w:rPr>
+          <w:rFonts w:ascii="Consolas" w:eastAsia="Times New Roman" w:hAnsi="Consolas" w:cs="Times New Roman"/>
+          <w:color w:val="D4D4D4"/>
+          <w:sz w:val="21"/>
+          <w:szCs w:val="21"/>
+          <w:lang w:eastAsia="es-CO"/>
+        </w:rPr>
         <w:t xml:space="preserve"> =&gt; Personalizar mensajes de validación </w:t>
       </w:r>
-      <w:bookmarkStart w:id="0" w:name="_GoBack"/>
-      <w:bookmarkEnd w:id="0"/>
     </w:p>
     <w:p>
       <w:pPr>
@@ -5841,6 +6191,464 @@
           <w:lang w:val="es-ES"/>
         </w:rPr>
       </w:pPr>
+    </w:p>
+    <w:p>
+      <w:pPr>
+        <w:rPr>
+          <w:lang w:val="es-ES"/>
+        </w:rPr>
+      </w:pPr>
+    </w:p>
+    <w:p>
+      <w:pPr>
+        <w:pStyle w:val="Prrafodelista"/>
+        <w:numPr>
+          <w:ilvl w:val="0"/>
+          <w:numId w:val="1"/>
+        </w:numPr>
+        <w:rPr>
+          <w:lang w:val="es-ES"/>
+        </w:rPr>
+      </w:pPr>
+      <w:r>
+        <w:rPr>
+          <w:lang w:val="es-ES"/>
+        </w:rPr>
+        <w:t>OTROS DE INTERES</w:t>
+      </w:r>
+    </w:p>
+    <w:p>
+      <w:pPr>
+        <w:pStyle w:val="Prrafodelista"/>
+        <w:ind w:left="1440"/>
+        <w:rPr>
+          <w:lang w:val="es-ES"/>
+        </w:rPr>
+      </w:pPr>
+    </w:p>
+    <w:p>
+      <w:pPr>
+        <w:pStyle w:val="Prrafodelista"/>
+        <w:numPr>
+          <w:ilvl w:val="1"/>
+          <w:numId w:val="1"/>
+        </w:numPr>
+        <w:rPr>
+          <w:lang w:val="es-ES"/>
+        </w:rPr>
+      </w:pPr>
+      <w:r>
+        <w:rPr>
+          <w:lang w:val="es-ES"/>
+        </w:rPr>
+        <w:t xml:space="preserve">Personalizar Plantilla </w:t>
+      </w:r>
+      <w:proofErr w:type="spellStart"/>
+      <w:r>
+        <w:rPr>
+          <w:lang w:val="es-ES"/>
+        </w:rPr>
+        <w:t>Admin</w:t>
+      </w:r>
+      <w:proofErr w:type="spellEnd"/>
+      <w:r>
+        <w:rPr>
+          <w:lang w:val="es-ES"/>
+        </w:rPr>
+        <w:t xml:space="preserve"> LTE</w:t>
+      </w:r>
+    </w:p>
+    <w:p>
+      <w:pPr>
+        <w:pStyle w:val="Prrafodelista"/>
+        <w:numPr>
+          <w:ilvl w:val="2"/>
+          <w:numId w:val="1"/>
+        </w:numPr>
+        <w:rPr>
+          <w:lang w:val="es-ES"/>
+        </w:rPr>
+      </w:pPr>
+      <w:hyperlink r:id="rId6" w:history="1">
+        <w:r>
+          <w:rPr>
+            <w:rStyle w:val="Hipervnculo"/>
+            <w:lang w:val="es-ES"/>
+          </w:rPr>
+          <w:t>https://www.youtube.com/watch?v=o40pQPh-J4E</w:t>
+        </w:r>
+      </w:hyperlink>
+    </w:p>
+    <w:p>
+      <w:pPr>
+        <w:pStyle w:val="Prrafodelista"/>
+        <w:ind w:left="1440"/>
+        <w:rPr>
+          <w:lang w:val="es-ES"/>
+        </w:rPr>
+      </w:pPr>
+    </w:p>
+    <w:p>
+      <w:pPr>
+        <w:pStyle w:val="Prrafodelista"/>
+        <w:numPr>
+          <w:ilvl w:val="1"/>
+          <w:numId w:val="1"/>
+        </w:numPr>
+        <w:rPr>
+          <w:lang w:val="es-ES"/>
+        </w:rPr>
+      </w:pPr>
+      <w:r>
+        <w:rPr>
+          <w:lang w:val="es-ES"/>
+        </w:rPr>
+        <w:t xml:space="preserve">Hacer un buscador </w:t>
+      </w:r>
+      <w:proofErr w:type="spellStart"/>
+      <w:r>
+        <w:rPr>
+          <w:lang w:val="es-ES"/>
+        </w:rPr>
+        <w:t>autocompletable</w:t>
+      </w:r>
+      <w:proofErr w:type="spellEnd"/>
+    </w:p>
+    <w:p>
+      <w:pPr>
+        <w:pStyle w:val="Prrafodelista"/>
+        <w:numPr>
+          <w:ilvl w:val="2"/>
+          <w:numId w:val="1"/>
+        </w:numPr>
+        <w:rPr>
+          <w:lang w:val="es-ES"/>
+        </w:rPr>
+      </w:pPr>
+      <w:hyperlink r:id="rId7" w:history="1">
+        <w:r>
+          <w:rPr>
+            <w:rStyle w:val="Hipervnculo"/>
+            <w:lang w:val="es-ES"/>
+          </w:rPr>
+          <w:t>https://www.youtube.com/watch?v=mjNT5abiYYI</w:t>
+        </w:r>
+      </w:hyperlink>
+    </w:p>
+    <w:p>
+      <w:pPr>
+        <w:pStyle w:val="Prrafodelista"/>
+        <w:ind w:left="2160"/>
+        <w:rPr>
+          <w:lang w:val="es-ES"/>
+        </w:rPr>
+      </w:pPr>
+    </w:p>
+    <w:p>
+      <w:pPr>
+        <w:pStyle w:val="Prrafodelista"/>
+        <w:numPr>
+          <w:ilvl w:val="1"/>
+          <w:numId w:val="1"/>
+        </w:numPr>
+        <w:rPr>
+          <w:lang w:val="es-ES"/>
+        </w:rPr>
+      </w:pPr>
+      <w:r>
+        <w:rPr>
+          <w:lang w:val="es-ES"/>
+        </w:rPr>
+        <w:t>Enviar EMAIL:</w:t>
+      </w:r>
+    </w:p>
+    <w:p>
+      <w:pPr>
+        <w:pStyle w:val="Prrafodelista"/>
+        <w:numPr>
+          <w:ilvl w:val="2"/>
+          <w:numId w:val="1"/>
+        </w:numPr>
+        <w:rPr>
+          <w:lang w:val="es-ES"/>
+        </w:rPr>
+      </w:pPr>
+      <w:proofErr w:type="spellStart"/>
+      <w:r>
+        <w:rPr>
+          <w:lang w:val="es-ES"/>
+        </w:rPr>
+        <w:t>Config</w:t>
+      </w:r>
+      <w:proofErr w:type="spellEnd"/>
+      <w:r>
+        <w:rPr>
+          <w:lang w:val="es-ES"/>
+        </w:rPr>
+        <w:t xml:space="preserve"> -&gt; </w:t>
+      </w:r>
+      <w:proofErr w:type="spellStart"/>
+      <w:r>
+        <w:rPr>
+          <w:lang w:val="es-ES"/>
+        </w:rPr>
+        <w:t>Mail.php</w:t>
+      </w:r>
+      <w:proofErr w:type="spellEnd"/>
+      <w:r>
+        <w:rPr>
+          <w:lang w:val="es-ES"/>
+        </w:rPr>
+        <w:t xml:space="preserve">: archivo donde configuración donde se deben registrar los parámetros del servidor de correo a utilizar. Se usa también el </w:t>
+      </w:r>
+      <w:proofErr w:type="spellStart"/>
+      <w:proofErr w:type="gramStart"/>
+      <w:r>
+        <w:rPr>
+          <w:lang w:val="es-ES"/>
+        </w:rPr>
+        <w:t>Archio</w:t>
+      </w:r>
+      <w:proofErr w:type="spellEnd"/>
+      <w:r>
+        <w:rPr>
+          <w:lang w:val="es-ES"/>
+        </w:rPr>
+        <w:t xml:space="preserve"> .</w:t>
+      </w:r>
+      <w:proofErr w:type="spellStart"/>
+      <w:r>
+        <w:rPr>
+          <w:lang w:val="es-ES"/>
+        </w:rPr>
+        <w:t>env</w:t>
+      </w:r>
+      <w:proofErr w:type="spellEnd"/>
+      <w:proofErr w:type="gramEnd"/>
+      <w:r>
+        <w:rPr>
+          <w:lang w:val="es-ES"/>
+        </w:rPr>
+        <w:t xml:space="preserve"> como en la parametrización de BD.</w:t>
+      </w:r>
+    </w:p>
+    <w:p>
+      <w:pPr>
+        <w:pStyle w:val="Prrafodelista"/>
+        <w:numPr>
+          <w:ilvl w:val="2"/>
+          <w:numId w:val="1"/>
+        </w:numPr>
+        <w:rPr>
+          <w:lang w:val="es-ES"/>
+        </w:rPr>
+      </w:pPr>
+      <w:r>
+        <w:rPr>
+          <w:lang w:val="es-ES"/>
+        </w:rPr>
+        <w:t>Se puede conectar a:</w:t>
+      </w:r>
+    </w:p>
+    <w:p>
+      <w:pPr>
+        <w:pStyle w:val="Prrafodelista"/>
+        <w:numPr>
+          <w:ilvl w:val="3"/>
+          <w:numId w:val="1"/>
+        </w:numPr>
+        <w:rPr>
+          <w:lang w:val="es-ES"/>
+        </w:rPr>
+      </w:pPr>
+      <w:r>
+        <w:rPr>
+          <w:lang w:val="es-ES"/>
+        </w:rPr>
+        <w:t>Proveedor servidor SMTP</w:t>
+      </w:r>
+    </w:p>
+    <w:p>
+      <w:pPr>
+        <w:pStyle w:val="Prrafodelista"/>
+        <w:numPr>
+          <w:ilvl w:val="3"/>
+          <w:numId w:val="1"/>
+        </w:numPr>
+        <w:rPr>
+          <w:lang w:val="es-ES"/>
+        </w:rPr>
+      </w:pPr>
+      <w:r>
+        <w:rPr>
+          <w:lang w:val="es-ES"/>
+        </w:rPr>
+        <w:t>Proveedor basado en API</w:t>
+      </w:r>
+      <w:r>
+        <w:rPr>
+          <w:lang w:val="es-ES"/>
+        </w:rPr>
+        <w:t>. (Trae unos por defecto)</w:t>
+      </w:r>
+    </w:p>
+    <w:p>
+      <w:pPr>
+        <w:pStyle w:val="Prrafodelista"/>
+        <w:numPr>
+          <w:ilvl w:val="2"/>
+          <w:numId w:val="1"/>
+        </w:numPr>
+        <w:rPr>
+          <w:lang w:val="es-ES"/>
+        </w:rPr>
+      </w:pPr>
+      <w:r>
+        <w:rPr>
+          <w:lang w:val="es-ES"/>
+        </w:rPr>
+        <w:t xml:space="preserve">Se debe crear un </w:t>
+      </w:r>
+      <w:proofErr w:type="spellStart"/>
+      <w:r>
+        <w:rPr>
+          <w:lang w:val="es-ES"/>
+        </w:rPr>
+        <w:t>Mailable</w:t>
+      </w:r>
+      <w:proofErr w:type="spellEnd"/>
+      <w:r>
+        <w:rPr>
+          <w:lang w:val="es-ES"/>
+        </w:rPr>
+        <w:t>:</w:t>
+      </w:r>
+    </w:p>
+    <w:p>
+      <w:pPr>
+        <w:pStyle w:val="Prrafodelista"/>
+        <w:numPr>
+          <w:ilvl w:val="3"/>
+          <w:numId w:val="1"/>
+        </w:numPr>
+        <w:rPr>
+          <w:lang w:val="es-ES"/>
+        </w:rPr>
+      </w:pPr>
+      <w:proofErr w:type="spellStart"/>
+      <w:r>
+        <w:rPr>
+          <w:lang w:val="es-ES"/>
+        </w:rPr>
+        <w:t>php</w:t>
+      </w:r>
+      <w:proofErr w:type="spellEnd"/>
+      <w:r>
+        <w:rPr>
+          <w:lang w:val="es-ES"/>
+        </w:rPr>
+        <w:t xml:space="preserve"> </w:t>
+      </w:r>
+      <w:proofErr w:type="spellStart"/>
+      <w:r>
+        <w:rPr>
+          <w:lang w:val="es-ES"/>
+        </w:rPr>
+        <w:t>artisan</w:t>
+      </w:r>
+      <w:proofErr w:type="spellEnd"/>
+      <w:r>
+        <w:rPr>
+          <w:lang w:val="es-ES"/>
+        </w:rPr>
+        <w:t xml:space="preserve"> </w:t>
+      </w:r>
+      <w:proofErr w:type="spellStart"/>
+      <w:proofErr w:type="gramStart"/>
+      <w:r>
+        <w:rPr>
+          <w:lang w:val="es-ES"/>
+        </w:rPr>
+        <w:t>make:mail</w:t>
+      </w:r>
+      <w:proofErr w:type="spellEnd"/>
+      <w:proofErr w:type="gramEnd"/>
+      <w:r>
+        <w:rPr>
+          <w:lang w:val="es-ES"/>
+        </w:rPr>
+        <w:t xml:space="preserve"> </w:t>
+      </w:r>
+      <w:proofErr w:type="spellStart"/>
+      <w:r>
+        <w:rPr>
+          <w:lang w:val="es-ES"/>
+        </w:rPr>
+        <w:t>ContactanosMailable</w:t>
+      </w:r>
+      <w:proofErr w:type="spellEnd"/>
+    </w:p>
+    <w:p>
+      <w:pPr>
+        <w:pStyle w:val="Prrafodelista"/>
+        <w:numPr>
+          <w:ilvl w:val="3"/>
+          <w:numId w:val="1"/>
+        </w:numPr>
+        <w:rPr>
+          <w:lang w:val="es-ES"/>
+        </w:rPr>
+      </w:pPr>
+      <w:r>
+        <w:rPr>
+          <w:lang w:val="es-ES"/>
+        </w:rPr>
+        <w:t>https://www.itsolutionstuff.com/post/laravel-10-mail-laravel-10-send-mail-tutorialexample.html</w:t>
+      </w:r>
+      <w:bookmarkStart w:id="0" w:name="_GoBack"/>
+      <w:bookmarkEnd w:id="0"/>
+    </w:p>
+    <w:p>
+      <w:pPr>
+        <w:rPr>
+          <w:lang w:val="es-ES"/>
+        </w:rPr>
+      </w:pPr>
+    </w:p>
+    <w:p>
+      <w:pPr>
+        <w:rPr>
+          <w:lang w:val="es-ES"/>
+        </w:rPr>
+      </w:pPr>
+    </w:p>
+    <w:p>
+      <w:pPr>
+        <w:rPr>
+          <w:lang w:val="es-ES"/>
+        </w:rPr>
+      </w:pPr>
+    </w:p>
+    <w:p>
+      <w:pPr>
+        <w:rPr>
+          <w:lang w:val="es-ES"/>
+        </w:rPr>
+      </w:pPr>
+    </w:p>
+    <w:p>
+      <w:pPr>
+        <w:rPr>
+          <w:lang w:val="es-ES"/>
+        </w:rPr>
+      </w:pPr>
+    </w:p>
+    <w:p>
+      <w:pPr>
+        <w:rPr>
+          <w:lang w:val="es-ES"/>
+        </w:rPr>
+      </w:pPr>
       <w:r>
         <w:rPr>
           <w:lang w:val="es-ES"/>
@@ -5850,6 +6658,20 @@
     </w:p>
     <w:p>
       <w:pPr>
+        <w:rPr>
+          <w:lang w:val="es-ES"/>
+        </w:rPr>
+      </w:pPr>
+    </w:p>
+    <w:p>
+      <w:pPr>
+        <w:rPr>
+          <w:lang w:val="es-ES"/>
+        </w:rPr>
+      </w:pPr>
+    </w:p>
+    <w:p>
+      <w:pPr>
         <w:pStyle w:val="Prrafodelista"/>
         <w:numPr>
           <w:ilvl w:val="0"/>
@@ -5863,7 +6685,6 @@
         <w:rPr>
           <w:lang w:val="es-ES"/>
         </w:rPr>
-        <w:lastRenderedPageBreak/>
         <w:t>GIT</w:t>
       </w:r>
     </w:p>
@@ -5893,7 +6714,7 @@
                     <pic:cNvPicPr/>
                   </pic:nvPicPr>
                   <pic:blipFill>
-                    <a:blip r:embed="rId5"/>
+                    <a:blip r:embed="rId8"/>
                     <a:stretch>
                       <a:fillRect/>
                     </a:stretch>
@@ -5968,7 +6789,7 @@
           <w:lang w:val="es-ES"/>
         </w:rPr>
       </w:pPr>
-      <w:hyperlink r:id="rId6" w:history="1">
+      <w:hyperlink r:id="rId9" w:history="1">
         <w:r>
           <w:rPr>
             <w:rStyle w:val="Hipervnculo"/>
@@ -6015,7 +6836,7 @@
           <w:lang w:val="es-ES"/>
         </w:rPr>
       </w:pPr>
-      <w:hyperlink r:id="rId7" w:history="1">
+      <w:hyperlink r:id="rId10" w:history="1">
         <w:r>
           <w:rPr>
             <w:rStyle w:val="Hipervnculo"/>
@@ -6082,7 +6903,7 @@
           <w:lang w:val="es-ES"/>
         </w:rPr>
       </w:pPr>
-      <w:hyperlink r:id="rId8" w:history="1">
+      <w:hyperlink r:id="rId11" w:history="1">
         <w:r>
           <w:rPr>
             <w:rStyle w:val="Hipervnculo"/>

</xml_diff>

<commit_message>
Video 27-29: Kits de Inicio (Laravel Breeze) y Componentes blade (De clase y Anonimos)
</commit_message>
<xml_diff>
--- a/resources/Documents/Notas Desarrollo Laravel 10.docx
+++ b/resources/Documents/Notas Desarrollo Laravel 10.docx
@@ -24,6 +24,14 @@
         </w:rPr>
         <w:t>Clonar Repositorio Laravel</w:t>
       </w:r>
+    </w:p>
+    <w:p>
+      <w:pPr>
+        <w:pStyle w:val="Prrafodelista"/>
+        <w:rPr>
+          <w:lang w:val="es-ES"/>
+        </w:rPr>
+      </w:pPr>
     </w:p>
     <w:p>
       <w:pPr>
@@ -343,6 +351,14 @@
     <w:p>
       <w:pPr>
         <w:pStyle w:val="Prrafodelista"/>
+        <w:rPr>
+          <w:lang w:val="es-ES"/>
+        </w:rPr>
+      </w:pPr>
+    </w:p>
+    <w:p>
+      <w:pPr>
+        <w:pStyle w:val="Prrafodelista"/>
         <w:numPr>
           <w:ilvl w:val="0"/>
           <w:numId w:val="1"/>
@@ -6303,6 +6319,71 @@
         <w:rPr>
           <w:lang w:val="es-ES"/>
         </w:rPr>
+        <w:t xml:space="preserve">Instalar </w:t>
+      </w:r>
+      <w:proofErr w:type="spellStart"/>
+      <w:r>
+        <w:rPr>
+          <w:lang w:val="es-ES"/>
+        </w:rPr>
+        <w:t>Breeze</w:t>
+      </w:r>
+      <w:proofErr w:type="spellEnd"/>
+    </w:p>
+    <w:p>
+      <w:pPr>
+        <w:pStyle w:val="Prrafodelista"/>
+        <w:numPr>
+          <w:ilvl w:val="2"/>
+          <w:numId w:val="1"/>
+        </w:numPr>
+        <w:rPr>
+          <w:lang w:val="es-ES"/>
+        </w:rPr>
+      </w:pPr>
+      <w:r>
+        <w:rPr>
+          <w:lang w:val="es-ES"/>
+        </w:rPr>
+        <w:t>Paquete de inicio de sesión</w:t>
+      </w:r>
+    </w:p>
+    <w:p>
+      <w:pPr>
+        <w:pStyle w:val="Prrafodelista"/>
+        <w:numPr>
+          <w:ilvl w:val="2"/>
+          <w:numId w:val="1"/>
+        </w:numPr>
+        <w:rPr>
+          <w:lang w:val="es-ES"/>
+        </w:rPr>
+      </w:pPr>
+    </w:p>
+    <w:p>
+      <w:pPr>
+        <w:pStyle w:val="Prrafodelista"/>
+        <w:ind w:left="1440"/>
+        <w:rPr>
+          <w:lang w:val="es-ES"/>
+        </w:rPr>
+      </w:pPr>
+    </w:p>
+    <w:p>
+      <w:pPr>
+        <w:pStyle w:val="Prrafodelista"/>
+        <w:numPr>
+          <w:ilvl w:val="1"/>
+          <w:numId w:val="1"/>
+        </w:numPr>
+        <w:rPr>
+          <w:lang w:val="es-ES"/>
+        </w:rPr>
+      </w:pPr>
+      <w:r>
+        <w:rPr>
+          <w:lang w:val="es-ES"/>
+        </w:rPr>
         <w:t xml:space="preserve">Hacer un buscador </w:t>
       </w:r>
       <w:proofErr w:type="spellStart"/>
@@ -6605,8 +6686,6 @@
         </w:rPr>
         <w:t>https://www.itsolutionstuff.com/post/laravel-10-mail-laravel-10-send-mail-tutorialexample.html</w:t>
       </w:r>
-      <w:bookmarkStart w:id="0" w:name="_GoBack"/>
-      <w:bookmarkEnd w:id="0"/>
     </w:p>
     <w:p>
       <w:pPr>
@@ -6956,11 +7035,29 @@
           <w:lang w:val="es-ES"/>
         </w:rPr>
       </w:pPr>
-      <w:r>
-        <w:rPr>
-          <w:lang w:val="es-ES"/>
-        </w:rPr>
-        <w:t>https://www.youtube.com/watch?v=iWDBh4zYNcU</w:t>
+      <w:hyperlink r:id="rId12" w:history="1">
+        <w:r>
+          <w:rPr>
+            <w:rStyle w:val="Hipervnculo"/>
+            <w:lang w:val="es-ES"/>
+          </w:rPr>
+          <w:t>https://www.youtube.com/watch?v=iWDBh4zYNcU</w:t>
+        </w:r>
+      </w:hyperlink>
+      <w:bookmarkStart w:id="0" w:name="_GoBack"/>
+      <w:bookmarkEnd w:id="0"/>
+    </w:p>
+    <w:p>
+      <w:pPr>
+        <w:rPr>
+          <w:lang w:val="es-ES"/>
+        </w:rPr>
+      </w:pPr>
+      <w:r>
+        <w:rPr>
+          <w:lang w:val="es-ES"/>
+        </w:rPr>
+        <w:br w:type="page"/>
       </w:r>
     </w:p>
     <w:sectPr>

</xml_diff>

<commit_message>
Videos 32-40: BD y Manejo de Relaciones (Uno a Uno, Uno a Muchos, Muchos a Muchos y Polimorficas)
</commit_message>
<xml_diff>
--- a/resources/Documents/Notas Desarrollo Laravel 10.docx
+++ b/resources/Documents/Notas Desarrollo Laravel 10.docx
@@ -2306,30 +2306,1658 @@
         <w:rPr>
           <w:lang w:val="es-ES"/>
         </w:rPr>
+        <w:t xml:space="preserve">UP:      </w:t>
+      </w:r>
+    </w:p>
+    <w:p>
+      <w:pPr>
+        <w:pStyle w:val="Prrafodelista"/>
+        <w:ind w:left="3540"/>
+        <w:rPr>
+          <w:lang w:val="es-ES"/>
+        </w:rPr>
+      </w:pPr>
+      <w:proofErr w:type="spellStart"/>
+      <w:proofErr w:type="gramStart"/>
+      <w:r>
+        <w:rPr>
+          <w:lang w:val="es-ES"/>
+        </w:rPr>
+        <w:t>Schema</w:t>
+      </w:r>
+      <w:proofErr w:type="spellEnd"/>
+      <w:r>
+        <w:rPr>
+          <w:lang w:val="es-ES"/>
+        </w:rPr>
+        <w:t>::</w:t>
+      </w:r>
+      <w:proofErr w:type="spellStart"/>
+      <w:proofErr w:type="gramEnd"/>
+      <w:r>
+        <w:rPr>
+          <w:lang w:val="es-ES"/>
+        </w:rPr>
+        <w:t>create</w:t>
+      </w:r>
+      <w:proofErr w:type="spellEnd"/>
+      <w:r>
+        <w:rPr>
+          <w:lang w:val="es-ES"/>
+        </w:rPr>
+        <w:t xml:space="preserve">('cursos', </w:t>
+      </w:r>
+      <w:proofErr w:type="spellStart"/>
+      <w:r>
+        <w:rPr>
+          <w:lang w:val="es-ES"/>
+        </w:rPr>
+        <w:t>function</w:t>
+      </w:r>
+      <w:proofErr w:type="spellEnd"/>
+      <w:r>
+        <w:rPr>
+          <w:lang w:val="es-ES"/>
+        </w:rPr>
+        <w:t xml:space="preserve"> (</w:t>
+      </w:r>
+      <w:proofErr w:type="spellStart"/>
+      <w:r>
+        <w:rPr>
+          <w:lang w:val="es-ES"/>
+        </w:rPr>
+        <w:t>Blueprint</w:t>
+      </w:r>
+      <w:proofErr w:type="spellEnd"/>
+      <w:r>
+        <w:rPr>
+          <w:lang w:val="es-ES"/>
+        </w:rPr>
+        <w:t xml:space="preserve"> $table) {</w:t>
+      </w:r>
+    </w:p>
+    <w:p>
+      <w:pPr>
+        <w:pStyle w:val="Prrafodelista"/>
+        <w:ind w:left="4248"/>
+        <w:rPr>
+          <w:lang w:val="es-ES"/>
+        </w:rPr>
+      </w:pPr>
+      <w:r>
+        <w:rPr>
+          <w:lang w:val="es-ES"/>
+        </w:rPr>
+        <w:t>$table-&gt;</w:t>
+      </w:r>
+      <w:proofErr w:type="gramStart"/>
+      <w:r>
+        <w:rPr>
+          <w:lang w:val="es-ES"/>
+        </w:rPr>
+        <w:t>id(</w:t>
+      </w:r>
+      <w:proofErr w:type="gramEnd"/>
+      <w:r>
+        <w:rPr>
+          <w:lang w:val="es-ES"/>
+        </w:rPr>
+        <w:t>);</w:t>
+      </w:r>
+    </w:p>
+    <w:p>
+      <w:pPr>
+        <w:pStyle w:val="Prrafodelista"/>
+        <w:ind w:left="4248"/>
+        <w:rPr>
+          <w:lang w:val="es-ES"/>
+        </w:rPr>
+      </w:pPr>
+      <w:r>
+        <w:rPr>
+          <w:lang w:val="es-ES"/>
+        </w:rPr>
+        <w:t>$table-&gt;</w:t>
+      </w:r>
+      <w:proofErr w:type="spellStart"/>
+      <w:r>
+        <w:rPr>
+          <w:lang w:val="es-ES"/>
+        </w:rPr>
+        <w:t>string</w:t>
+      </w:r>
+      <w:proofErr w:type="spellEnd"/>
+      <w:r>
+        <w:rPr>
+          <w:lang w:val="es-ES"/>
+        </w:rPr>
+        <w:t>('</w:t>
+      </w:r>
+      <w:proofErr w:type="spellStart"/>
+      <w:r>
+        <w:rPr>
+          <w:lang w:val="es-ES"/>
+        </w:rPr>
+        <w:t>name</w:t>
+      </w:r>
+      <w:proofErr w:type="spellEnd"/>
+      <w:r>
+        <w:rPr>
+          <w:lang w:val="es-ES"/>
+        </w:rPr>
+        <w:t>');</w:t>
+      </w:r>
+    </w:p>
+    <w:p>
+      <w:pPr>
+        <w:pStyle w:val="Prrafodelista"/>
+        <w:ind w:left="3576"/>
+        <w:rPr>
+          <w:lang w:val="es-ES"/>
+        </w:rPr>
+      </w:pPr>
+      <w:r>
+        <w:rPr>
+          <w:lang w:val="es-ES"/>
+        </w:rPr>
+        <w:t xml:space="preserve">            </w:t>
+      </w:r>
+      <w:r>
+        <w:rPr>
+          <w:lang w:val="es-ES"/>
+        </w:rPr>
+        <w:t xml:space="preserve"> </w:t>
+      </w:r>
+      <w:r>
+        <w:rPr>
+          <w:lang w:val="es-ES"/>
+        </w:rPr>
+        <w:t>$table-&gt;</w:t>
+      </w:r>
+      <w:proofErr w:type="spellStart"/>
+      <w:r>
+        <w:rPr>
+          <w:lang w:val="es-ES"/>
+        </w:rPr>
+        <w:t>text</w:t>
+      </w:r>
+      <w:proofErr w:type="spellEnd"/>
+      <w:r>
+        <w:rPr>
+          <w:lang w:val="es-ES"/>
+        </w:rPr>
+        <w:t>('</w:t>
+      </w:r>
+      <w:proofErr w:type="spellStart"/>
+      <w:r>
+        <w:rPr>
+          <w:lang w:val="es-ES"/>
+        </w:rPr>
+        <w:t>descripcion</w:t>
+      </w:r>
+      <w:proofErr w:type="spellEnd"/>
+      <w:r>
+        <w:rPr>
+          <w:lang w:val="es-ES"/>
+        </w:rPr>
+        <w:t>');</w:t>
+      </w:r>
+    </w:p>
+    <w:p>
+      <w:pPr>
+        <w:pStyle w:val="Prrafodelista"/>
+        <w:ind w:left="3576" w:firstLine="672"/>
+        <w:rPr>
+          <w:lang w:val="es-ES"/>
+        </w:rPr>
+      </w:pPr>
+      <w:r>
+        <w:rPr>
+          <w:lang w:val="es-ES"/>
+        </w:rPr>
+        <w:t>$table-&gt;</w:t>
+      </w:r>
+      <w:proofErr w:type="spellStart"/>
+      <w:proofErr w:type="gramStart"/>
+      <w:r>
+        <w:rPr>
+          <w:lang w:val="es-ES"/>
+        </w:rPr>
+        <w:t>timestamps</w:t>
+      </w:r>
+      <w:proofErr w:type="spellEnd"/>
+      <w:r>
+        <w:rPr>
+          <w:lang w:val="es-ES"/>
+        </w:rPr>
+        <w:t>(</w:t>
+      </w:r>
+      <w:proofErr w:type="gramEnd"/>
+      <w:r>
+        <w:rPr>
+          <w:lang w:val="es-ES"/>
+        </w:rPr>
+        <w:t>);</w:t>
+      </w:r>
+    </w:p>
+    <w:p>
+      <w:pPr>
+        <w:pStyle w:val="Prrafodelista"/>
+        <w:ind w:left="2868" w:firstLine="672"/>
+        <w:rPr>
+          <w:lang w:val="es-ES"/>
+        </w:rPr>
+      </w:pPr>
+      <w:r>
+        <w:rPr>
+          <w:lang w:val="es-ES"/>
+        </w:rPr>
+        <w:t>});</w:t>
+      </w:r>
+    </w:p>
+    <w:p>
+      <w:pPr>
+        <w:pStyle w:val="Prrafodelista"/>
+        <w:numPr>
+          <w:ilvl w:val="3"/>
+          <w:numId w:val="1"/>
+        </w:numPr>
+        <w:rPr>
+          <w:lang w:val="es-ES"/>
+        </w:rPr>
+      </w:pPr>
+      <w:r>
+        <w:rPr>
+          <w:lang w:val="es-ES"/>
+        </w:rPr>
+        <w:t>Down</w:t>
+      </w:r>
+    </w:p>
+    <w:p>
+      <w:pPr>
+        <w:pStyle w:val="Prrafodelista"/>
+        <w:numPr>
+          <w:ilvl w:val="4"/>
+          <w:numId w:val="1"/>
+        </w:numPr>
+        <w:rPr>
+          <w:lang w:val="es-ES"/>
+        </w:rPr>
+      </w:pPr>
+      <w:proofErr w:type="spellStart"/>
+      <w:proofErr w:type="gramStart"/>
+      <w:r>
+        <w:rPr>
+          <w:lang w:val="es-ES"/>
+        </w:rPr>
+        <w:t>Schema</w:t>
+      </w:r>
+      <w:proofErr w:type="spellEnd"/>
+      <w:r>
+        <w:rPr>
+          <w:lang w:val="es-ES"/>
+        </w:rPr>
+        <w:t>::</w:t>
+      </w:r>
+      <w:proofErr w:type="spellStart"/>
+      <w:proofErr w:type="gramEnd"/>
+      <w:r>
+        <w:rPr>
+          <w:lang w:val="es-ES"/>
+        </w:rPr>
+        <w:t>dropIfExists</w:t>
+      </w:r>
+      <w:proofErr w:type="spellEnd"/>
+      <w:r>
+        <w:rPr>
+          <w:lang w:val="es-ES"/>
+        </w:rPr>
+        <w:t>('cursos');</w:t>
+      </w:r>
+    </w:p>
+    <w:p>
+      <w:pPr>
+        <w:pStyle w:val="Prrafodelista"/>
+        <w:numPr>
+          <w:ilvl w:val="1"/>
+          <w:numId w:val="1"/>
+        </w:numPr>
+        <w:rPr>
+          <w:lang w:val="es-ES"/>
+        </w:rPr>
+      </w:pPr>
+      <w:proofErr w:type="spellStart"/>
+      <w:proofErr w:type="gramStart"/>
+      <w:r>
+        <w:rPr>
+          <w:lang w:val="es-ES"/>
+        </w:rPr>
+        <w:t>Schema</w:t>
+      </w:r>
+      <w:proofErr w:type="spellEnd"/>
+      <w:r>
+        <w:rPr>
+          <w:lang w:val="es-ES"/>
+        </w:rPr>
+        <w:t>::</w:t>
+      </w:r>
+      <w:proofErr w:type="gramEnd"/>
+      <w:r>
+        <w:rPr>
+          <w:lang w:val="es-ES"/>
+        </w:rPr>
+        <w:t>Table</w:t>
+      </w:r>
+    </w:p>
+    <w:p>
+      <w:pPr>
+        <w:pStyle w:val="Prrafodelista"/>
+        <w:numPr>
+          <w:ilvl w:val="2"/>
+          <w:numId w:val="1"/>
+        </w:numPr>
+        <w:rPr>
+          <w:lang w:val="es-ES"/>
+        </w:rPr>
+      </w:pPr>
+      <w:proofErr w:type="spellStart"/>
+      <w:r>
+        <w:rPr>
+          <w:lang w:val="es-ES"/>
+        </w:rPr>
+        <w:t>Add</w:t>
+      </w:r>
+      <w:proofErr w:type="spellEnd"/>
+    </w:p>
+    <w:p>
+      <w:pPr>
+        <w:pStyle w:val="Prrafodelista"/>
+        <w:numPr>
+          <w:ilvl w:val="3"/>
+          <w:numId w:val="1"/>
+        </w:numPr>
+        <w:rPr>
+          <w:lang w:val="es-ES"/>
+        </w:rPr>
+      </w:pPr>
+      <w:r>
+        <w:rPr>
+          <w:lang w:val="es-ES"/>
+        </w:rPr>
         <w:t xml:space="preserve">UP: </w:t>
       </w:r>
       <w:r>
         <w:rPr>
           <w:lang w:val="es-ES"/>
         </w:rPr>
-        <w:t xml:space="preserve">     </w:t>
-      </w:r>
-    </w:p>
-    <w:p>
-      <w:pPr>
-        <w:pStyle w:val="Prrafodelista"/>
-        <w:ind w:left="3540"/>
-        <w:rPr>
-          <w:lang w:val="es-ES"/>
-        </w:rPr>
-      </w:pPr>
+        <w:t>$table-&gt;unsignedTinyInteger('tipodoc')-&gt;nullable()-&gt;after('avatar');</w:t>
+      </w:r>
+    </w:p>
+    <w:p>
+      <w:pPr>
+        <w:pStyle w:val="Prrafodelista"/>
+        <w:numPr>
+          <w:ilvl w:val="3"/>
+          <w:numId w:val="1"/>
+        </w:numPr>
+        <w:rPr>
+          <w:lang w:val="es-ES"/>
+        </w:rPr>
+      </w:pPr>
+      <w:r>
+        <w:rPr>
+          <w:lang w:val="es-ES"/>
+        </w:rPr>
+        <w:t xml:space="preserve">Down: </w:t>
+      </w:r>
+      <w:r>
+        <w:rPr>
+          <w:lang w:val="es-ES"/>
+        </w:rPr>
+        <w:t>$table-&gt;</w:t>
+      </w:r>
+      <w:proofErr w:type="spellStart"/>
+      <w:r>
+        <w:rPr>
+          <w:lang w:val="es-ES"/>
+        </w:rPr>
+        <w:t>dropColumn</w:t>
+      </w:r>
+      <w:proofErr w:type="spellEnd"/>
+      <w:r>
+        <w:rPr>
+          <w:lang w:val="es-ES"/>
+        </w:rPr>
+        <w:t>('</w:t>
+      </w:r>
+      <w:proofErr w:type="spellStart"/>
+      <w:r>
+        <w:rPr>
+          <w:lang w:val="es-ES"/>
+        </w:rPr>
+        <w:t>tipodoc</w:t>
+      </w:r>
+      <w:proofErr w:type="spellEnd"/>
+      <w:r>
+        <w:rPr>
+          <w:lang w:val="es-ES"/>
+        </w:rPr>
+        <w:t>');</w:t>
+      </w:r>
+    </w:p>
+    <w:p>
+      <w:pPr>
+        <w:pStyle w:val="Prrafodelista"/>
+        <w:numPr>
+          <w:ilvl w:val="2"/>
+          <w:numId w:val="1"/>
+        </w:numPr>
+        <w:rPr>
+          <w:lang w:val="es-ES"/>
+        </w:rPr>
+      </w:pPr>
+      <w:proofErr w:type="spellStart"/>
+      <w:r>
+        <w:rPr>
+          <w:lang w:val="es-ES"/>
+        </w:rPr>
+        <w:t>Modify</w:t>
+      </w:r>
+      <w:proofErr w:type="spellEnd"/>
+    </w:p>
+    <w:p>
+      <w:pPr>
+        <w:pStyle w:val="Prrafodelista"/>
+        <w:numPr>
+          <w:ilvl w:val="3"/>
+          <w:numId w:val="1"/>
+        </w:numPr>
+        <w:rPr>
+          <w:lang w:val="es-ES"/>
+        </w:rPr>
+      </w:pPr>
+      <w:r>
+        <w:rPr>
+          <w:lang w:val="es-ES"/>
+        </w:rPr>
+        <w:t xml:space="preserve">UP: </w:t>
+      </w:r>
+      <w:r>
+        <w:rPr>
+          <w:lang w:val="es-ES"/>
+        </w:rPr>
+        <w:t>$table-&gt;</w:t>
+      </w:r>
       <w:proofErr w:type="spellStart"/>
       <w:proofErr w:type="gramStart"/>
       <w:r>
         <w:rPr>
           <w:lang w:val="es-ES"/>
         </w:rPr>
-        <w:t>Schema</w:t>
+        <w:t>string</w:t>
+      </w:r>
+      <w:proofErr w:type="spellEnd"/>
+      <w:r>
+        <w:rPr>
+          <w:lang w:val="es-ES"/>
+        </w:rPr>
+        <w:t>(</w:t>
+      </w:r>
+      <w:proofErr w:type="gramEnd"/>
+      <w:r>
+        <w:rPr>
+          <w:lang w:val="es-ES"/>
+        </w:rPr>
+        <w:t>'</w:t>
+      </w:r>
+      <w:proofErr w:type="spellStart"/>
+      <w:r>
+        <w:rPr>
+          <w:lang w:val="es-ES"/>
+        </w:rPr>
+        <w:t>name</w:t>
+      </w:r>
+      <w:proofErr w:type="spellEnd"/>
+      <w:r>
+        <w:rPr>
+          <w:lang w:val="es-ES"/>
+        </w:rPr>
+        <w:t>', 150)-&gt;</w:t>
+      </w:r>
+      <w:proofErr w:type="spellStart"/>
+      <w:r>
+        <w:rPr>
+          <w:lang w:val="es-ES"/>
+        </w:rPr>
+        <w:t>nullable</w:t>
+      </w:r>
+      <w:proofErr w:type="spellEnd"/>
+      <w:r>
+        <w:rPr>
+          <w:lang w:val="es-ES"/>
+        </w:rPr>
+        <w:t>()-&gt;</w:t>
+      </w:r>
+      <w:proofErr w:type="spellStart"/>
+      <w:r>
+        <w:rPr>
+          <w:lang w:val="es-ES"/>
+        </w:rPr>
+        <w:t>change</w:t>
+      </w:r>
+      <w:proofErr w:type="spellEnd"/>
+      <w:r>
+        <w:rPr>
+          <w:lang w:val="es-ES"/>
+        </w:rPr>
+        <w:t>();</w:t>
+      </w:r>
+    </w:p>
+    <w:p>
+      <w:pPr>
+        <w:pStyle w:val="Prrafodelista"/>
+        <w:numPr>
+          <w:ilvl w:val="3"/>
+          <w:numId w:val="1"/>
+        </w:numPr>
+        <w:rPr>
+          <w:lang w:val="es-ES"/>
+        </w:rPr>
+      </w:pPr>
+      <w:r>
+        <w:rPr>
+          <w:lang w:val="es-ES"/>
+        </w:rPr>
+        <w:t xml:space="preserve">Down: </w:t>
+      </w:r>
+      <w:r>
+        <w:rPr>
+          <w:lang w:val="es-ES"/>
+        </w:rPr>
+        <w:t>$table-&gt;</w:t>
+      </w:r>
+      <w:proofErr w:type="spellStart"/>
+      <w:proofErr w:type="gramStart"/>
+      <w:r>
+        <w:rPr>
+          <w:lang w:val="es-ES"/>
+        </w:rPr>
+        <w:t>string</w:t>
+      </w:r>
+      <w:proofErr w:type="spellEnd"/>
+      <w:r>
+        <w:rPr>
+          <w:lang w:val="es-ES"/>
+        </w:rPr>
+        <w:t>(</w:t>
+      </w:r>
+      <w:proofErr w:type="gramEnd"/>
+      <w:r>
+        <w:rPr>
+          <w:lang w:val="es-ES"/>
+        </w:rPr>
+        <w:t>'</w:t>
+      </w:r>
+      <w:proofErr w:type="spellStart"/>
+      <w:r>
+        <w:rPr>
+          <w:lang w:val="es-ES"/>
+        </w:rPr>
+        <w:t>name</w:t>
+      </w:r>
+      <w:proofErr w:type="spellEnd"/>
+      <w:r>
+        <w:rPr>
+          <w:lang w:val="es-ES"/>
+        </w:rPr>
+        <w:t>', 255)-&gt;</w:t>
+      </w:r>
+      <w:proofErr w:type="spellStart"/>
+      <w:r>
+        <w:rPr>
+          <w:lang w:val="es-ES"/>
+        </w:rPr>
+        <w:t>nullable</w:t>
+      </w:r>
+      <w:proofErr w:type="spellEnd"/>
+      <w:r>
+        <w:rPr>
+          <w:lang w:val="es-ES"/>
+        </w:rPr>
+        <w:t>(false)-&gt;</w:t>
+      </w:r>
+      <w:proofErr w:type="spellStart"/>
+      <w:r>
+        <w:rPr>
+          <w:lang w:val="es-ES"/>
+        </w:rPr>
+        <w:t>change</w:t>
+      </w:r>
+      <w:proofErr w:type="spellEnd"/>
+      <w:r>
+        <w:rPr>
+          <w:lang w:val="es-ES"/>
+        </w:rPr>
+        <w:t>();</w:t>
+      </w:r>
+    </w:p>
+    <w:p>
+      <w:pPr>
+        <w:pStyle w:val="Prrafodelista"/>
+        <w:ind w:left="2880"/>
+        <w:rPr>
+          <w:lang w:val="es-ES"/>
+        </w:rPr>
+      </w:pPr>
+    </w:p>
+    <w:p>
+      <w:pPr>
+        <w:pStyle w:val="Prrafodelista"/>
+        <w:numPr>
+          <w:ilvl w:val="1"/>
+          <w:numId w:val="1"/>
+        </w:numPr>
+        <w:rPr>
+          <w:lang w:val="es-ES"/>
+        </w:rPr>
+      </w:pPr>
+      <w:r>
+        <w:rPr>
+          <w:lang w:val="es-ES"/>
+        </w:rPr>
+        <w:t>Guardar</w:t>
+      </w:r>
+      <w:r>
+        <w:rPr>
+          <w:lang w:val="es-ES"/>
+        </w:rPr>
+        <w:t xml:space="preserve"> registros </w:t>
+      </w:r>
+      <w:r>
+        <w:rPr>
+          <w:lang w:val="es-ES"/>
+        </w:rPr>
+        <w:t>(</w:t>
+      </w:r>
+      <w:r>
+        <w:rPr>
+          <w:lang w:val="es-ES"/>
+        </w:rPr>
+        <w:t xml:space="preserve">desde </w:t>
+      </w:r>
+      <w:proofErr w:type="spellStart"/>
+      <w:r>
+        <w:rPr>
+          <w:lang w:val="es-ES"/>
+        </w:rPr>
+        <w:t>tinker</w:t>
+      </w:r>
+      <w:proofErr w:type="spellEnd"/>
+      <w:r>
+        <w:rPr>
+          <w:lang w:val="es-ES"/>
+        </w:rPr>
+        <w:t>)</w:t>
+      </w:r>
+    </w:p>
+    <w:p>
+      <w:pPr>
+        <w:pStyle w:val="Prrafodelista"/>
+        <w:ind w:left="2160"/>
+        <w:rPr>
+          <w:lang w:val="es-ES"/>
+        </w:rPr>
+      </w:pPr>
+    </w:p>
+    <w:p>
+      <w:pPr>
+        <w:pStyle w:val="Prrafodelista"/>
+        <w:numPr>
+          <w:ilvl w:val="2"/>
+          <w:numId w:val="1"/>
+        </w:numPr>
+        <w:rPr>
+          <w:lang w:val="es-ES"/>
+        </w:rPr>
+      </w:pPr>
+      <w:r>
+        <w:rPr>
+          <w:lang w:val="es-ES"/>
+        </w:rPr>
+        <w:t>Relaciones</w:t>
+      </w:r>
+      <w:r>
+        <w:rPr>
+          <w:lang w:val="es-ES"/>
+        </w:rPr>
+        <w:t xml:space="preserve"> de Muchos a Muchos</w:t>
+      </w:r>
+    </w:p>
+    <w:p>
+      <w:pPr>
+        <w:pStyle w:val="Prrafodelista"/>
+        <w:numPr>
+          <w:ilvl w:val="3"/>
+          <w:numId w:val="1"/>
+        </w:numPr>
+        <w:rPr>
+          <w:lang w:val="es-ES"/>
+        </w:rPr>
+      </w:pPr>
+      <w:proofErr w:type="spellStart"/>
+      <w:r>
+        <w:rPr>
+          <w:lang w:val="es-ES"/>
+        </w:rPr>
+        <w:t>Attach</w:t>
+      </w:r>
+      <w:proofErr w:type="spellEnd"/>
+      <w:r>
+        <w:rPr>
+          <w:lang w:val="es-ES"/>
+        </w:rPr>
+        <w:t xml:space="preserve">, </w:t>
+      </w:r>
+      <w:proofErr w:type="spellStart"/>
+      <w:r>
+        <w:rPr>
+          <w:lang w:val="es-ES"/>
+        </w:rPr>
+        <w:t>Detach</w:t>
+      </w:r>
+      <w:proofErr w:type="spellEnd"/>
+      <w:r>
+        <w:rPr>
+          <w:lang w:val="es-ES"/>
+        </w:rPr>
+        <w:t xml:space="preserve"> y </w:t>
+      </w:r>
+      <w:proofErr w:type="spellStart"/>
+      <w:r>
+        <w:rPr>
+          <w:lang w:val="es-ES"/>
+        </w:rPr>
+        <w:t>Sync</w:t>
+      </w:r>
+      <w:proofErr w:type="spellEnd"/>
+      <w:r>
+        <w:rPr>
+          <w:lang w:val="es-ES"/>
+        </w:rPr>
+        <w:t xml:space="preserve"> son exclusivos para las relaciones de muchos a muchos</w:t>
+      </w:r>
+    </w:p>
+    <w:p>
+      <w:pPr>
+        <w:pStyle w:val="Prrafodelista"/>
+        <w:numPr>
+          <w:ilvl w:val="4"/>
+          <w:numId w:val="1"/>
+        </w:numPr>
+        <w:rPr>
+          <w:lang w:val="es-ES"/>
+        </w:rPr>
+      </w:pPr>
+      <w:r>
+        <w:rPr>
+          <w:lang w:val="es-ES"/>
+        </w:rPr>
+        <w:t>Agregar</w:t>
+      </w:r>
+    </w:p>
+    <w:p>
+      <w:pPr>
+        <w:pStyle w:val="Prrafodelista"/>
+        <w:numPr>
+          <w:ilvl w:val="5"/>
+          <w:numId w:val="1"/>
+        </w:numPr>
+        <w:rPr>
+          <w:lang w:val="es-ES"/>
+        </w:rPr>
+      </w:pPr>
+      <w:r>
+        <w:rPr>
+          <w:lang w:val="es-ES"/>
+        </w:rPr>
+        <w:t>$</w:t>
+      </w:r>
+      <w:proofErr w:type="spellStart"/>
+      <w:r>
+        <w:rPr>
+          <w:lang w:val="es-ES"/>
+        </w:rPr>
+        <w:t>user</w:t>
+      </w:r>
+      <w:proofErr w:type="spellEnd"/>
+      <w:r>
+        <w:rPr>
+          <w:lang w:val="es-ES"/>
+        </w:rPr>
+        <w:t>-&gt;roles()-&gt;</w:t>
+      </w:r>
+      <w:proofErr w:type="spellStart"/>
+      <w:proofErr w:type="gramStart"/>
+      <w:r>
+        <w:rPr>
+          <w:lang w:val="es-ES"/>
+        </w:rPr>
+        <w:t>attach</w:t>
+      </w:r>
+      <w:proofErr w:type="spellEnd"/>
+      <w:r>
+        <w:rPr>
+          <w:lang w:val="es-ES"/>
+        </w:rPr>
+        <w:t>(</w:t>
+      </w:r>
+      <w:proofErr w:type="gramEnd"/>
+      <w:r>
+        <w:rPr>
+          <w:lang w:val="es-ES"/>
+        </w:rPr>
+        <w:t>1)</w:t>
+      </w:r>
+    </w:p>
+    <w:p>
+      <w:pPr>
+        <w:pStyle w:val="Prrafodelista"/>
+        <w:numPr>
+          <w:ilvl w:val="4"/>
+          <w:numId w:val="1"/>
+        </w:numPr>
+        <w:rPr>
+          <w:lang w:val="es-ES"/>
+        </w:rPr>
+      </w:pPr>
+      <w:r>
+        <w:rPr>
+          <w:lang w:val="es-ES"/>
+        </w:rPr>
+        <w:t>Agregar varios a la vez</w:t>
+      </w:r>
+    </w:p>
+    <w:p>
+      <w:pPr>
+        <w:pStyle w:val="Prrafodelista"/>
+        <w:numPr>
+          <w:ilvl w:val="5"/>
+          <w:numId w:val="1"/>
+        </w:numPr>
+        <w:rPr>
+          <w:lang w:val="es-ES"/>
+        </w:rPr>
+      </w:pPr>
+      <w:r>
+        <w:rPr>
+          <w:lang w:val="es-ES"/>
+        </w:rPr>
+        <w:t>$</w:t>
+      </w:r>
+      <w:proofErr w:type="spellStart"/>
+      <w:r>
+        <w:rPr>
+          <w:lang w:val="es-ES"/>
+        </w:rPr>
+        <w:t>user</w:t>
+      </w:r>
+      <w:proofErr w:type="spellEnd"/>
+      <w:r>
+        <w:rPr>
+          <w:lang w:val="es-ES"/>
+        </w:rPr>
+        <w:t>-&gt;</w:t>
+      </w:r>
+      <w:proofErr w:type="gramStart"/>
+      <w:r>
+        <w:rPr>
+          <w:lang w:val="es-ES"/>
+        </w:rPr>
+        <w:t>roles(</w:t>
+      </w:r>
+      <w:proofErr w:type="gramEnd"/>
+      <w:r>
+        <w:rPr>
+          <w:lang w:val="es-ES"/>
+        </w:rPr>
+        <w:t>)-&gt;</w:t>
+      </w:r>
+      <w:proofErr w:type="spellStart"/>
+      <w:r>
+        <w:rPr>
+          <w:lang w:val="es-ES"/>
+        </w:rPr>
+        <w:t>attach</w:t>
+      </w:r>
+      <w:proofErr w:type="spellEnd"/>
+      <w:r>
+        <w:rPr>
+          <w:lang w:val="es-ES"/>
+        </w:rPr>
+        <w:t>(</w:t>
+      </w:r>
+      <w:r>
+        <w:rPr>
+          <w:lang w:val="es-ES"/>
+        </w:rPr>
+        <w:t>[</w:t>
+      </w:r>
+      <w:r>
+        <w:rPr>
+          <w:lang w:val="es-ES"/>
+        </w:rPr>
+        <w:t>1</w:t>
+      </w:r>
+      <w:r>
+        <w:rPr>
+          <w:lang w:val="es-ES"/>
+        </w:rPr>
+        <w:t>, 2, 3]</w:t>
+      </w:r>
+      <w:r>
+        <w:rPr>
+          <w:lang w:val="es-ES"/>
+        </w:rPr>
+        <w:t>)</w:t>
+      </w:r>
+    </w:p>
+    <w:p>
+      <w:pPr>
+        <w:pStyle w:val="Prrafodelista"/>
+        <w:numPr>
+          <w:ilvl w:val="4"/>
+          <w:numId w:val="1"/>
+        </w:numPr>
+        <w:rPr>
+          <w:lang w:val="es-ES"/>
+        </w:rPr>
+      </w:pPr>
+      <w:r>
+        <w:rPr>
+          <w:lang w:val="es-ES"/>
+        </w:rPr>
+        <w:t>Quitar</w:t>
+      </w:r>
+    </w:p>
+    <w:p>
+      <w:pPr>
+        <w:pStyle w:val="Prrafodelista"/>
+        <w:numPr>
+          <w:ilvl w:val="5"/>
+          <w:numId w:val="1"/>
+        </w:numPr>
+        <w:rPr>
+          <w:lang w:val="es-ES"/>
+        </w:rPr>
+      </w:pPr>
+      <w:r>
+        <w:rPr>
+          <w:lang w:val="es-ES"/>
+        </w:rPr>
+        <w:t>$</w:t>
+      </w:r>
+      <w:proofErr w:type="spellStart"/>
+      <w:r>
+        <w:rPr>
+          <w:lang w:val="es-ES"/>
+        </w:rPr>
+        <w:t>user</w:t>
+      </w:r>
+      <w:proofErr w:type="spellEnd"/>
+      <w:r>
+        <w:rPr>
+          <w:lang w:val="es-ES"/>
+        </w:rPr>
+        <w:t>-&gt;roles()-&gt;</w:t>
+      </w:r>
+      <w:proofErr w:type="spellStart"/>
+      <w:proofErr w:type="gramStart"/>
+      <w:r>
+        <w:rPr>
+          <w:lang w:val="es-ES"/>
+        </w:rPr>
+        <w:t>de</w:t>
+      </w:r>
+      <w:r>
+        <w:rPr>
+          <w:lang w:val="es-ES"/>
+        </w:rPr>
+        <w:t>tach</w:t>
+      </w:r>
+      <w:proofErr w:type="spellEnd"/>
+      <w:r>
+        <w:rPr>
+          <w:lang w:val="es-ES"/>
+        </w:rPr>
+        <w:t>(</w:t>
+      </w:r>
+      <w:proofErr w:type="gramEnd"/>
+      <w:r>
+        <w:rPr>
+          <w:lang w:val="es-ES"/>
+        </w:rPr>
+        <w:t>1)</w:t>
+      </w:r>
+    </w:p>
+    <w:p>
+      <w:pPr>
+        <w:pStyle w:val="Prrafodelista"/>
+        <w:numPr>
+          <w:ilvl w:val="4"/>
+          <w:numId w:val="1"/>
+        </w:numPr>
+        <w:rPr>
+          <w:lang w:val="es-ES"/>
+        </w:rPr>
+      </w:pPr>
+      <w:r>
+        <w:rPr>
+          <w:lang w:val="es-ES"/>
+        </w:rPr>
+        <w:t>Quitar varios a la vez</w:t>
+      </w:r>
+    </w:p>
+    <w:p>
+      <w:pPr>
+        <w:pStyle w:val="Prrafodelista"/>
+        <w:numPr>
+          <w:ilvl w:val="5"/>
+          <w:numId w:val="1"/>
+        </w:numPr>
+        <w:rPr>
+          <w:lang w:val="es-ES"/>
+        </w:rPr>
+      </w:pPr>
+      <w:r>
+        <w:rPr>
+          <w:lang w:val="es-ES"/>
+        </w:rPr>
+        <w:t>$</w:t>
+      </w:r>
+      <w:proofErr w:type="spellStart"/>
+      <w:r>
+        <w:rPr>
+          <w:lang w:val="es-ES"/>
+        </w:rPr>
+        <w:t>user</w:t>
+      </w:r>
+      <w:proofErr w:type="spellEnd"/>
+      <w:r>
+        <w:rPr>
+          <w:lang w:val="es-ES"/>
+        </w:rPr>
+        <w:t>-&gt;roles()-&gt;</w:t>
+      </w:r>
+      <w:proofErr w:type="spellStart"/>
+      <w:proofErr w:type="gramStart"/>
+      <w:r>
+        <w:rPr>
+          <w:lang w:val="es-ES"/>
+        </w:rPr>
+        <w:t>de</w:t>
+      </w:r>
+      <w:r>
+        <w:rPr>
+          <w:lang w:val="es-ES"/>
+        </w:rPr>
+        <w:t>tach</w:t>
+      </w:r>
+      <w:proofErr w:type="spellEnd"/>
+      <w:r>
+        <w:rPr>
+          <w:lang w:val="es-ES"/>
+        </w:rPr>
+        <w:t>(</w:t>
+      </w:r>
+      <w:proofErr w:type="gramEnd"/>
+      <w:r>
+        <w:rPr>
+          <w:lang w:val="es-ES"/>
+        </w:rPr>
+        <w:t>[</w:t>
+      </w:r>
+      <w:r>
+        <w:rPr>
+          <w:lang w:val="es-ES"/>
+        </w:rPr>
+        <w:t>1</w:t>
+      </w:r>
+      <w:r>
+        <w:rPr>
+          <w:lang w:val="es-ES"/>
+        </w:rPr>
+        <w:t>,2,3]</w:t>
+      </w:r>
+      <w:r>
+        <w:rPr>
+          <w:lang w:val="es-ES"/>
+        </w:rPr>
+        <w:t>)</w:t>
+      </w:r>
+    </w:p>
+    <w:p>
+      <w:pPr>
+        <w:pStyle w:val="Prrafodelista"/>
+        <w:numPr>
+          <w:ilvl w:val="4"/>
+          <w:numId w:val="1"/>
+        </w:numPr>
+        <w:rPr>
+          <w:lang w:val="es-ES"/>
+        </w:rPr>
+      </w:pPr>
+      <w:r>
+        <w:rPr>
+          <w:lang w:val="es-ES"/>
+        </w:rPr>
+        <w:t>Sincronizar. Elimina todos los roles y agrega los roles indicados.</w:t>
+      </w:r>
+    </w:p>
+    <w:p>
+      <w:pPr>
+        <w:pStyle w:val="Prrafodelista"/>
+        <w:numPr>
+          <w:ilvl w:val="5"/>
+          <w:numId w:val="1"/>
+        </w:numPr>
+        <w:rPr>
+          <w:lang w:val="es-ES"/>
+        </w:rPr>
+      </w:pPr>
+      <w:r>
+        <w:rPr>
+          <w:lang w:val="es-ES"/>
+        </w:rPr>
+        <w:lastRenderedPageBreak/>
+        <w:t>$</w:t>
+      </w:r>
+      <w:proofErr w:type="spellStart"/>
+      <w:r>
+        <w:rPr>
+          <w:lang w:val="es-ES"/>
+        </w:rPr>
+        <w:t>user</w:t>
+      </w:r>
+      <w:proofErr w:type="spellEnd"/>
+      <w:r>
+        <w:rPr>
+          <w:lang w:val="es-ES"/>
+        </w:rPr>
+        <w:t>-&gt;roles()-&gt;</w:t>
+      </w:r>
+      <w:proofErr w:type="spellStart"/>
+      <w:proofErr w:type="gramStart"/>
+      <w:r>
+        <w:rPr>
+          <w:lang w:val="es-ES"/>
+        </w:rPr>
+        <w:t>sync</w:t>
+      </w:r>
+      <w:proofErr w:type="spellEnd"/>
+      <w:r>
+        <w:rPr>
+          <w:lang w:val="es-ES"/>
+        </w:rPr>
+        <w:t>(</w:t>
+      </w:r>
+      <w:proofErr w:type="gramEnd"/>
+      <w:r>
+        <w:rPr>
+          <w:lang w:val="es-ES"/>
+        </w:rPr>
+        <w:t>[</w:t>
+      </w:r>
+      <w:r>
+        <w:rPr>
+          <w:lang w:val="es-ES"/>
+        </w:rPr>
+        <w:t>1</w:t>
+      </w:r>
+      <w:r>
+        <w:rPr>
+          <w:lang w:val="es-ES"/>
+        </w:rPr>
+        <w:t>,2]</w:t>
+      </w:r>
+      <w:r>
+        <w:rPr>
+          <w:lang w:val="es-ES"/>
+        </w:rPr>
+        <w:t>)</w:t>
+      </w:r>
+    </w:p>
+    <w:p>
+      <w:pPr>
+        <w:pStyle w:val="Prrafodelista"/>
+        <w:numPr>
+          <w:ilvl w:val="2"/>
+          <w:numId w:val="1"/>
+        </w:numPr>
+        <w:rPr>
+          <w:lang w:val="es-ES"/>
+        </w:rPr>
+      </w:pPr>
+      <w:r>
+        <w:rPr>
+          <w:lang w:val="es-ES"/>
+        </w:rPr>
+        <w:t xml:space="preserve">Relaciones </w:t>
+      </w:r>
+      <w:proofErr w:type="spellStart"/>
+      <w:r>
+        <w:rPr>
+          <w:lang w:val="es-ES"/>
+        </w:rPr>
+        <w:t>Polimórifcas</w:t>
+      </w:r>
+      <w:proofErr w:type="spellEnd"/>
+    </w:p>
+    <w:p>
+      <w:pPr>
+        <w:pStyle w:val="Prrafodelista"/>
+        <w:numPr>
+          <w:ilvl w:val="3"/>
+          <w:numId w:val="1"/>
+        </w:numPr>
+        <w:rPr>
+          <w:lang w:val="es-ES"/>
+        </w:rPr>
+      </w:pPr>
+      <w:r>
+        <w:rPr>
+          <w:lang w:val="es-ES"/>
+        </w:rPr>
+        <w:t xml:space="preserve">Se puede usar el método </w:t>
+      </w:r>
+      <w:proofErr w:type="spellStart"/>
+      <w:r>
+        <w:rPr>
+          <w:lang w:val="es-ES"/>
+        </w:rPr>
+        <w:t>Create</w:t>
+      </w:r>
+      <w:proofErr w:type="spellEnd"/>
+      <w:r>
+        <w:rPr>
+          <w:lang w:val="es-ES"/>
+        </w:rPr>
+        <w:t xml:space="preserve"> y los métodos de las relaciones</w:t>
+      </w:r>
+      <w:r>
+        <w:rPr>
+          <w:lang w:val="es-ES"/>
+        </w:rPr>
+        <w:t xml:space="preserve"> muchos a muchos</w:t>
+      </w:r>
+      <w:r>
+        <w:rPr>
+          <w:lang w:val="es-ES"/>
+        </w:rPr>
+        <w:t xml:space="preserve"> (</w:t>
+      </w:r>
+      <w:proofErr w:type="spellStart"/>
+      <w:r>
+        <w:rPr>
+          <w:lang w:val="es-ES"/>
+        </w:rPr>
+        <w:t>Attach</w:t>
+      </w:r>
+      <w:proofErr w:type="spellEnd"/>
+      <w:r>
+        <w:rPr>
+          <w:lang w:val="es-ES"/>
+        </w:rPr>
+        <w:t xml:space="preserve">, </w:t>
+      </w:r>
+      <w:proofErr w:type="spellStart"/>
+      <w:r>
+        <w:rPr>
+          <w:lang w:val="es-ES"/>
+        </w:rPr>
+        <w:t>Detach</w:t>
+      </w:r>
+      <w:proofErr w:type="spellEnd"/>
+      <w:r>
+        <w:rPr>
+          <w:lang w:val="es-ES"/>
+        </w:rPr>
+        <w:t xml:space="preserve">, </w:t>
+      </w:r>
+      <w:proofErr w:type="spellStart"/>
+      <w:r>
+        <w:rPr>
+          <w:lang w:val="es-ES"/>
+        </w:rPr>
+        <w:t>Sync</w:t>
+      </w:r>
+      <w:proofErr w:type="spellEnd"/>
+      <w:r>
+        <w:rPr>
+          <w:lang w:val="es-ES"/>
+        </w:rPr>
+        <w:t xml:space="preserve"> y </w:t>
+      </w:r>
+      <w:proofErr w:type="spellStart"/>
+      <w:r>
+        <w:rPr>
+          <w:lang w:val="es-ES"/>
+        </w:rPr>
+        <w:t>Update</w:t>
+      </w:r>
+      <w:proofErr w:type="spellEnd"/>
+      <w:r>
+        <w:rPr>
+          <w:lang w:val="es-ES"/>
+        </w:rPr>
+        <w:t>)</w:t>
+      </w:r>
+      <w:r>
+        <w:rPr>
+          <w:lang w:val="es-ES"/>
+        </w:rPr>
+        <w:t>.</w:t>
+      </w:r>
+    </w:p>
+    <w:p>
+      <w:pPr>
+        <w:pStyle w:val="Prrafodelista"/>
+        <w:numPr>
+          <w:ilvl w:val="3"/>
+          <w:numId w:val="1"/>
+        </w:numPr>
+        <w:rPr>
+          <w:lang w:val="es-ES"/>
+        </w:rPr>
+      </w:pPr>
+      <w:r>
+        <w:rPr>
+          <w:lang w:val="es-ES"/>
+        </w:rPr>
+        <w:t>Sumado a eso permite Crear registros directamente desde la relación de la siguiente forma</w:t>
+      </w:r>
+      <w:bookmarkStart w:id="0" w:name="_GoBack"/>
+      <w:bookmarkEnd w:id="0"/>
+      <w:r>
+        <w:rPr>
+          <w:lang w:val="es-ES"/>
+        </w:rPr>
+        <w:t xml:space="preserve">: </w:t>
+      </w:r>
+      <w:r>
+        <w:rPr>
+          <w:lang w:val="es-ES"/>
+        </w:rPr>
+        <w:t>$</w:t>
+      </w:r>
+      <w:proofErr w:type="spellStart"/>
+      <w:r>
+        <w:rPr>
+          <w:lang w:val="es-ES"/>
+        </w:rPr>
+        <w:t>user</w:t>
+      </w:r>
+      <w:proofErr w:type="spellEnd"/>
+      <w:r>
+        <w:rPr>
+          <w:lang w:val="es-ES"/>
+        </w:rPr>
+        <w:t>-&gt;</w:t>
+      </w:r>
+      <w:proofErr w:type="spellStart"/>
+      <w:r>
+        <w:rPr>
+          <w:lang w:val="es-ES"/>
+        </w:rPr>
+        <w:t>image</w:t>
+      </w:r>
+      <w:proofErr w:type="spellEnd"/>
+      <w:r>
+        <w:rPr>
+          <w:lang w:val="es-ES"/>
+        </w:rPr>
+        <w:t>()-&gt;</w:t>
+      </w:r>
+      <w:proofErr w:type="spellStart"/>
+      <w:r>
+        <w:rPr>
+          <w:lang w:val="es-ES"/>
+        </w:rPr>
+        <w:t>create</w:t>
+      </w:r>
+      <w:proofErr w:type="spellEnd"/>
+      <w:r>
+        <w:rPr>
+          <w:lang w:val="es-ES"/>
+        </w:rPr>
+        <w:t>(['</w:t>
+      </w:r>
+      <w:proofErr w:type="spellStart"/>
+      <w:r>
+        <w:rPr>
+          <w:lang w:val="es-ES"/>
+        </w:rPr>
+        <w:t>url</w:t>
+      </w:r>
+      <w:proofErr w:type="spellEnd"/>
+      <w:r>
+        <w:rPr>
+          <w:lang w:val="es-ES"/>
+        </w:rPr>
+        <w:t>' =&gt; '</w:t>
+      </w:r>
+      <w:proofErr w:type="spellStart"/>
+      <w:r>
+        <w:rPr>
+          <w:lang w:val="es-ES"/>
+        </w:rPr>
+        <w:t>url</w:t>
+      </w:r>
+      <w:proofErr w:type="spellEnd"/>
+      <w:r>
+        <w:rPr>
+          <w:lang w:val="es-ES"/>
+        </w:rPr>
+        <w:t xml:space="preserve"> 1']);</w:t>
+      </w:r>
+    </w:p>
+    <w:p>
+      <w:pPr>
+        <w:pStyle w:val="Prrafodelista"/>
+        <w:numPr>
+          <w:ilvl w:val="2"/>
+          <w:numId w:val="1"/>
+        </w:numPr>
+        <w:rPr>
+          <w:lang w:val="es-ES"/>
+        </w:rPr>
+      </w:pPr>
+      <w:r>
+        <w:rPr>
+          <w:lang w:val="es-ES"/>
+        </w:rPr>
+        <w:t>Demás relaciones</w:t>
+      </w:r>
+    </w:p>
+    <w:p>
+      <w:pPr>
+        <w:pStyle w:val="Prrafodelista"/>
+        <w:numPr>
+          <w:ilvl w:val="3"/>
+          <w:numId w:val="1"/>
+        </w:numPr>
+        <w:rPr>
+          <w:lang w:val="es-ES"/>
+        </w:rPr>
+      </w:pPr>
+      <w:r>
+        <w:rPr>
+          <w:lang w:val="es-ES"/>
+        </w:rPr>
+        <w:t xml:space="preserve">Se puede usar el método </w:t>
+      </w:r>
+      <w:proofErr w:type="spellStart"/>
+      <w:r>
+        <w:rPr>
+          <w:lang w:val="es-ES"/>
+        </w:rPr>
+        <w:t>Create</w:t>
+      </w:r>
+      <w:proofErr w:type="spellEnd"/>
+      <w:r>
+        <w:rPr>
+          <w:lang w:val="es-ES"/>
+        </w:rPr>
+        <w:t>.</w:t>
+      </w:r>
+    </w:p>
+    <w:p>
+      <w:pPr>
+        <w:pStyle w:val="Prrafodelista"/>
+        <w:ind w:left="1440"/>
+        <w:rPr>
+          <w:lang w:val="es-ES"/>
+        </w:rPr>
+      </w:pPr>
+    </w:p>
+    <w:p>
+      <w:pPr>
+        <w:pStyle w:val="Prrafodelista"/>
+        <w:numPr>
+          <w:ilvl w:val="1"/>
+          <w:numId w:val="1"/>
+        </w:numPr>
+        <w:rPr>
+          <w:lang w:val="es-ES"/>
+        </w:rPr>
+      </w:pPr>
+      <w:r>
+        <w:rPr>
+          <w:lang w:val="es-ES"/>
+        </w:rPr>
+        <w:t>Notas</w:t>
+      </w:r>
+    </w:p>
+    <w:p>
+      <w:pPr>
+        <w:pStyle w:val="Prrafodelista"/>
+        <w:numPr>
+          <w:ilvl w:val="2"/>
+          <w:numId w:val="1"/>
+        </w:numPr>
+        <w:rPr>
+          <w:lang w:val="es-ES"/>
+        </w:rPr>
+      </w:pPr>
+      <w:r>
+        <w:rPr>
+          <w:lang w:val="es-ES"/>
+        </w:rPr>
+        <w:t>Si la relación es de muchos a muchos no se debe crear modelo de la tabla extra.</w:t>
+      </w:r>
+    </w:p>
+    <w:p>
+      <w:pPr>
+        <w:pStyle w:val="Prrafodelista"/>
+        <w:numPr>
+          <w:ilvl w:val="2"/>
+          <w:numId w:val="1"/>
+        </w:numPr>
+        <w:rPr>
+          <w:lang w:val="es-ES"/>
+        </w:rPr>
+      </w:pPr>
+      <w:r>
+        <w:rPr>
+          <w:lang w:val="es-ES"/>
+        </w:rPr>
+        <w:t>Las relaciones de uno a uno y de muchos a mucho se manejan desde cada modelo. La respectiva relación y la relación inversa.</w:t>
+      </w:r>
+    </w:p>
+    <w:p>
+      <w:pPr>
+        <w:pStyle w:val="Prrafodelista"/>
+        <w:numPr>
+          <w:ilvl w:val="2"/>
+          <w:numId w:val="1"/>
+        </w:numPr>
+        <w:rPr>
+          <w:lang w:val="es-ES"/>
+        </w:rPr>
+      </w:pPr>
+      <w:r>
+        <w:rPr>
+          <w:lang w:val="es-ES"/>
+        </w:rPr>
+        <w:t>Relación de Uno a Uno:</w:t>
+      </w:r>
+    </w:p>
+    <w:p>
+      <w:pPr>
+        <w:pStyle w:val="Prrafodelista"/>
+        <w:numPr>
+          <w:ilvl w:val="3"/>
+          <w:numId w:val="1"/>
+        </w:numPr>
+        <w:rPr>
+          <w:lang w:val="es-ES"/>
+        </w:rPr>
+      </w:pPr>
+      <w:r>
+        <w:rPr>
+          <w:lang w:val="es-ES"/>
+        </w:rPr>
+        <w:t xml:space="preserve">Entidad Fuerte: </w:t>
+      </w:r>
+      <w:proofErr w:type="spellStart"/>
+      <w:r>
+        <w:rPr>
+          <w:lang w:val="es-ES"/>
+        </w:rPr>
+        <w:t>return</w:t>
+      </w:r>
+      <w:proofErr w:type="spellEnd"/>
+      <w:r>
+        <w:rPr>
+          <w:lang w:val="es-ES"/>
+        </w:rPr>
+        <w:t xml:space="preserve"> $</w:t>
+      </w:r>
+      <w:proofErr w:type="spellStart"/>
+      <w:r>
+        <w:rPr>
+          <w:lang w:val="es-ES"/>
+        </w:rPr>
+        <w:t>this</w:t>
+      </w:r>
+      <w:proofErr w:type="spellEnd"/>
+      <w:r>
+        <w:rPr>
+          <w:lang w:val="es-ES"/>
+        </w:rPr>
+        <w:t>-&gt;</w:t>
+      </w:r>
+      <w:proofErr w:type="spellStart"/>
+      <w:proofErr w:type="gramStart"/>
+      <w:r>
+        <w:rPr>
+          <w:lang w:val="es-ES"/>
+        </w:rPr>
+        <w:t>hasone</w:t>
+      </w:r>
+      <w:proofErr w:type="spellEnd"/>
+      <w:r>
+        <w:rPr>
+          <w:lang w:val="es-ES"/>
+        </w:rPr>
+        <w:t>(</w:t>
+      </w:r>
+      <w:proofErr w:type="spellStart"/>
+      <w:proofErr w:type="gramEnd"/>
+      <w:r>
+        <w:rPr>
+          <w:lang w:val="es-ES"/>
+        </w:rPr>
+        <w:t>Profile</w:t>
       </w:r>
       <w:proofErr w:type="spellEnd"/>
       <w:r>
@@ -2339,189 +3967,277 @@
         <w:t>::</w:t>
       </w:r>
       <w:proofErr w:type="spellStart"/>
+      <w:r>
+        <w:rPr>
+          <w:lang w:val="es-ES"/>
+        </w:rPr>
+        <w:t>class</w:t>
+      </w:r>
+      <w:proofErr w:type="spellEnd"/>
+      <w:r>
+        <w:rPr>
+          <w:lang w:val="es-ES"/>
+        </w:rPr>
+        <w:t>);</w:t>
+      </w:r>
+    </w:p>
+    <w:p>
+      <w:pPr>
+        <w:pStyle w:val="Prrafodelista"/>
+        <w:numPr>
+          <w:ilvl w:val="3"/>
+          <w:numId w:val="1"/>
+        </w:numPr>
+        <w:rPr>
+          <w:lang w:val="es-ES"/>
+        </w:rPr>
+      </w:pPr>
+      <w:r>
+        <w:rPr>
+          <w:lang w:val="es-ES"/>
+        </w:rPr>
+        <w:t xml:space="preserve">Entidad </w:t>
+      </w:r>
+      <w:proofErr w:type="spellStart"/>
+      <w:r>
+        <w:rPr>
+          <w:lang w:val="es-ES"/>
+        </w:rPr>
+        <w:t>Debil</w:t>
+      </w:r>
+      <w:proofErr w:type="spellEnd"/>
+      <w:r>
+        <w:rPr>
+          <w:lang w:val="es-ES"/>
+        </w:rPr>
+        <w:t xml:space="preserve">: </w:t>
+      </w:r>
+      <w:proofErr w:type="spellStart"/>
+      <w:r>
+        <w:rPr>
+          <w:lang w:val="es-ES"/>
+        </w:rPr>
+        <w:t>return</w:t>
+      </w:r>
+      <w:proofErr w:type="spellEnd"/>
+      <w:r>
+        <w:rPr>
+          <w:lang w:val="es-ES"/>
+        </w:rPr>
+        <w:t xml:space="preserve"> $</w:t>
+      </w:r>
+      <w:proofErr w:type="spellStart"/>
+      <w:r>
+        <w:rPr>
+          <w:lang w:val="es-ES"/>
+        </w:rPr>
+        <w:t>this</w:t>
+      </w:r>
+      <w:proofErr w:type="spellEnd"/>
+      <w:r>
+        <w:rPr>
+          <w:lang w:val="es-ES"/>
+        </w:rPr>
+        <w:t>-&gt;</w:t>
+      </w:r>
+      <w:proofErr w:type="spellStart"/>
+      <w:proofErr w:type="gramStart"/>
+      <w:r>
+        <w:rPr>
+          <w:lang w:val="es-ES"/>
+        </w:rPr>
+        <w:t>belongsTo</w:t>
+      </w:r>
+      <w:proofErr w:type="spellEnd"/>
+      <w:r>
+        <w:rPr>
+          <w:lang w:val="es-ES"/>
+        </w:rPr>
+        <w:t>(</w:t>
+      </w:r>
+      <w:proofErr w:type="spellStart"/>
       <w:proofErr w:type="gramEnd"/>
       <w:r>
         <w:rPr>
           <w:lang w:val="es-ES"/>
         </w:rPr>
-        <w:t>create</w:t>
-      </w:r>
-      <w:proofErr w:type="spellEnd"/>
-      <w:r>
-        <w:rPr>
-          <w:lang w:val="es-ES"/>
-        </w:rPr>
-        <w:t xml:space="preserve">('cursos', </w:t>
-      </w:r>
-      <w:proofErr w:type="spellStart"/>
-      <w:r>
-        <w:rPr>
-          <w:lang w:val="es-ES"/>
-        </w:rPr>
-        <w:t>function</w:t>
-      </w:r>
-      <w:proofErr w:type="spellEnd"/>
-      <w:r>
-        <w:rPr>
-          <w:lang w:val="es-ES"/>
-        </w:rPr>
-        <w:t xml:space="preserve"> (</w:t>
-      </w:r>
-      <w:proofErr w:type="spellStart"/>
-      <w:r>
-        <w:rPr>
-          <w:lang w:val="es-ES"/>
-        </w:rPr>
-        <w:t>Blueprint</w:t>
-      </w:r>
-      <w:proofErr w:type="spellEnd"/>
-      <w:r>
-        <w:rPr>
-          <w:lang w:val="es-ES"/>
-        </w:rPr>
-        <w:t xml:space="preserve"> $table) {</w:t>
-      </w:r>
-    </w:p>
-    <w:p>
-      <w:pPr>
-        <w:pStyle w:val="Prrafodelista"/>
-        <w:ind w:left="4248"/>
-        <w:rPr>
-          <w:lang w:val="es-ES"/>
-        </w:rPr>
-      </w:pPr>
-      <w:r>
-        <w:rPr>
-          <w:lang w:val="es-ES"/>
-        </w:rPr>
-        <w:t>$table-&gt;</w:t>
-      </w:r>
+        <w:t>User</w:t>
+      </w:r>
+      <w:proofErr w:type="spellEnd"/>
+      <w:r>
+        <w:rPr>
+          <w:lang w:val="es-ES"/>
+        </w:rPr>
+        <w:t>::</w:t>
+      </w:r>
+      <w:proofErr w:type="spellStart"/>
+      <w:r>
+        <w:rPr>
+          <w:lang w:val="es-ES"/>
+        </w:rPr>
+        <w:t>class</w:t>
+      </w:r>
+      <w:proofErr w:type="spellEnd"/>
+      <w:r>
+        <w:rPr>
+          <w:lang w:val="es-ES"/>
+        </w:rPr>
+        <w:t>);</w:t>
+      </w:r>
+    </w:p>
+    <w:p>
+      <w:pPr>
+        <w:pStyle w:val="Prrafodelista"/>
+        <w:ind w:left="2160"/>
+        <w:rPr>
+          <w:lang w:val="es-ES"/>
+        </w:rPr>
+      </w:pPr>
+    </w:p>
+    <w:p>
+      <w:pPr>
+        <w:pStyle w:val="Prrafodelista"/>
+        <w:numPr>
+          <w:ilvl w:val="2"/>
+          <w:numId w:val="1"/>
+        </w:numPr>
+        <w:rPr>
+          <w:lang w:val="es-ES"/>
+        </w:rPr>
+      </w:pPr>
+      <w:r>
+        <w:rPr>
+          <w:lang w:val="es-ES"/>
+        </w:rPr>
+        <w:t>Relación Uno a Muchos:</w:t>
+      </w:r>
+    </w:p>
+    <w:p>
+      <w:pPr>
+        <w:pStyle w:val="Prrafodelista"/>
+        <w:numPr>
+          <w:ilvl w:val="3"/>
+          <w:numId w:val="1"/>
+        </w:numPr>
+        <w:rPr>
+          <w:lang w:val="es-ES"/>
+        </w:rPr>
+      </w:pPr>
+      <w:r>
+        <w:rPr>
+          <w:lang w:val="es-ES"/>
+        </w:rPr>
+        <w:t xml:space="preserve">Directa (Muchos):  </w:t>
+      </w:r>
+      <w:proofErr w:type="spellStart"/>
+      <w:r>
+        <w:rPr>
+          <w:lang w:val="es-ES"/>
+        </w:rPr>
+        <w:t>return</w:t>
+      </w:r>
+      <w:proofErr w:type="spellEnd"/>
+      <w:r>
+        <w:rPr>
+          <w:lang w:val="es-ES"/>
+        </w:rPr>
+        <w:t xml:space="preserve"> $</w:t>
+      </w:r>
+      <w:proofErr w:type="spellStart"/>
+      <w:r>
+        <w:rPr>
+          <w:lang w:val="es-ES"/>
+        </w:rPr>
+        <w:t>this</w:t>
+      </w:r>
+      <w:proofErr w:type="spellEnd"/>
+      <w:r>
+        <w:rPr>
+          <w:lang w:val="es-ES"/>
+        </w:rPr>
+        <w:t>-&gt;</w:t>
+      </w:r>
+      <w:proofErr w:type="spellStart"/>
       <w:proofErr w:type="gramStart"/>
       <w:r>
         <w:rPr>
           <w:lang w:val="es-ES"/>
         </w:rPr>
-        <w:t>id(</w:t>
+        <w:t>hasMany</w:t>
+      </w:r>
+      <w:proofErr w:type="spellEnd"/>
+      <w:r>
+        <w:rPr>
+          <w:lang w:val="es-ES"/>
+        </w:rPr>
+        <w:t>(</w:t>
       </w:r>
       <w:proofErr w:type="gramEnd"/>
       <w:r>
         <w:rPr>
           <w:lang w:val="es-ES"/>
         </w:rPr>
+        <w:t>Post::</w:t>
+      </w:r>
+      <w:proofErr w:type="spellStart"/>
+      <w:r>
+        <w:rPr>
+          <w:lang w:val="es-ES"/>
+        </w:rPr>
+        <w:t>class</w:t>
+      </w:r>
+      <w:proofErr w:type="spellEnd"/>
+      <w:r>
+        <w:rPr>
+          <w:lang w:val="es-ES"/>
+        </w:rPr>
         <w:t>);</w:t>
       </w:r>
     </w:p>
     <w:p>
       <w:pPr>
         <w:pStyle w:val="Prrafodelista"/>
-        <w:ind w:left="4248"/>
-        <w:rPr>
-          <w:lang w:val="es-ES"/>
-        </w:rPr>
-      </w:pPr>
-      <w:r>
-        <w:rPr>
-          <w:lang w:val="es-ES"/>
-        </w:rPr>
-        <w:t>$table-&gt;</w:t>
-      </w:r>
-      <w:proofErr w:type="spellStart"/>
-      <w:r>
-        <w:rPr>
-          <w:lang w:val="es-ES"/>
-        </w:rPr>
-        <w:t>string</w:t>
-      </w:r>
-      <w:proofErr w:type="spellEnd"/>
-      <w:r>
-        <w:rPr>
-          <w:lang w:val="es-ES"/>
-        </w:rPr>
-        <w:t>('</w:t>
-      </w:r>
-      <w:proofErr w:type="spellStart"/>
-      <w:r>
-        <w:rPr>
-          <w:lang w:val="es-ES"/>
-        </w:rPr>
-        <w:t>name</w:t>
-      </w:r>
-      <w:proofErr w:type="spellEnd"/>
-      <w:r>
-        <w:rPr>
-          <w:lang w:val="es-ES"/>
-        </w:rPr>
-        <w:t>');</w:t>
-      </w:r>
-    </w:p>
-    <w:p>
-      <w:pPr>
-        <w:pStyle w:val="Prrafodelista"/>
-        <w:ind w:left="3576"/>
-        <w:rPr>
-          <w:lang w:val="es-ES"/>
-        </w:rPr>
-      </w:pPr>
-      <w:r>
-        <w:rPr>
-          <w:lang w:val="es-ES"/>
-        </w:rPr>
-        <w:t xml:space="preserve">            </w:t>
-      </w:r>
-      <w:r>
-        <w:rPr>
-          <w:lang w:val="es-ES"/>
-        </w:rPr>
-        <w:t xml:space="preserve"> </w:t>
-      </w:r>
-      <w:r>
-        <w:rPr>
-          <w:lang w:val="es-ES"/>
-        </w:rPr>
-        <w:t>$table-&gt;</w:t>
-      </w:r>
-      <w:proofErr w:type="spellStart"/>
-      <w:r>
-        <w:rPr>
-          <w:lang w:val="es-ES"/>
-        </w:rPr>
-        <w:t>text</w:t>
-      </w:r>
-      <w:proofErr w:type="spellEnd"/>
-      <w:r>
-        <w:rPr>
-          <w:lang w:val="es-ES"/>
-        </w:rPr>
-        <w:t>('</w:t>
-      </w:r>
-      <w:proofErr w:type="spellStart"/>
-      <w:r>
-        <w:rPr>
-          <w:lang w:val="es-ES"/>
-        </w:rPr>
-        <w:t>descripcion</w:t>
-      </w:r>
-      <w:proofErr w:type="spellEnd"/>
-      <w:r>
-        <w:rPr>
-          <w:lang w:val="es-ES"/>
-        </w:rPr>
-        <w:t>');</w:t>
-      </w:r>
-    </w:p>
-    <w:p>
-      <w:pPr>
-        <w:pStyle w:val="Prrafodelista"/>
-        <w:ind w:left="3576" w:firstLine="672"/>
-        <w:rPr>
-          <w:lang w:val="es-ES"/>
-        </w:rPr>
-      </w:pPr>
-      <w:r>
-        <w:rPr>
-          <w:lang w:val="es-ES"/>
-        </w:rPr>
-        <w:t>$table-&gt;</w:t>
+        <w:numPr>
+          <w:ilvl w:val="3"/>
+          <w:numId w:val="1"/>
+        </w:numPr>
+        <w:rPr>
+          <w:lang w:val="es-ES"/>
+        </w:rPr>
+      </w:pPr>
+      <w:r>
+        <w:rPr>
+          <w:lang w:val="es-ES"/>
+        </w:rPr>
+        <w:t xml:space="preserve">Inversa (Uno): </w:t>
+      </w:r>
+      <w:proofErr w:type="spellStart"/>
+      <w:r>
+        <w:rPr>
+          <w:lang w:val="es-ES"/>
+        </w:rPr>
+        <w:t>return</w:t>
+      </w:r>
+      <w:proofErr w:type="spellEnd"/>
+      <w:r>
+        <w:rPr>
+          <w:lang w:val="es-ES"/>
+        </w:rPr>
+        <w:t xml:space="preserve"> $</w:t>
+      </w:r>
+      <w:proofErr w:type="spellStart"/>
+      <w:r>
+        <w:rPr>
+          <w:lang w:val="es-ES"/>
+        </w:rPr>
+        <w:t>this</w:t>
+      </w:r>
+      <w:proofErr w:type="spellEnd"/>
+      <w:r>
+        <w:rPr>
+          <w:lang w:val="es-ES"/>
+        </w:rPr>
+        <w:t>-&gt;</w:t>
       </w:r>
       <w:proofErr w:type="spellStart"/>
       <w:proofErr w:type="gramStart"/>
@@ -2529,7 +4245,7 @@
         <w:rPr>
           <w:lang w:val="es-ES"/>
         </w:rPr>
-        <w:t>timestamps</w:t>
+        <w:t>belongsTo</w:t>
       </w:r>
       <w:proofErr w:type="spellEnd"/>
       <w:r>
@@ -2538,27 +4254,61 @@
         </w:rPr>
         <w:t>(</w:t>
       </w:r>
+      <w:proofErr w:type="spellStart"/>
       <w:proofErr w:type="gramEnd"/>
       <w:r>
         <w:rPr>
           <w:lang w:val="es-ES"/>
         </w:rPr>
+        <w:t>User</w:t>
+      </w:r>
+      <w:proofErr w:type="spellEnd"/>
+      <w:r>
+        <w:rPr>
+          <w:lang w:val="es-ES"/>
+        </w:rPr>
+        <w:t>::</w:t>
+      </w:r>
+      <w:proofErr w:type="spellStart"/>
+      <w:r>
+        <w:rPr>
+          <w:lang w:val="es-ES"/>
+        </w:rPr>
+        <w:t>class</w:t>
+      </w:r>
+      <w:proofErr w:type="spellEnd"/>
+      <w:r>
+        <w:rPr>
+          <w:lang w:val="es-ES"/>
+        </w:rPr>
         <w:t>);</w:t>
       </w:r>
     </w:p>
     <w:p>
       <w:pPr>
         <w:pStyle w:val="Prrafodelista"/>
-        <w:ind w:left="2868" w:firstLine="672"/>
-        <w:rPr>
-          <w:lang w:val="es-ES"/>
-        </w:rPr>
-      </w:pPr>
-      <w:r>
-        <w:rPr>
-          <w:lang w:val="es-ES"/>
-        </w:rPr>
-        <w:t>});</w:t>
+        <w:ind w:left="2880"/>
+        <w:rPr>
+          <w:lang w:val="es-ES"/>
+        </w:rPr>
+      </w:pPr>
+    </w:p>
+    <w:p>
+      <w:pPr>
+        <w:pStyle w:val="Prrafodelista"/>
+        <w:numPr>
+          <w:ilvl w:val="2"/>
+          <w:numId w:val="1"/>
+        </w:numPr>
+        <w:rPr>
+          <w:lang w:val="es-ES"/>
+        </w:rPr>
+      </w:pPr>
+      <w:r>
+        <w:rPr>
+          <w:lang w:val="es-ES"/>
+        </w:rPr>
+        <w:t>Relación Muchos a Muchos:</w:t>
       </w:r>
     </w:p>
     <w:p>
@@ -2576,7 +4326,7 @@
         <w:rPr>
           <w:lang w:val="es-ES"/>
         </w:rPr>
-        <w:t>Down</w:t>
+        <w:t xml:space="preserve">En ambos modelos: </w:t>
       </w:r>
     </w:p>
     <w:p>
@@ -2591,12 +4341,131 @@
         </w:rPr>
       </w:pPr>
       <w:proofErr w:type="spellStart"/>
+      <w:r>
+        <w:rPr>
+          <w:lang w:val="es-ES"/>
+        </w:rPr>
+        <w:t>return</w:t>
+      </w:r>
+      <w:proofErr w:type="spellEnd"/>
+      <w:r>
+        <w:rPr>
+          <w:lang w:val="es-ES"/>
+        </w:rPr>
+        <w:t xml:space="preserve"> $</w:t>
+      </w:r>
+      <w:proofErr w:type="spellStart"/>
+      <w:r>
+        <w:rPr>
+          <w:lang w:val="es-ES"/>
+        </w:rPr>
+        <w:t>this</w:t>
+      </w:r>
+      <w:proofErr w:type="spellEnd"/>
+      <w:r>
+        <w:rPr>
+          <w:lang w:val="es-ES"/>
+        </w:rPr>
+        <w:t>-&gt;</w:t>
+      </w:r>
+      <w:proofErr w:type="spellStart"/>
       <w:proofErr w:type="gramStart"/>
       <w:r>
         <w:rPr>
           <w:lang w:val="es-ES"/>
         </w:rPr>
-        <w:t>Schema</w:t>
+        <w:t>belongsToMany</w:t>
+      </w:r>
+      <w:proofErr w:type="spellEnd"/>
+      <w:r>
+        <w:rPr>
+          <w:lang w:val="es-ES"/>
+        </w:rPr>
+        <w:t>(</w:t>
+      </w:r>
+      <w:proofErr w:type="gramEnd"/>
+      <w:r>
+        <w:rPr>
+          <w:lang w:val="es-ES"/>
+        </w:rPr>
+        <w:t>Role::</w:t>
+      </w:r>
+      <w:proofErr w:type="spellStart"/>
+      <w:r>
+        <w:rPr>
+          <w:lang w:val="es-ES"/>
+        </w:rPr>
+        <w:t>class</w:t>
+      </w:r>
+      <w:proofErr w:type="spellEnd"/>
+      <w:r>
+        <w:rPr>
+          <w:lang w:val="es-ES"/>
+        </w:rPr>
+        <w:t>);</w:t>
+      </w:r>
+    </w:p>
+    <w:p>
+      <w:pPr>
+        <w:pStyle w:val="Prrafodelista"/>
+        <w:numPr>
+          <w:ilvl w:val="4"/>
+          <w:numId w:val="1"/>
+        </w:numPr>
+        <w:rPr>
+          <w:lang w:val="es-ES"/>
+        </w:rPr>
+      </w:pPr>
+      <w:proofErr w:type="spellStart"/>
+      <w:r>
+        <w:rPr>
+          <w:lang w:val="es-ES"/>
+        </w:rPr>
+        <w:t>return</w:t>
+      </w:r>
+      <w:proofErr w:type="spellEnd"/>
+      <w:r>
+        <w:rPr>
+          <w:lang w:val="es-ES"/>
+        </w:rPr>
+        <w:t xml:space="preserve"> $</w:t>
+      </w:r>
+      <w:proofErr w:type="spellStart"/>
+      <w:r>
+        <w:rPr>
+          <w:lang w:val="es-ES"/>
+        </w:rPr>
+        <w:t>this</w:t>
+      </w:r>
+      <w:proofErr w:type="spellEnd"/>
+      <w:r>
+        <w:rPr>
+          <w:lang w:val="es-ES"/>
+        </w:rPr>
+        <w:t>-&gt;</w:t>
+      </w:r>
+      <w:proofErr w:type="spellStart"/>
+      <w:proofErr w:type="gramStart"/>
+      <w:r>
+        <w:rPr>
+          <w:lang w:val="es-ES"/>
+        </w:rPr>
+        <w:t>belongsToMany</w:t>
+      </w:r>
+      <w:proofErr w:type="spellEnd"/>
+      <w:r>
+        <w:rPr>
+          <w:lang w:val="es-ES"/>
+        </w:rPr>
+        <w:t>(</w:t>
+      </w:r>
+      <w:proofErr w:type="spellStart"/>
+      <w:proofErr w:type="gramEnd"/>
+      <w:r>
+        <w:rPr>
+          <w:lang w:val="es-ES"/>
+        </w:rPr>
+        <w:t>User</w:t>
       </w:r>
       <w:proofErr w:type="spellEnd"/>
       <w:r>
@@ -2606,346 +4475,28 @@
         <w:t>::</w:t>
       </w:r>
       <w:proofErr w:type="spellStart"/>
-      <w:proofErr w:type="gramEnd"/>
-      <w:r>
-        <w:rPr>
-          <w:lang w:val="es-ES"/>
-        </w:rPr>
-        <w:t>dropIfExists</w:t>
-      </w:r>
-      <w:proofErr w:type="spellEnd"/>
-      <w:r>
-        <w:rPr>
-          <w:lang w:val="es-ES"/>
-        </w:rPr>
-        <w:t>('cursos');</w:t>
-      </w:r>
-    </w:p>
-    <w:p>
-      <w:pPr>
-        <w:pStyle w:val="Prrafodelista"/>
-        <w:numPr>
-          <w:ilvl w:val="1"/>
-          <w:numId w:val="1"/>
-        </w:numPr>
-        <w:rPr>
-          <w:lang w:val="es-ES"/>
-        </w:rPr>
-      </w:pPr>
-      <w:proofErr w:type="spellStart"/>
-      <w:proofErr w:type="gramStart"/>
-      <w:r>
-        <w:rPr>
-          <w:lang w:val="es-ES"/>
-        </w:rPr>
-        <w:t>Schema</w:t>
-      </w:r>
-      <w:proofErr w:type="spellEnd"/>
-      <w:r>
-        <w:rPr>
-          <w:lang w:val="es-ES"/>
-        </w:rPr>
-        <w:t>::</w:t>
-      </w:r>
-      <w:proofErr w:type="gramEnd"/>
-      <w:r>
-        <w:rPr>
-          <w:lang w:val="es-ES"/>
-        </w:rPr>
-        <w:t>Table</w:t>
-      </w:r>
-    </w:p>
-    <w:p>
-      <w:pPr>
-        <w:pStyle w:val="Prrafodelista"/>
-        <w:numPr>
-          <w:ilvl w:val="2"/>
-          <w:numId w:val="1"/>
-        </w:numPr>
-        <w:rPr>
-          <w:lang w:val="es-ES"/>
-        </w:rPr>
-      </w:pPr>
-      <w:proofErr w:type="spellStart"/>
-      <w:r>
-        <w:rPr>
-          <w:lang w:val="es-ES"/>
-        </w:rPr>
-        <w:t>Add</w:t>
-      </w:r>
-      <w:proofErr w:type="spellEnd"/>
-    </w:p>
-    <w:p>
-      <w:pPr>
-        <w:pStyle w:val="Prrafodelista"/>
-        <w:numPr>
-          <w:ilvl w:val="3"/>
-          <w:numId w:val="1"/>
-        </w:numPr>
-        <w:rPr>
-          <w:lang w:val="es-ES"/>
-        </w:rPr>
-      </w:pPr>
-      <w:r>
-        <w:rPr>
-          <w:lang w:val="es-ES"/>
-        </w:rPr>
-        <w:t xml:space="preserve">UP: </w:t>
-      </w:r>
-      <w:r>
-        <w:rPr>
-          <w:lang w:val="es-ES"/>
-        </w:rPr>
-        <w:t>$table-&gt;unsignedTinyInteger('tipodoc')-&gt;nullable()-&gt;after('avatar');</w:t>
-      </w:r>
-    </w:p>
-    <w:p>
-      <w:pPr>
-        <w:pStyle w:val="Prrafodelista"/>
-        <w:numPr>
-          <w:ilvl w:val="3"/>
-          <w:numId w:val="1"/>
-        </w:numPr>
-        <w:rPr>
-          <w:lang w:val="es-ES"/>
-        </w:rPr>
-      </w:pPr>
-      <w:r>
-        <w:rPr>
-          <w:lang w:val="es-ES"/>
-        </w:rPr>
-        <w:t xml:space="preserve">Down: </w:t>
-      </w:r>
-      <w:r>
-        <w:rPr>
-          <w:lang w:val="es-ES"/>
-        </w:rPr>
-        <w:t>$table-&gt;</w:t>
-      </w:r>
-      <w:proofErr w:type="spellStart"/>
-      <w:r>
-        <w:rPr>
-          <w:lang w:val="es-ES"/>
-        </w:rPr>
-        <w:t>dropColumn</w:t>
-      </w:r>
-      <w:proofErr w:type="spellEnd"/>
-      <w:r>
-        <w:rPr>
-          <w:lang w:val="es-ES"/>
-        </w:rPr>
-        <w:t>('</w:t>
-      </w:r>
-      <w:proofErr w:type="spellStart"/>
-      <w:r>
-        <w:rPr>
-          <w:lang w:val="es-ES"/>
-        </w:rPr>
-        <w:t>tipodoc</w:t>
-      </w:r>
-      <w:proofErr w:type="spellEnd"/>
-      <w:r>
-        <w:rPr>
-          <w:lang w:val="es-ES"/>
-        </w:rPr>
-        <w:t>');</w:t>
-      </w:r>
-    </w:p>
-    <w:p>
-      <w:pPr>
-        <w:pStyle w:val="Prrafodelista"/>
-        <w:numPr>
-          <w:ilvl w:val="2"/>
-          <w:numId w:val="1"/>
-        </w:numPr>
-        <w:rPr>
-          <w:lang w:val="es-ES"/>
-        </w:rPr>
-      </w:pPr>
-      <w:proofErr w:type="spellStart"/>
-      <w:r>
-        <w:rPr>
-          <w:lang w:val="es-ES"/>
-        </w:rPr>
-        <w:t>Modify</w:t>
-      </w:r>
-      <w:proofErr w:type="spellEnd"/>
-    </w:p>
-    <w:p>
-      <w:pPr>
-        <w:pStyle w:val="Prrafodelista"/>
-        <w:numPr>
-          <w:ilvl w:val="3"/>
-          <w:numId w:val="1"/>
-        </w:numPr>
-        <w:rPr>
-          <w:lang w:val="es-ES"/>
-        </w:rPr>
-      </w:pPr>
-      <w:r>
-        <w:rPr>
-          <w:lang w:val="es-ES"/>
-        </w:rPr>
-        <w:t xml:space="preserve">UP: </w:t>
-      </w:r>
-      <w:r>
-        <w:rPr>
-          <w:lang w:val="es-ES"/>
-        </w:rPr>
-        <w:t>$table-&gt;</w:t>
-      </w:r>
-      <w:proofErr w:type="spellStart"/>
-      <w:proofErr w:type="gramStart"/>
-      <w:r>
-        <w:rPr>
-          <w:lang w:val="es-ES"/>
-        </w:rPr>
-        <w:t>string</w:t>
-      </w:r>
-      <w:proofErr w:type="spellEnd"/>
-      <w:r>
-        <w:rPr>
-          <w:lang w:val="es-ES"/>
-        </w:rPr>
-        <w:t>(</w:t>
-      </w:r>
-      <w:proofErr w:type="gramEnd"/>
-      <w:r>
-        <w:rPr>
-          <w:lang w:val="es-ES"/>
-        </w:rPr>
-        <w:t>'</w:t>
-      </w:r>
-      <w:proofErr w:type="spellStart"/>
-      <w:r>
-        <w:rPr>
-          <w:lang w:val="es-ES"/>
-        </w:rPr>
-        <w:t>name</w:t>
-      </w:r>
-      <w:proofErr w:type="spellEnd"/>
-      <w:r>
-        <w:rPr>
-          <w:lang w:val="es-ES"/>
-        </w:rPr>
-        <w:t>', 150)-&gt;</w:t>
-      </w:r>
-      <w:proofErr w:type="spellStart"/>
-      <w:r>
-        <w:rPr>
-          <w:lang w:val="es-ES"/>
-        </w:rPr>
-        <w:t>nullable</w:t>
-      </w:r>
-      <w:proofErr w:type="spellEnd"/>
-      <w:r>
-        <w:rPr>
-          <w:lang w:val="es-ES"/>
-        </w:rPr>
-        <w:t>()-&gt;</w:t>
-      </w:r>
-      <w:proofErr w:type="spellStart"/>
-      <w:r>
-        <w:rPr>
-          <w:lang w:val="es-ES"/>
-        </w:rPr>
-        <w:t>change</w:t>
-      </w:r>
-      <w:proofErr w:type="spellEnd"/>
-      <w:r>
-        <w:rPr>
-          <w:lang w:val="es-ES"/>
-        </w:rPr>
-        <w:t>();</w:t>
-      </w:r>
-    </w:p>
-    <w:p>
-      <w:pPr>
-        <w:pStyle w:val="Prrafodelista"/>
-        <w:numPr>
-          <w:ilvl w:val="3"/>
-          <w:numId w:val="1"/>
-        </w:numPr>
-        <w:rPr>
-          <w:lang w:val="es-ES"/>
-        </w:rPr>
-      </w:pPr>
-      <w:r>
-        <w:rPr>
-          <w:lang w:val="es-ES"/>
-        </w:rPr>
-        <w:t xml:space="preserve">Down: </w:t>
-      </w:r>
-      <w:r>
-        <w:rPr>
-          <w:lang w:val="es-ES"/>
-        </w:rPr>
-        <w:t>$table-&gt;</w:t>
-      </w:r>
-      <w:proofErr w:type="spellStart"/>
-      <w:proofErr w:type="gramStart"/>
-      <w:r>
-        <w:rPr>
-          <w:lang w:val="es-ES"/>
-        </w:rPr>
-        <w:t>string</w:t>
-      </w:r>
-      <w:proofErr w:type="spellEnd"/>
-      <w:r>
-        <w:rPr>
-          <w:lang w:val="es-ES"/>
-        </w:rPr>
-        <w:t>(</w:t>
-      </w:r>
-      <w:proofErr w:type="gramEnd"/>
-      <w:r>
-        <w:rPr>
-          <w:lang w:val="es-ES"/>
-        </w:rPr>
-        <w:t>'</w:t>
-      </w:r>
-      <w:proofErr w:type="spellStart"/>
-      <w:r>
-        <w:rPr>
-          <w:lang w:val="es-ES"/>
-        </w:rPr>
-        <w:t>name</w:t>
-      </w:r>
-      <w:proofErr w:type="spellEnd"/>
-      <w:r>
-        <w:rPr>
-          <w:lang w:val="es-ES"/>
-        </w:rPr>
-        <w:t>', 255)-&gt;</w:t>
-      </w:r>
-      <w:proofErr w:type="spellStart"/>
-      <w:r>
-        <w:rPr>
-          <w:lang w:val="es-ES"/>
-        </w:rPr>
-        <w:t>nullable</w:t>
-      </w:r>
-      <w:proofErr w:type="spellEnd"/>
-      <w:r>
-        <w:rPr>
-          <w:lang w:val="es-ES"/>
-        </w:rPr>
-        <w:t>(false)-&gt;</w:t>
-      </w:r>
-      <w:proofErr w:type="spellStart"/>
-      <w:r>
-        <w:rPr>
-          <w:lang w:val="es-ES"/>
-        </w:rPr>
-        <w:t>change</w:t>
-      </w:r>
-      <w:proofErr w:type="spellEnd"/>
-      <w:r>
-        <w:rPr>
-          <w:lang w:val="es-ES"/>
-        </w:rPr>
-        <w:t>();</w:t>
-      </w:r>
+      <w:r>
+        <w:rPr>
+          <w:lang w:val="es-ES"/>
+        </w:rPr>
+        <w:t>class</w:t>
+      </w:r>
+      <w:proofErr w:type="spellEnd"/>
+      <w:r>
+        <w:rPr>
+          <w:lang w:val="es-ES"/>
+        </w:rPr>
+        <w:t>);</w:t>
+      </w:r>
+    </w:p>
+    <w:p>
+      <w:pPr>
+        <w:pStyle w:val="Prrafodelista"/>
+        <w:ind w:left="2880"/>
+        <w:rPr>
+          <w:lang w:val="es-ES"/>
+        </w:rPr>
+      </w:pPr>
     </w:p>
     <w:p>
       <w:pPr>
@@ -2980,6 +4531,14 @@
         <w:t>Tinker</w:t>
       </w:r>
       <w:proofErr w:type="spellEnd"/>
+    </w:p>
+    <w:p>
+      <w:pPr>
+        <w:pStyle w:val="Prrafodelista"/>
+        <w:rPr>
+          <w:lang w:val="es-ES"/>
+        </w:rPr>
+      </w:pPr>
     </w:p>
     <w:p>
       <w:pPr>
@@ -4537,13 +6096,7 @@
         <w:rPr>
           <w:lang w:val="es-ES"/>
         </w:rPr>
-        <w:t>'</w:t>
-      </w:r>
-      <w:r>
-        <w:rPr>
-          <w:lang w:val="es-ES"/>
-        </w:rPr>
-        <w:t>,'</w:t>
+        <w:t>','</w:t>
       </w:r>
       <w:proofErr w:type="spellStart"/>
       <w:r>
@@ -5607,13 +7160,7 @@
         <w:rPr>
           <w:lang w:val="es-ES"/>
         </w:rPr>
-        <w:t xml:space="preserve"> </w:t>
-      </w:r>
-      <w:r>
-        <w:rPr>
-          <w:lang w:val="es-ES"/>
-        </w:rPr>
-        <w:t>es</w:t>
+        <w:t xml:space="preserve"> es</w:t>
       </w:r>
     </w:p>
     <w:p>
@@ -6737,8 +8284,6 @@
         </w:rPr>
         <w:t>:</w:t>
       </w:r>
-      <w:bookmarkStart w:id="0" w:name="_GoBack"/>
-      <w:bookmarkEnd w:id="0"/>
     </w:p>
     <w:p>
       <w:pPr>
@@ -7081,13 +8626,1541 @@
           <w:lang w:val="es-ES"/>
         </w:rPr>
       </w:pPr>
+      <w:hyperlink r:id="rId12" w:history="1">
+        <w:r>
+          <w:rPr>
+            <w:rStyle w:val="Hipervnculo"/>
+            <w:lang w:val="es-ES"/>
+          </w:rPr>
+          <w:t>https://www.itsolutionstuff.com/post/laravel-10-mail-laravel-10-send-mail-tutorialexample.html</w:t>
+        </w:r>
+      </w:hyperlink>
+    </w:p>
+    <w:p>
+      <w:pPr>
+        <w:pStyle w:val="Prrafodelista"/>
+        <w:ind w:left="1440"/>
+        <w:rPr>
+          <w:lang w:val="es-ES"/>
+        </w:rPr>
+      </w:pPr>
+    </w:p>
+    <w:p>
+      <w:pPr>
+        <w:pStyle w:val="Prrafodelista"/>
+        <w:numPr>
+          <w:ilvl w:val="1"/>
+          <w:numId w:val="1"/>
+        </w:numPr>
+        <w:rPr>
+          <w:lang w:val="es-ES"/>
+        </w:rPr>
+      </w:pPr>
+      <w:r>
+        <w:rPr>
+          <w:lang w:val="es-ES"/>
+        </w:rPr>
+        <w:t>Bases de Datos</w:t>
+      </w:r>
+    </w:p>
+    <w:p>
+      <w:pPr>
+        <w:pStyle w:val="Prrafodelista"/>
+        <w:numPr>
+          <w:ilvl w:val="2"/>
+          <w:numId w:val="1"/>
+        </w:numPr>
+        <w:rPr>
+          <w:lang w:val="es-ES"/>
+        </w:rPr>
+      </w:pPr>
+      <w:r>
+        <w:rPr>
+          <w:lang w:val="es-ES"/>
+        </w:rPr>
+        <w:t>Software para realizar un entidad-relación</w:t>
+      </w:r>
+      <w:r>
+        <w:rPr>
+          <w:lang w:val="es-ES"/>
+        </w:rPr>
+        <w:t>:</w:t>
+      </w:r>
+    </w:p>
+    <w:p>
+      <w:pPr>
+        <w:pStyle w:val="Prrafodelista"/>
+        <w:numPr>
+          <w:ilvl w:val="3"/>
+          <w:numId w:val="1"/>
+        </w:numPr>
+        <w:rPr>
+          <w:lang w:val="es-ES"/>
+        </w:rPr>
+      </w:pPr>
+      <w:proofErr w:type="spellStart"/>
+      <w:r>
+        <w:rPr>
+          <w:lang w:val="es-ES"/>
+        </w:rPr>
+        <w:t>D</w:t>
+      </w:r>
+      <w:r>
+        <w:rPr>
+          <w:lang w:val="es-ES"/>
+        </w:rPr>
+        <w:t>iawx</w:t>
+      </w:r>
+      <w:proofErr w:type="spellEnd"/>
+      <w:r>
+        <w:rPr>
+          <w:lang w:val="es-ES"/>
+        </w:rPr>
+        <w:t xml:space="preserve"> (Modelo lógico)</w:t>
+      </w:r>
+      <w:r>
+        <w:rPr>
+          <w:lang w:val="es-ES"/>
+        </w:rPr>
+        <w:t xml:space="preserve">, </w:t>
+      </w:r>
+      <w:proofErr w:type="spellStart"/>
+      <w:r>
+        <w:rPr>
+          <w:lang w:val="es-ES"/>
+        </w:rPr>
+        <w:t>W</w:t>
+      </w:r>
+      <w:r>
+        <w:rPr>
+          <w:lang w:val="es-ES"/>
+        </w:rPr>
+        <w:t>orkbench</w:t>
+      </w:r>
+      <w:proofErr w:type="spellEnd"/>
+      <w:r>
+        <w:rPr>
+          <w:lang w:val="es-ES"/>
+        </w:rPr>
+        <w:t xml:space="preserve"> (MER)</w:t>
+      </w:r>
+    </w:p>
+    <w:p>
+      <w:pPr>
+        <w:rPr>
+          <w:lang w:val="es-ES"/>
+        </w:rPr>
+      </w:pPr>
+      <w:r>
+        <w:rPr>
+          <w:noProof/>
+        </w:rPr>
+        <w:drawing>
+          <wp:inline distT="0" distB="0" distL="0" distR="0" wp14:anchorId="7EC30E29" wp14:editId="1C033076">
+            <wp:extent cx="5612130" cy="3507740"/>
+            <wp:effectExtent l="0" t="0" r="7620" b="0"/>
+            <wp:docPr id="3" name="Imagen 3"/>
+            <wp:cNvGraphicFramePr>
+              <a:graphicFrameLocks xmlns:a="http://schemas.openxmlformats.org/drawingml/2006/main" noChangeAspect="1"/>
+            </wp:cNvGraphicFramePr>
+            <a:graphic xmlns:a="http://schemas.openxmlformats.org/drawingml/2006/main">
+              <a:graphicData uri="http://schemas.openxmlformats.org/drawingml/2006/picture">
+                <pic:pic xmlns:pic="http://schemas.openxmlformats.org/drawingml/2006/picture">
+                  <pic:nvPicPr>
+                    <pic:cNvPr id="1" name=""/>
+                    <pic:cNvPicPr/>
+                  </pic:nvPicPr>
+                  <pic:blipFill>
+                    <a:blip r:embed="rId13"/>
+                    <a:stretch>
+                      <a:fillRect/>
+                    </a:stretch>
+                  </pic:blipFill>
+                  <pic:spPr>
+                    <a:xfrm>
+                      <a:off x="0" y="0"/>
+                      <a:ext cx="5612130" cy="3507740"/>
+                    </a:xfrm>
+                    <a:prstGeom prst="rect">
+                      <a:avLst/>
+                    </a:prstGeom>
+                  </pic:spPr>
+                </pic:pic>
+              </a:graphicData>
+            </a:graphic>
+          </wp:inline>
+        </w:drawing>
+      </w:r>
+    </w:p>
+    <w:p>
+      <w:pPr>
+        <w:pStyle w:val="Prrafodelista"/>
+        <w:ind w:left="2160"/>
+        <w:rPr>
+          <w:lang w:val="es-ES"/>
+        </w:rPr>
+      </w:pPr>
+    </w:p>
+    <w:p>
+      <w:pPr>
+        <w:pStyle w:val="Prrafodelista"/>
+        <w:ind w:left="2160"/>
+        <w:rPr>
+          <w:lang w:val="es-ES"/>
+        </w:rPr>
+      </w:pPr>
+    </w:p>
+    <w:p>
+      <w:pPr>
+        <w:pStyle w:val="Prrafodelista"/>
+        <w:ind w:left="2160"/>
+        <w:rPr>
+          <w:lang w:val="es-ES"/>
+        </w:rPr>
+      </w:pPr>
+    </w:p>
+    <w:p>
+      <w:pPr>
+        <w:pStyle w:val="Prrafodelista"/>
+        <w:numPr>
+          <w:ilvl w:val="2"/>
+          <w:numId w:val="1"/>
+        </w:numPr>
+        <w:rPr>
+          <w:lang w:val="es-ES"/>
+        </w:rPr>
+      </w:pPr>
+      <w:r>
+        <w:rPr>
+          <w:lang w:val="es-ES"/>
+        </w:rPr>
+        <w:t>Convenciones:</w:t>
+      </w:r>
+    </w:p>
+    <w:p>
+      <w:pPr>
+        <w:pStyle w:val="Prrafodelista"/>
+        <w:numPr>
+          <w:ilvl w:val="3"/>
+          <w:numId w:val="1"/>
+        </w:numPr>
+        <w:rPr>
+          <w:lang w:val="es-ES"/>
+        </w:rPr>
+      </w:pPr>
+      <w:r>
+        <w:rPr>
+          <w:lang w:val="es-ES"/>
+        </w:rPr>
+        <w:t>N</w:t>
+      </w:r>
+      <w:r>
+        <w:rPr>
+          <w:lang w:val="es-ES"/>
+        </w:rPr>
+        <w:t>ombres de tablas en plural.</w:t>
+      </w:r>
+    </w:p>
+    <w:p>
+      <w:pPr>
+        <w:pStyle w:val="Prrafodelista"/>
+        <w:numPr>
+          <w:ilvl w:val="3"/>
+          <w:numId w:val="1"/>
+        </w:numPr>
+        <w:rPr>
+          <w:lang w:val="es-ES"/>
+        </w:rPr>
+      </w:pPr>
+      <w:r>
+        <w:rPr>
+          <w:lang w:val="es-ES"/>
+        </w:rPr>
+        <w:t>En relaciones de uno a uno existen entidades fuertes y entidades débiles. Se deben crear primero las entidades fuertes.</w:t>
+      </w:r>
+    </w:p>
+    <w:p>
+      <w:pPr>
+        <w:pStyle w:val="Prrafodelista"/>
+        <w:numPr>
+          <w:ilvl w:val="3"/>
+          <w:numId w:val="1"/>
+        </w:numPr>
+        <w:rPr>
+          <w:lang w:val="es-ES"/>
+        </w:rPr>
+      </w:pPr>
+      <w:r>
+        <w:rPr>
+          <w:lang w:val="es-ES"/>
+        </w:rPr>
+        <w:t>Las llaves primarias deben ser nombradas con la denominación [id</w:t>
+      </w:r>
+      <w:proofErr w:type="gramStart"/>
+      <w:r>
+        <w:rPr>
+          <w:lang w:val="es-ES"/>
+        </w:rPr>
+        <w:t>]  y</w:t>
+      </w:r>
+      <w:proofErr w:type="gramEnd"/>
+      <w:r>
+        <w:rPr>
+          <w:lang w:val="es-ES"/>
+        </w:rPr>
+        <w:t xml:space="preserve"> cuando son llaves foráneas debe ser [nombre tabla]_[id]</w:t>
+      </w:r>
+    </w:p>
+    <w:p>
+      <w:pPr>
+        <w:pStyle w:val="Prrafodelista"/>
+        <w:numPr>
+          <w:ilvl w:val="3"/>
+          <w:numId w:val="1"/>
+        </w:numPr>
+        <w:rPr>
+          <w:lang w:val="es-ES"/>
+        </w:rPr>
+      </w:pPr>
+      <w:r>
+        <w:rPr>
+          <w:lang w:val="es-ES"/>
+        </w:rPr>
+        <w:t>Relación de muchos a muchos: El nombre debe tener el nombre de las dos tablas en singular y organizadas en orden alfabético</w:t>
+      </w:r>
+    </w:p>
+    <w:p>
+      <w:pPr>
+        <w:pStyle w:val="Prrafodelista"/>
+        <w:ind w:left="2880"/>
+        <w:rPr>
+          <w:lang w:val="es-ES"/>
+        </w:rPr>
+      </w:pPr>
+    </w:p>
+    <w:p>
+      <w:pPr>
+        <w:pStyle w:val="Prrafodelista"/>
+        <w:ind w:left="2160"/>
+        <w:rPr>
+          <w:lang w:val="es-ES"/>
+        </w:rPr>
+      </w:pPr>
+    </w:p>
+    <w:p>
+      <w:pPr>
+        <w:pStyle w:val="Prrafodelista"/>
+        <w:numPr>
+          <w:ilvl w:val="2"/>
+          <w:numId w:val="1"/>
+        </w:numPr>
+        <w:rPr>
+          <w:lang w:val="es-ES"/>
+        </w:rPr>
+      </w:pPr>
+      <w:r>
+        <w:rPr>
+          <w:lang w:val="es-ES"/>
+        </w:rPr>
+        <w:t>Relaciones polimórficas:</w:t>
+      </w:r>
+    </w:p>
+    <w:p>
+      <w:pPr>
+        <w:pStyle w:val="Prrafodelista"/>
+        <w:numPr>
+          <w:ilvl w:val="3"/>
+          <w:numId w:val="1"/>
+        </w:numPr>
+        <w:rPr>
+          <w:lang w:val="es-ES"/>
+        </w:rPr>
+      </w:pPr>
+      <w:r>
+        <w:rPr>
+          <w:lang w:val="es-ES"/>
+        </w:rPr>
+        <w:t xml:space="preserve">Se debe colocar un campo id y otro campo </w:t>
+      </w:r>
+      <w:proofErr w:type="spellStart"/>
+      <w:r>
+        <w:rPr>
+          <w:lang w:val="es-ES"/>
+        </w:rPr>
+        <w:t>type</w:t>
+      </w:r>
+      <w:proofErr w:type="spellEnd"/>
+      <w:r>
+        <w:rPr>
+          <w:lang w:val="es-ES"/>
+        </w:rPr>
+        <w:t>. El primer campo indicará el valor de la llave primaria y el segundo</w:t>
+      </w:r>
+      <w:r>
+        <w:rPr>
+          <w:lang w:val="es-ES"/>
+        </w:rPr>
+        <w:t xml:space="preserve"> </w:t>
+      </w:r>
+      <w:r>
+        <w:rPr>
+          <w:lang w:val="es-ES"/>
+        </w:rPr>
+        <w:t>indicará</w:t>
+      </w:r>
+      <w:r>
+        <w:rPr>
+          <w:lang w:val="es-ES"/>
+        </w:rPr>
+        <w:t xml:space="preserve"> cual es el modelo que procesa ese registro y por ende la relación con la segunda tabl</w:t>
+      </w:r>
+      <w:r>
+        <w:rPr>
+          <w:lang w:val="es-ES"/>
+        </w:rPr>
+        <w:t>a.</w:t>
+      </w:r>
+    </w:p>
+    <w:p>
+      <w:pPr>
+        <w:pStyle w:val="Prrafodelista"/>
+        <w:numPr>
+          <w:ilvl w:val="3"/>
+          <w:numId w:val="1"/>
+        </w:numPr>
+        <w:rPr>
+          <w:lang w:val="es-ES"/>
+        </w:rPr>
+      </w:pPr>
       <w:r>
         <w:rPr>
           <w:lang w:val="es-ES"/>
         </w:rPr>
         <w:lastRenderedPageBreak/>
-        <w:t>https://www.itsolutionstuff.com/post/laravel-10-mail-laravel-10-send-mail-tutorialexample.html</w:t>
-      </w:r>
+        <w:t xml:space="preserve">La convención es que </w:t>
+      </w:r>
+      <w:r>
+        <w:rPr>
+          <w:lang w:val="es-ES"/>
+        </w:rPr>
+        <w:t xml:space="preserve">el campo que almacenará el id, se </w:t>
+      </w:r>
+      <w:r>
+        <w:rPr>
+          <w:lang w:val="es-ES"/>
+        </w:rPr>
+        <w:t xml:space="preserve">nombre con el nombre de la tabla en singular </w:t>
+      </w:r>
+      <w:r>
+        <w:rPr>
+          <w:lang w:val="es-ES"/>
+        </w:rPr>
+        <w:t>_</w:t>
+      </w:r>
+      <w:r>
+        <w:rPr>
+          <w:lang w:val="es-ES"/>
+        </w:rPr>
+        <w:t xml:space="preserve"> </w:t>
+      </w:r>
+      <w:r>
+        <w:rPr>
+          <w:lang w:val="es-ES"/>
+        </w:rPr>
+        <w:t>id</w:t>
+      </w:r>
+      <w:r>
+        <w:rPr>
+          <w:lang w:val="es-ES"/>
+        </w:rPr>
+        <w:t xml:space="preserve"> </w:t>
+      </w:r>
+      <w:proofErr w:type="spellStart"/>
+      <w:r>
+        <w:rPr>
+          <w:lang w:val="es-ES"/>
+        </w:rPr>
+        <w:t>y</w:t>
+      </w:r>
+      <w:proofErr w:type="spellEnd"/>
+      <w:r>
+        <w:rPr>
+          <w:lang w:val="es-ES"/>
+        </w:rPr>
+        <w:t xml:space="preserve"> el campo tipo con el nombre de la tabla en singular </w:t>
+      </w:r>
+      <w:r>
+        <w:rPr>
+          <w:lang w:val="es-ES"/>
+        </w:rPr>
+        <w:t>_</w:t>
+      </w:r>
+      <w:r>
+        <w:rPr>
+          <w:lang w:val="es-ES"/>
+        </w:rPr>
+        <w:t xml:space="preserve"> </w:t>
+      </w:r>
+      <w:proofErr w:type="spellStart"/>
+      <w:r>
+        <w:rPr>
+          <w:lang w:val="es-ES"/>
+        </w:rPr>
+        <w:t>type</w:t>
+      </w:r>
+      <w:proofErr w:type="spellEnd"/>
+      <w:r>
+        <w:rPr>
+          <w:lang w:val="es-ES"/>
+        </w:rPr>
+        <w:t xml:space="preserve">. </w:t>
+      </w:r>
+    </w:p>
+    <w:p>
+      <w:pPr>
+        <w:pStyle w:val="Prrafodelista"/>
+        <w:numPr>
+          <w:ilvl w:val="3"/>
+          <w:numId w:val="1"/>
+        </w:numPr>
+        <w:rPr>
+          <w:lang w:val="es-ES"/>
+        </w:rPr>
+      </w:pPr>
+      <w:r>
+        <w:rPr>
+          <w:lang w:val="es-ES"/>
+        </w:rPr>
+        <w:t xml:space="preserve">Por </w:t>
+      </w:r>
+      <w:proofErr w:type="gramStart"/>
+      <w:r>
+        <w:rPr>
+          <w:lang w:val="es-ES"/>
+        </w:rPr>
+        <w:t>ejemplo</w:t>
+      </w:r>
+      <w:proofErr w:type="gramEnd"/>
+      <w:r>
+        <w:rPr>
+          <w:lang w:val="es-ES"/>
+        </w:rPr>
+        <w:t xml:space="preserve"> si la tabla se llama </w:t>
+      </w:r>
+      <w:proofErr w:type="spellStart"/>
+      <w:r>
+        <w:rPr>
+          <w:lang w:val="es-ES"/>
+        </w:rPr>
+        <w:t>Images</w:t>
+      </w:r>
+      <w:proofErr w:type="spellEnd"/>
+      <w:r>
+        <w:rPr>
+          <w:lang w:val="es-ES"/>
+        </w:rPr>
+        <w:t xml:space="preserve"> los campos deberían ser </w:t>
+      </w:r>
+      <w:proofErr w:type="spellStart"/>
+      <w:r>
+        <w:rPr>
+          <w:lang w:val="es-ES"/>
+        </w:rPr>
+        <w:t>imagenable_id</w:t>
+      </w:r>
+      <w:proofErr w:type="spellEnd"/>
+      <w:r>
+        <w:rPr>
+          <w:lang w:val="es-ES"/>
+        </w:rPr>
+        <w:t xml:space="preserve"> y </w:t>
+      </w:r>
+      <w:proofErr w:type="spellStart"/>
+      <w:r>
+        <w:rPr>
+          <w:lang w:val="es-ES"/>
+        </w:rPr>
+        <w:t>imagenable</w:t>
+      </w:r>
+      <w:r>
+        <w:rPr>
+          <w:lang w:val="es-ES"/>
+        </w:rPr>
+        <w:t>_type</w:t>
+      </w:r>
+      <w:proofErr w:type="spellEnd"/>
+      <w:r>
+        <w:rPr>
+          <w:lang w:val="es-ES"/>
+        </w:rPr>
+        <w:t>.</w:t>
+      </w:r>
+    </w:p>
+    <w:p>
+      <w:pPr>
+        <w:pStyle w:val="Prrafodelista"/>
+        <w:numPr>
+          <w:ilvl w:val="3"/>
+          <w:numId w:val="1"/>
+        </w:numPr>
+        <w:rPr>
+          <w:lang w:val="es-ES"/>
+        </w:rPr>
+      </w:pPr>
+      <w:r>
+        <w:rPr>
+          <w:lang w:val="es-ES"/>
+        </w:rPr>
+        <w:t xml:space="preserve">Se modela con una llave compuesta que estará definida por los campos </w:t>
+      </w:r>
+      <w:r>
+        <w:rPr>
+          <w:lang w:val="es-ES"/>
+        </w:rPr>
+        <w:t>i</w:t>
+      </w:r>
+      <w:r>
+        <w:rPr>
+          <w:lang w:val="es-ES"/>
+        </w:rPr>
+        <w:t xml:space="preserve">d y </w:t>
+      </w:r>
+      <w:proofErr w:type="spellStart"/>
+      <w:r>
+        <w:rPr>
+          <w:lang w:val="es-ES"/>
+        </w:rPr>
+        <w:t>t</w:t>
+      </w:r>
+      <w:r>
+        <w:rPr>
+          <w:lang w:val="es-ES"/>
+        </w:rPr>
+        <w:t>ype</w:t>
+      </w:r>
+      <w:proofErr w:type="spellEnd"/>
+      <w:r>
+        <w:rPr>
+          <w:lang w:val="es-ES"/>
+        </w:rPr>
+        <w:t>.</w:t>
+      </w:r>
+    </w:p>
+    <w:p>
+      <w:pPr>
+        <w:pStyle w:val="Prrafodelista"/>
+        <w:ind w:left="2880"/>
+        <w:rPr>
+          <w:lang w:val="es-ES"/>
+        </w:rPr>
+      </w:pPr>
+    </w:p>
+    <w:p>
+      <w:pPr>
+        <w:pStyle w:val="Prrafodelista"/>
+        <w:numPr>
+          <w:ilvl w:val="2"/>
+          <w:numId w:val="1"/>
+        </w:numPr>
+        <w:rPr>
+          <w:lang w:val="es-ES"/>
+        </w:rPr>
+      </w:pPr>
+      <w:r>
+        <w:rPr>
+          <w:lang w:val="es-ES"/>
+        </w:rPr>
+        <w:t>Migraciones:</w:t>
+      </w:r>
+    </w:p>
+    <w:p>
+      <w:pPr>
+        <w:pStyle w:val="Prrafodelista"/>
+        <w:ind w:left="2160"/>
+        <w:rPr>
+          <w:lang w:val="es-ES"/>
+        </w:rPr>
+      </w:pPr>
+    </w:p>
+    <w:p>
+      <w:pPr>
+        <w:pStyle w:val="Prrafodelista"/>
+        <w:numPr>
+          <w:ilvl w:val="3"/>
+          <w:numId w:val="1"/>
+        </w:numPr>
+        <w:rPr>
+          <w:lang w:val="es-ES"/>
+        </w:rPr>
+      </w:pPr>
+      <w:r>
+        <w:rPr>
+          <w:lang w:val="es-ES"/>
+        </w:rPr>
+        <w:t xml:space="preserve">Crear Tabla: </w:t>
+      </w:r>
+    </w:p>
+    <w:p>
+      <w:pPr>
+        <w:pStyle w:val="Prrafodelista"/>
+        <w:numPr>
+          <w:ilvl w:val="4"/>
+          <w:numId w:val="1"/>
+        </w:numPr>
+        <w:rPr>
+          <w:lang w:val="es-ES"/>
+        </w:rPr>
+      </w:pPr>
+      <w:r>
+        <w:rPr>
+          <w:lang w:val="es-ES"/>
+        </w:rPr>
+        <w:t>Convención</w:t>
+      </w:r>
+      <w:r>
+        <w:rPr>
+          <w:lang w:val="es-ES"/>
+        </w:rPr>
+        <w:t xml:space="preserve"> Migración</w:t>
+      </w:r>
+      <w:r>
+        <w:rPr>
+          <w:lang w:val="es-ES"/>
+        </w:rPr>
+        <w:t>:</w:t>
+      </w:r>
+      <w:r>
+        <w:rPr>
+          <w:lang w:val="es-ES"/>
+        </w:rPr>
+        <w:t xml:space="preserve"> todo en minúscula</w:t>
+      </w:r>
+      <w:r>
+        <w:rPr>
+          <w:lang w:val="es-ES"/>
+        </w:rPr>
+        <w:t xml:space="preserve"> y en plural</w:t>
+      </w:r>
+      <w:r>
+        <w:rPr>
+          <w:lang w:val="es-ES"/>
+        </w:rPr>
+        <w:t>.</w:t>
+      </w:r>
+      <w:r>
+        <w:rPr>
+          <w:lang w:val="es-ES"/>
+        </w:rPr>
+        <w:t xml:space="preserve"> </w:t>
+      </w:r>
+      <w:proofErr w:type="spellStart"/>
+      <w:r>
+        <w:rPr>
+          <w:lang w:val="es-ES"/>
+        </w:rPr>
+        <w:t>c</w:t>
+      </w:r>
+      <w:r>
+        <w:rPr>
+          <w:lang w:val="es-ES"/>
+        </w:rPr>
+        <w:t>reate</w:t>
+      </w:r>
+      <w:proofErr w:type="spellEnd"/>
+      <w:proofErr w:type="gramStart"/>
+      <w:r>
+        <w:rPr>
+          <w:lang w:val="es-ES"/>
+        </w:rPr>
+        <w:t>_[</w:t>
+      </w:r>
+      <w:proofErr w:type="gramEnd"/>
+      <w:r>
+        <w:rPr>
+          <w:lang w:val="es-ES"/>
+        </w:rPr>
+        <w:t>n</w:t>
+      </w:r>
+      <w:r>
+        <w:rPr>
+          <w:lang w:val="es-ES"/>
+        </w:rPr>
+        <w:t>ombre</w:t>
+      </w:r>
+      <w:r>
+        <w:rPr>
+          <w:lang w:val="es-ES"/>
+        </w:rPr>
+        <w:t xml:space="preserve"> t</w:t>
+      </w:r>
+      <w:r>
+        <w:rPr>
+          <w:lang w:val="es-ES"/>
+        </w:rPr>
+        <w:t>abla</w:t>
+      </w:r>
+      <w:r>
+        <w:rPr>
+          <w:lang w:val="es-ES"/>
+        </w:rPr>
+        <w:t xml:space="preserve"> plural</w:t>
+      </w:r>
+      <w:r>
+        <w:rPr>
+          <w:lang w:val="es-ES"/>
+        </w:rPr>
+        <w:t xml:space="preserve">]_table. </w:t>
+      </w:r>
+    </w:p>
+    <w:p>
+      <w:pPr>
+        <w:pStyle w:val="Prrafodelista"/>
+        <w:numPr>
+          <w:ilvl w:val="4"/>
+          <w:numId w:val="1"/>
+        </w:numPr>
+        <w:rPr>
+          <w:lang w:val="es-ES"/>
+        </w:rPr>
+      </w:pPr>
+      <w:r>
+        <w:rPr>
+          <w:lang w:val="es-ES"/>
+        </w:rPr>
+        <w:t>Comando</w:t>
+      </w:r>
+      <w:r>
+        <w:rPr>
+          <w:lang w:val="es-ES"/>
+        </w:rPr>
+        <w:t xml:space="preserve"> Migración</w:t>
+      </w:r>
+      <w:r>
+        <w:rPr>
+          <w:lang w:val="es-ES"/>
+        </w:rPr>
+        <w:t xml:space="preserve">: </w:t>
+      </w:r>
+      <w:proofErr w:type="spellStart"/>
+      <w:r>
+        <w:rPr>
+          <w:lang w:val="es-ES"/>
+        </w:rPr>
+        <w:t>php</w:t>
+      </w:r>
+      <w:proofErr w:type="spellEnd"/>
+      <w:r>
+        <w:rPr>
+          <w:lang w:val="es-ES"/>
+        </w:rPr>
+        <w:t xml:space="preserve"> </w:t>
+      </w:r>
+      <w:proofErr w:type="spellStart"/>
+      <w:r>
+        <w:rPr>
+          <w:lang w:val="es-ES"/>
+        </w:rPr>
+        <w:t>artisan</w:t>
+      </w:r>
+      <w:proofErr w:type="spellEnd"/>
+      <w:r>
+        <w:rPr>
+          <w:lang w:val="es-ES"/>
+        </w:rPr>
+        <w:t xml:space="preserve"> </w:t>
+      </w:r>
+      <w:proofErr w:type="spellStart"/>
+      <w:proofErr w:type="gramStart"/>
+      <w:r>
+        <w:rPr>
+          <w:lang w:val="es-ES"/>
+        </w:rPr>
+        <w:t>make:migration</w:t>
+      </w:r>
+      <w:proofErr w:type="spellEnd"/>
+      <w:proofErr w:type="gramEnd"/>
+      <w:r>
+        <w:rPr>
+          <w:lang w:val="es-ES"/>
+        </w:rPr>
+        <w:t xml:space="preserve"> </w:t>
+      </w:r>
+      <w:proofErr w:type="spellStart"/>
+      <w:r>
+        <w:rPr>
+          <w:lang w:val="es-ES"/>
+        </w:rPr>
+        <w:t>create_profiles_table</w:t>
+      </w:r>
+      <w:proofErr w:type="spellEnd"/>
+    </w:p>
+    <w:p>
+      <w:pPr>
+        <w:pStyle w:val="Prrafodelista"/>
+        <w:numPr>
+          <w:ilvl w:val="4"/>
+          <w:numId w:val="1"/>
+        </w:numPr>
+        <w:rPr>
+          <w:lang w:val="es-ES"/>
+        </w:rPr>
+      </w:pPr>
+      <w:r>
+        <w:rPr>
+          <w:lang w:val="es-ES"/>
+        </w:rPr>
+        <w:t>Modelo: Primeras Letras en Mayúscula</w:t>
+      </w:r>
+      <w:r>
+        <w:rPr>
+          <w:lang w:val="es-ES"/>
+        </w:rPr>
+        <w:t xml:space="preserve"> y en singular</w:t>
+      </w:r>
+      <w:r>
+        <w:rPr>
+          <w:lang w:val="es-ES"/>
+        </w:rPr>
+        <w:t xml:space="preserve"> [Nombre Tabla]</w:t>
+      </w:r>
+    </w:p>
+    <w:p>
+      <w:pPr>
+        <w:pStyle w:val="Prrafodelista"/>
+        <w:numPr>
+          <w:ilvl w:val="4"/>
+          <w:numId w:val="1"/>
+        </w:numPr>
+        <w:rPr>
+          <w:lang w:val="es-ES"/>
+        </w:rPr>
+      </w:pPr>
+      <w:r>
+        <w:rPr>
+          <w:lang w:val="es-ES"/>
+        </w:rPr>
+        <w:t xml:space="preserve">Comando Modelo: </w:t>
+      </w:r>
+      <w:proofErr w:type="spellStart"/>
+      <w:r>
+        <w:rPr>
+          <w:lang w:val="es-ES"/>
+        </w:rPr>
+        <w:t>php</w:t>
+      </w:r>
+      <w:proofErr w:type="spellEnd"/>
+      <w:r>
+        <w:rPr>
+          <w:lang w:val="es-ES"/>
+        </w:rPr>
+        <w:t xml:space="preserve"> </w:t>
+      </w:r>
+      <w:proofErr w:type="spellStart"/>
+      <w:r>
+        <w:rPr>
+          <w:lang w:val="es-ES"/>
+        </w:rPr>
+        <w:t>artisan</w:t>
+      </w:r>
+      <w:proofErr w:type="spellEnd"/>
+      <w:r>
+        <w:rPr>
+          <w:lang w:val="es-ES"/>
+        </w:rPr>
+        <w:t xml:space="preserve"> </w:t>
+      </w:r>
+      <w:proofErr w:type="spellStart"/>
+      <w:proofErr w:type="gramStart"/>
+      <w:r>
+        <w:rPr>
+          <w:lang w:val="es-ES"/>
+        </w:rPr>
+        <w:t>make:model</w:t>
+      </w:r>
+      <w:proofErr w:type="spellEnd"/>
+      <w:proofErr w:type="gramEnd"/>
+      <w:r>
+        <w:rPr>
+          <w:lang w:val="es-ES"/>
+        </w:rPr>
+        <w:t xml:space="preserve"> </w:t>
+      </w:r>
+      <w:proofErr w:type="spellStart"/>
+      <w:r>
+        <w:rPr>
+          <w:lang w:val="es-ES"/>
+        </w:rPr>
+        <w:t>Profile</w:t>
+      </w:r>
+      <w:proofErr w:type="spellEnd"/>
+    </w:p>
+    <w:p>
+      <w:pPr>
+        <w:pStyle w:val="Prrafodelista"/>
+        <w:numPr>
+          <w:ilvl w:val="4"/>
+          <w:numId w:val="1"/>
+        </w:numPr>
+        <w:rPr>
+          <w:b/>
+          <w:lang w:val="es-ES"/>
+        </w:rPr>
+      </w:pPr>
+      <w:r>
+        <w:rPr>
+          <w:b/>
+          <w:lang w:val="es-ES"/>
+        </w:rPr>
+        <w:t>Crea tanto Migración y Modelo</w:t>
+      </w:r>
+      <w:r>
+        <w:rPr>
+          <w:b/>
+          <w:lang w:val="es-ES"/>
+        </w:rPr>
+        <w:t xml:space="preserve">: </w:t>
+      </w:r>
+      <w:proofErr w:type="spellStart"/>
+      <w:r>
+        <w:rPr>
+          <w:b/>
+          <w:lang w:val="es-ES"/>
+        </w:rPr>
+        <w:t>php</w:t>
+      </w:r>
+      <w:proofErr w:type="spellEnd"/>
+      <w:r>
+        <w:rPr>
+          <w:b/>
+          <w:lang w:val="es-ES"/>
+        </w:rPr>
+        <w:t xml:space="preserve"> </w:t>
+      </w:r>
+      <w:proofErr w:type="spellStart"/>
+      <w:r>
+        <w:rPr>
+          <w:b/>
+          <w:lang w:val="es-ES"/>
+        </w:rPr>
+        <w:t>artisan</w:t>
+      </w:r>
+      <w:proofErr w:type="spellEnd"/>
+      <w:r>
+        <w:rPr>
+          <w:b/>
+          <w:lang w:val="es-ES"/>
+        </w:rPr>
+        <w:t xml:space="preserve"> </w:t>
+      </w:r>
+      <w:proofErr w:type="spellStart"/>
+      <w:proofErr w:type="gramStart"/>
+      <w:r>
+        <w:rPr>
+          <w:b/>
+          <w:lang w:val="es-ES"/>
+        </w:rPr>
+        <w:t>make:model</w:t>
+      </w:r>
+      <w:proofErr w:type="spellEnd"/>
+      <w:proofErr w:type="gramEnd"/>
+      <w:r>
+        <w:rPr>
+          <w:b/>
+          <w:lang w:val="es-ES"/>
+        </w:rPr>
+        <w:t xml:space="preserve"> </w:t>
+      </w:r>
+      <w:proofErr w:type="spellStart"/>
+      <w:r>
+        <w:rPr>
+          <w:b/>
+          <w:lang w:val="es-ES"/>
+        </w:rPr>
+        <w:t>Profile</w:t>
+      </w:r>
+      <w:proofErr w:type="spellEnd"/>
+      <w:r>
+        <w:rPr>
+          <w:b/>
+          <w:lang w:val="es-ES"/>
+        </w:rPr>
+        <w:t xml:space="preserve"> -m</w:t>
+      </w:r>
+    </w:p>
+    <w:p>
+      <w:pPr>
+        <w:pStyle w:val="Prrafodelista"/>
+        <w:numPr>
+          <w:ilvl w:val="4"/>
+          <w:numId w:val="1"/>
+        </w:numPr>
+        <w:rPr>
+          <w:b/>
+          <w:lang w:val="es-ES"/>
+        </w:rPr>
+      </w:pPr>
+      <w:r>
+        <w:rPr>
+          <w:b/>
+          <w:lang w:val="es-ES"/>
+        </w:rPr>
+        <w:t xml:space="preserve">Crea Migración, Modelo, </w:t>
+      </w:r>
+      <w:r>
+        <w:rPr>
+          <w:b/>
+          <w:lang w:val="es-ES"/>
+        </w:rPr>
+        <w:t xml:space="preserve">Controlador, </w:t>
+      </w:r>
+      <w:proofErr w:type="spellStart"/>
+      <w:r>
+        <w:rPr>
+          <w:b/>
+          <w:lang w:val="es-ES"/>
+        </w:rPr>
+        <w:t>Seeder</w:t>
+      </w:r>
+      <w:proofErr w:type="spellEnd"/>
+      <w:r>
+        <w:rPr>
+          <w:b/>
+          <w:lang w:val="es-ES"/>
+        </w:rPr>
+        <w:t xml:space="preserve"> y </w:t>
+      </w:r>
+      <w:proofErr w:type="spellStart"/>
+      <w:r>
+        <w:rPr>
+          <w:b/>
+          <w:lang w:val="es-ES"/>
+        </w:rPr>
+        <w:t>Factoria</w:t>
+      </w:r>
+      <w:proofErr w:type="spellEnd"/>
+      <w:r>
+        <w:rPr>
+          <w:b/>
+          <w:lang w:val="es-ES"/>
+        </w:rPr>
+        <w:t xml:space="preserve">: </w:t>
+      </w:r>
+      <w:proofErr w:type="spellStart"/>
+      <w:r>
+        <w:rPr>
+          <w:b/>
+          <w:lang w:val="es-ES"/>
+        </w:rPr>
+        <w:t>php</w:t>
+      </w:r>
+      <w:proofErr w:type="spellEnd"/>
+      <w:r>
+        <w:rPr>
+          <w:b/>
+          <w:lang w:val="es-ES"/>
+        </w:rPr>
+        <w:t xml:space="preserve"> </w:t>
+      </w:r>
+      <w:proofErr w:type="spellStart"/>
+      <w:r>
+        <w:rPr>
+          <w:b/>
+          <w:lang w:val="es-ES"/>
+        </w:rPr>
+        <w:t>artisan</w:t>
+      </w:r>
+      <w:proofErr w:type="spellEnd"/>
+      <w:r>
+        <w:rPr>
+          <w:b/>
+          <w:lang w:val="es-ES"/>
+        </w:rPr>
+        <w:t xml:space="preserve"> </w:t>
+      </w:r>
+      <w:proofErr w:type="spellStart"/>
+      <w:proofErr w:type="gramStart"/>
+      <w:r>
+        <w:rPr>
+          <w:b/>
+          <w:lang w:val="es-ES"/>
+        </w:rPr>
+        <w:t>make:model</w:t>
+      </w:r>
+      <w:proofErr w:type="spellEnd"/>
+      <w:proofErr w:type="gramEnd"/>
+      <w:r>
+        <w:rPr>
+          <w:b/>
+          <w:lang w:val="es-ES"/>
+        </w:rPr>
+        <w:t xml:space="preserve"> </w:t>
+      </w:r>
+      <w:proofErr w:type="spellStart"/>
+      <w:r>
+        <w:rPr>
+          <w:b/>
+          <w:lang w:val="es-ES"/>
+        </w:rPr>
+        <w:t>Profile</w:t>
+      </w:r>
+      <w:proofErr w:type="spellEnd"/>
+      <w:r>
+        <w:rPr>
+          <w:b/>
+          <w:lang w:val="es-ES"/>
+        </w:rPr>
+        <w:t xml:space="preserve"> -</w:t>
+      </w:r>
+      <w:proofErr w:type="spellStart"/>
+      <w:r>
+        <w:rPr>
+          <w:b/>
+          <w:lang w:val="es-ES"/>
+        </w:rPr>
+        <w:t>m</w:t>
+      </w:r>
+      <w:r>
+        <w:rPr>
+          <w:b/>
+          <w:lang w:val="es-ES"/>
+        </w:rPr>
+        <w:t>csf</w:t>
+      </w:r>
+      <w:proofErr w:type="spellEnd"/>
+      <w:r>
+        <w:rPr>
+          <w:b/>
+          <w:lang w:val="es-ES"/>
+        </w:rPr>
+        <w:t xml:space="preserve"> o en su defecto </w:t>
+      </w:r>
+      <w:proofErr w:type="spellStart"/>
+      <w:r>
+        <w:rPr>
+          <w:b/>
+          <w:lang w:val="es-ES"/>
+        </w:rPr>
+        <w:t>php</w:t>
+      </w:r>
+      <w:proofErr w:type="spellEnd"/>
+      <w:r>
+        <w:rPr>
+          <w:b/>
+          <w:lang w:val="es-ES"/>
+        </w:rPr>
+        <w:t xml:space="preserve"> </w:t>
+      </w:r>
+      <w:proofErr w:type="spellStart"/>
+      <w:r>
+        <w:rPr>
+          <w:b/>
+          <w:lang w:val="es-ES"/>
+        </w:rPr>
+        <w:t>artisan</w:t>
+      </w:r>
+      <w:proofErr w:type="spellEnd"/>
+      <w:r>
+        <w:rPr>
+          <w:b/>
+          <w:lang w:val="es-ES"/>
+        </w:rPr>
+        <w:t xml:space="preserve"> </w:t>
+      </w:r>
+      <w:proofErr w:type="spellStart"/>
+      <w:r>
+        <w:rPr>
+          <w:b/>
+          <w:lang w:val="es-ES"/>
+        </w:rPr>
+        <w:t>make:model</w:t>
+      </w:r>
+      <w:proofErr w:type="spellEnd"/>
+      <w:r>
+        <w:rPr>
+          <w:b/>
+          <w:lang w:val="es-ES"/>
+        </w:rPr>
+        <w:t xml:space="preserve"> </w:t>
+      </w:r>
+      <w:proofErr w:type="spellStart"/>
+      <w:r>
+        <w:rPr>
+          <w:b/>
+          <w:lang w:val="es-ES"/>
+        </w:rPr>
+        <w:t>Profile</w:t>
+      </w:r>
+      <w:proofErr w:type="spellEnd"/>
+      <w:r>
+        <w:rPr>
+          <w:b/>
+          <w:lang w:val="es-ES"/>
+        </w:rPr>
+        <w:t xml:space="preserve"> -a</w:t>
+      </w:r>
+    </w:p>
+    <w:p>
+      <w:pPr>
+        <w:pStyle w:val="Prrafodelista"/>
+        <w:ind w:left="3600"/>
+        <w:rPr>
+          <w:b/>
+          <w:lang w:val="es-ES"/>
+        </w:rPr>
+      </w:pPr>
+    </w:p>
+    <w:p>
+      <w:pPr>
+        <w:pStyle w:val="Prrafodelista"/>
+        <w:numPr>
+          <w:ilvl w:val="2"/>
+          <w:numId w:val="1"/>
+        </w:numPr>
+        <w:rPr>
+          <w:lang w:val="es-ES"/>
+        </w:rPr>
+      </w:pPr>
+      <w:proofErr w:type="spellStart"/>
+      <w:r>
+        <w:rPr>
+          <w:lang w:val="es-ES"/>
+        </w:rPr>
+        <w:t>Guards</w:t>
+      </w:r>
+      <w:proofErr w:type="spellEnd"/>
+      <w:r>
+        <w:rPr>
+          <w:lang w:val="es-ES"/>
+        </w:rPr>
+        <w:t xml:space="preserve"> y </w:t>
+      </w:r>
+      <w:proofErr w:type="spellStart"/>
+      <w:r>
+        <w:rPr>
+          <w:lang w:val="es-ES"/>
+        </w:rPr>
+        <w:t>Fillable</w:t>
+      </w:r>
+      <w:proofErr w:type="spellEnd"/>
+      <w:r>
+        <w:rPr>
+          <w:lang w:val="es-ES"/>
+        </w:rPr>
+        <w:t>:</w:t>
+      </w:r>
+      <w:r>
+        <w:rPr>
+          <w:lang w:val="es-ES"/>
+        </w:rPr>
+        <w:tab/>
+      </w:r>
+    </w:p>
+    <w:p>
+      <w:pPr>
+        <w:pStyle w:val="Prrafodelista"/>
+        <w:numPr>
+          <w:ilvl w:val="3"/>
+          <w:numId w:val="1"/>
+        </w:numPr>
+        <w:rPr>
+          <w:lang w:val="es-ES"/>
+        </w:rPr>
+      </w:pPr>
+      <w:r>
+        <w:rPr>
+          <w:lang w:val="es-ES"/>
+        </w:rPr>
+        <w:t xml:space="preserve">En el almacenamiento masivo, </w:t>
+      </w:r>
+      <w:r>
+        <w:rPr>
+          <w:lang w:val="es-ES"/>
+        </w:rPr>
+        <w:t xml:space="preserve">estos elementos me </w:t>
+      </w:r>
+      <w:r>
+        <w:rPr>
+          <w:lang w:val="es-ES"/>
+        </w:rPr>
+        <w:t>permite</w:t>
+      </w:r>
+      <w:r>
+        <w:rPr>
+          <w:lang w:val="es-ES"/>
+        </w:rPr>
+        <w:t>n</w:t>
+      </w:r>
+      <w:r>
+        <w:rPr>
+          <w:lang w:val="es-ES"/>
+        </w:rPr>
+        <w:t xml:space="preserve"> indicar cual</w:t>
+      </w:r>
+      <w:r>
+        <w:rPr>
+          <w:lang w:val="es-ES"/>
+        </w:rPr>
+        <w:t>es</w:t>
+      </w:r>
+      <w:r>
+        <w:rPr>
+          <w:lang w:val="es-ES"/>
+        </w:rPr>
+        <w:t xml:space="preserve"> </w:t>
+      </w:r>
+      <w:r>
+        <w:rPr>
+          <w:lang w:val="es-ES"/>
+        </w:rPr>
+        <w:t xml:space="preserve">son los campos que se </w:t>
+      </w:r>
+      <w:proofErr w:type="gramStart"/>
+      <w:r>
+        <w:rPr>
+          <w:lang w:val="es-ES"/>
+        </w:rPr>
+        <w:t>almacenaran</w:t>
+      </w:r>
+      <w:proofErr w:type="gramEnd"/>
+      <w:r>
+        <w:rPr>
+          <w:lang w:val="es-ES"/>
+        </w:rPr>
+        <w:t xml:space="preserve"> (</w:t>
+      </w:r>
+      <w:proofErr w:type="spellStart"/>
+      <w:r>
+        <w:rPr>
+          <w:lang w:val="es-ES"/>
+        </w:rPr>
+        <w:t>Fillable</w:t>
+      </w:r>
+      <w:proofErr w:type="spellEnd"/>
+      <w:r>
+        <w:rPr>
+          <w:lang w:val="es-ES"/>
+        </w:rPr>
+        <w:t>) o cuales no se almacenarán (</w:t>
+      </w:r>
+      <w:proofErr w:type="spellStart"/>
+      <w:r>
+        <w:rPr>
+          <w:lang w:val="es-ES"/>
+        </w:rPr>
+        <w:t>Guards</w:t>
+      </w:r>
+      <w:proofErr w:type="spellEnd"/>
+      <w:r>
+        <w:rPr>
+          <w:lang w:val="es-ES"/>
+        </w:rPr>
+        <w:t>).</w:t>
+      </w:r>
+    </w:p>
+    <w:p>
+      <w:pPr>
+        <w:pStyle w:val="Prrafodelista"/>
+        <w:numPr>
+          <w:ilvl w:val="3"/>
+          <w:numId w:val="1"/>
+        </w:numPr>
+        <w:rPr>
+          <w:lang w:val="es-ES"/>
+        </w:rPr>
+      </w:pPr>
+      <w:r>
+        <w:rPr>
+          <w:lang w:val="es-ES"/>
+        </w:rPr>
+        <w:t xml:space="preserve">Son </w:t>
+      </w:r>
+      <w:proofErr w:type="spellStart"/>
+      <w:r>
+        <w:rPr>
+          <w:lang w:val="es-ES"/>
+        </w:rPr>
+        <w:t>arrays</w:t>
+      </w:r>
+      <w:proofErr w:type="spellEnd"/>
+      <w:r>
+        <w:rPr>
+          <w:lang w:val="es-ES"/>
+        </w:rPr>
+        <w:t>.</w:t>
+      </w:r>
+    </w:p>
+    <w:p>
+      <w:pPr>
+        <w:pStyle w:val="Prrafodelista"/>
+        <w:numPr>
+          <w:ilvl w:val="3"/>
+          <w:numId w:val="1"/>
+        </w:numPr>
+        <w:rPr>
+          <w:lang w:val="es-ES"/>
+        </w:rPr>
+      </w:pPr>
+      <w:r>
+        <w:rPr>
+          <w:lang w:val="es-ES"/>
+        </w:rPr>
+        <w:t xml:space="preserve">Si se definen </w:t>
+      </w:r>
+      <w:proofErr w:type="spellStart"/>
+      <w:r>
+        <w:rPr>
+          <w:lang w:val="es-ES"/>
+        </w:rPr>
+        <w:t>vacios</w:t>
+      </w:r>
+      <w:proofErr w:type="spellEnd"/>
+      <w:r>
+        <w:rPr>
+          <w:lang w:val="es-ES"/>
+        </w:rPr>
+        <w:t>, quiere decir que ningún campo se almacenará o no se almacenará (</w:t>
+      </w:r>
+      <w:r>
+        <w:rPr>
+          <w:lang w:val="es-ES"/>
+        </w:rPr>
+        <w:t>$</w:t>
+      </w:r>
+      <w:proofErr w:type="spellStart"/>
+      <w:r>
+        <w:rPr>
+          <w:lang w:val="es-ES"/>
+        </w:rPr>
+        <w:t>guarded</w:t>
+      </w:r>
+      <w:proofErr w:type="spellEnd"/>
+      <w:r>
+        <w:rPr>
+          <w:lang w:val="es-ES"/>
+        </w:rPr>
+        <w:t xml:space="preserve"> = []</w:t>
+      </w:r>
+      <w:r>
+        <w:rPr>
+          <w:lang w:val="es-ES"/>
+        </w:rPr>
+        <w:t>).</w:t>
+      </w:r>
+      <w:r>
+        <w:rPr>
+          <w:lang w:val="es-ES"/>
+        </w:rPr>
+        <w:t xml:space="preserve"> </w:t>
+      </w:r>
+    </w:p>
+    <w:p>
+      <w:pPr>
+        <w:pStyle w:val="Prrafodelista"/>
+        <w:ind w:left="2160"/>
+        <w:rPr>
+          <w:lang w:val="es-ES"/>
+        </w:rPr>
+      </w:pPr>
     </w:p>
     <w:p>
       <w:pPr>
@@ -7195,7 +10268,7 @@
                     <pic:cNvPicPr/>
                   </pic:nvPicPr>
                   <pic:blipFill>
-                    <a:blip r:embed="rId12"/>
+                    <a:blip r:embed="rId14"/>
                     <a:stretch>
                       <a:fillRect/>
                     </a:stretch>
@@ -7270,7 +10343,7 @@
           <w:lang w:val="es-ES"/>
         </w:rPr>
       </w:pPr>
-      <w:hyperlink r:id="rId13" w:history="1">
+      <w:hyperlink r:id="rId15" w:history="1">
         <w:r>
           <w:rPr>
             <w:rStyle w:val="Hipervnculo"/>
@@ -7317,7 +10390,7 @@
           <w:lang w:val="es-ES"/>
         </w:rPr>
       </w:pPr>
-      <w:hyperlink r:id="rId14" w:history="1">
+      <w:hyperlink r:id="rId16" w:history="1">
         <w:r>
           <w:rPr>
             <w:rStyle w:val="Hipervnculo"/>
@@ -7384,7 +10457,7 @@
           <w:lang w:val="es-ES"/>
         </w:rPr>
       </w:pPr>
-      <w:hyperlink r:id="rId15" w:history="1">
+      <w:hyperlink r:id="rId17" w:history="1">
         <w:r>
           <w:rPr>
             <w:rStyle w:val="Hipervnculo"/>
@@ -7437,7 +10510,7 @@
           <w:lang w:val="es-ES"/>
         </w:rPr>
       </w:pPr>
-      <w:hyperlink r:id="rId16" w:history="1">
+      <w:hyperlink r:id="rId18" w:history="1">
         <w:r>
           <w:rPr>
             <w:rStyle w:val="Hipervnculo"/>
@@ -7535,7 +10608,7 @@
         <w:rFonts w:ascii="Courier New" w:hAnsi="Courier New" w:cs="Courier New" w:hint="default"/>
       </w:rPr>
     </w:lvl>
-    <w:lvl w:ilvl="5" w:tplc="240A0005" w:tentative="1">
+    <w:lvl w:ilvl="5" w:tplc="240A0005">
       <w:start w:val="1"/>
       <w:numFmt w:val="bullet"/>
       <w:lvlText w:val=""/>

</xml_diff>